<commit_message>
changed config files according to entwurf, added toggle in koordinator. deleted nameservice tests
</commit_message>
<xml_diff>
--- a/A2/design/Entwurf.docx
+++ b/A2/design/Entwurf.docx
@@ -186,8 +186,13 @@
               <w:spacing w:line="20" w:lineRule="atLeast"/>
             </w:pPr>
             <w:r>
-              <w:t>Mert Signic</w:t>
+              <w:t xml:space="preserve">Mert </w:t>
             </w:r>
+            <w:proofErr w:type="spellStart"/>
+            <w:r>
+              <w:t>Signic</w:t>
+            </w:r>
+            <w:proofErr w:type="spellEnd"/>
           </w:p>
         </w:tc>
       </w:tr>
@@ -473,7 +478,28 @@
         <w:spacing w:after="0" w:line="20" w:lineRule="atLeast"/>
       </w:pPr>
       <w:r>
-        <w:t>Bei allen Schnittstellen sind bei synchroner Kommunikation die Antwortnachrichten bei dem Auftraggeber nicht aufgeführt, so sind z.B. die Antwortnachrichten des Namensdienstes nur beim Namensdienst aufgeführt!  From soll eine direkt zum senden verwendbare Prozess-ID sein (self()).</w:t>
+        <w:t xml:space="preserve">Bei allen Schnittstellen sind bei synchroner Kommunikation die Antwortnachrichten bei dem Auftraggeber nicht aufgeführt, so sind z.B. die Antwortnachrichten des Namensdienstes nur beim Namensdienst aufgeführt!  </w:t>
+      </w:r>
+      <w:proofErr w:type="spellStart"/>
+      <w:r>
+        <w:t>From</w:t>
+      </w:r>
+      <w:proofErr w:type="spellEnd"/>
+      <w:r>
+        <w:t xml:space="preserve"> soll eine direkt zum senden verwendbare Prozess-ID sein (</w:t>
+      </w:r>
+      <w:proofErr w:type="spellStart"/>
+      <w:proofErr w:type="gramStart"/>
+      <w:r>
+        <w:t>self</w:t>
+      </w:r>
+      <w:proofErr w:type="spellEnd"/>
+      <w:r>
+        <w:t>(</w:t>
+      </w:r>
+      <w:proofErr w:type="gramEnd"/>
+      <w:r>
+        <w:t>)).</w:t>
       </w:r>
     </w:p>
     <w:p>
@@ -913,7 +939,15 @@
         <w:spacing w:after="0" w:line="20" w:lineRule="atLeast"/>
       </w:pPr>
       <w:r>
-        <w:t>In der Aufgabe geht es darum, einen größten gemeinsamen Teiler (ggt) verteilt zu errechnen.</w:t>
+        <w:t>In der Aufgabe geht es darum, einen größten gemeinsamen Teiler (</w:t>
+      </w:r>
+      <w:proofErr w:type="spellStart"/>
+      <w:r>
+        <w:t>ggt</w:t>
+      </w:r>
+      <w:proofErr w:type="spellEnd"/>
+      <w:r>
+        <w:t>) verteilt zu errechnen.</w:t>
       </w:r>
     </w:p>
     <w:p>
@@ -951,7 +985,15 @@
         <w:t xml:space="preserve"> der ggT-Prozesse und erfüllen keinen anderen Zweck. </w:t>
       </w:r>
       <w:r>
-        <w:t xml:space="preserve">Der Nameservice hilft hierbei (ähnliche wie DNS) von einer Pid zu dem registrierten Namen zu kommen. </w:t>
+        <w:t xml:space="preserve">Der Nameservice hilft hierbei (ähnliche wie DNS) von einer </w:t>
+      </w:r>
+      <w:proofErr w:type="spellStart"/>
+      <w:r>
+        <w:t>Pid</w:t>
+      </w:r>
+      <w:proofErr w:type="spellEnd"/>
+      <w:r>
+        <w:t xml:space="preserve"> zu dem registrierten Namen zu kommen. </w:t>
       </w:r>
     </w:p>
     <w:p>
@@ -1184,21 +1226,7 @@
           <w:sz w:val="30"/>
           <w:szCs w:val="30"/>
         </w:rPr>
-        <w:t>-</w:t>
-      </w:r>
-      <w:r>
-        <w:rPr>
-          <w:sz w:val="30"/>
-          <w:szCs w:val="30"/>
-        </w:rPr>
-        <w:t>Schnittstellen</w:t>
-      </w:r>
-      <w:r>
-        <w:rPr>
-          <w:sz w:val="30"/>
-          <w:szCs w:val="30"/>
-        </w:rPr>
-        <w:t>-</w:t>
+        <w:t>-Schnittstellen-</w:t>
       </w:r>
     </w:p>
     <w:p>
@@ -1215,35 +1243,114 @@
         <w:spacing w:after="0" w:line="20" w:lineRule="atLeast"/>
         <w:ind w:left="708"/>
       </w:pPr>
-      <w:r>
-        <w:t>register(meindienst,From),</w:t>
-      </w:r>
-    </w:p>
-    <w:p>
-      <w:pPr>
-        <w:spacing w:after="0" w:line="20" w:lineRule="atLeast"/>
-        <w:ind w:left="708"/>
-      </w:pPr>
-      <w:r>
-        <w:t>Nameservice ! {From,{bind,meindienst,node()}},</w:t>
-      </w:r>
-    </w:p>
-    <w:p>
-      <w:pPr>
-        <w:spacing w:after="0" w:line="20" w:lineRule="atLeast"/>
-        <w:ind w:left="708"/>
-      </w:pPr>
-      <w:r>
-        <w:t>receive ok -&gt; io:format("..bind.done.\n");</w:t>
-      </w:r>
-    </w:p>
-    <w:p>
-      <w:pPr>
-        <w:spacing w:after="0" w:line="20" w:lineRule="atLeast"/>
-        <w:ind w:left="708"/>
-      </w:pPr>
-      <w:r>
-        <w:t xml:space="preserve">        in_use -&gt; io:format("..schon gebunden.\n")</w:t>
+      <w:proofErr w:type="spellStart"/>
+      <w:r>
+        <w:t>register</w:t>
+      </w:r>
+      <w:proofErr w:type="spellEnd"/>
+      <w:r>
+        <w:t>(</w:t>
+      </w:r>
+      <w:proofErr w:type="spellStart"/>
+      <w:proofErr w:type="gramStart"/>
+      <w:r>
+        <w:t>meindienst,From</w:t>
+      </w:r>
+      <w:proofErr w:type="spellEnd"/>
+      <w:proofErr w:type="gramEnd"/>
+      <w:r>
+        <w:t>),</w:t>
+      </w:r>
+    </w:p>
+    <w:p>
+      <w:pPr>
+        <w:spacing w:after="0" w:line="20" w:lineRule="atLeast"/>
+        <w:ind w:left="708"/>
+      </w:pPr>
+      <w:proofErr w:type="gramStart"/>
+      <w:r>
+        <w:t>Nameservice !</w:t>
+      </w:r>
+      <w:proofErr w:type="gramEnd"/>
+      <w:r>
+        <w:t xml:space="preserve"> {</w:t>
+      </w:r>
+      <w:proofErr w:type="spellStart"/>
+      <w:proofErr w:type="gramStart"/>
+      <w:r>
+        <w:t>From</w:t>
+      </w:r>
+      <w:proofErr w:type="spellEnd"/>
+      <w:r>
+        <w:t>,{</w:t>
+      </w:r>
+      <w:proofErr w:type="spellStart"/>
+      <w:proofErr w:type="gramEnd"/>
+      <w:r>
+        <w:t>bind,meindienst,node</w:t>
+      </w:r>
+      <w:proofErr w:type="spellEnd"/>
+      <w:r>
+        <w:t>()}},</w:t>
+      </w:r>
+    </w:p>
+    <w:p>
+      <w:pPr>
+        <w:spacing w:after="0" w:line="20" w:lineRule="atLeast"/>
+        <w:ind w:left="708"/>
+      </w:pPr>
+      <w:proofErr w:type="spellStart"/>
+      <w:r>
+        <w:t>receive</w:t>
+      </w:r>
+      <w:proofErr w:type="spellEnd"/>
+      <w:r>
+        <w:t xml:space="preserve"> ok -&gt; </w:t>
+      </w:r>
+      <w:proofErr w:type="spellStart"/>
+      <w:proofErr w:type="gramStart"/>
+      <w:r>
+        <w:t>io:format</w:t>
+      </w:r>
+      <w:proofErr w:type="spellEnd"/>
+      <w:proofErr w:type="gramEnd"/>
+      <w:r>
+        <w:t>("..</w:t>
+      </w:r>
+      <w:proofErr w:type="spellStart"/>
+      <w:r>
+        <w:t>bind.done</w:t>
+      </w:r>
+      <w:proofErr w:type="spellEnd"/>
+      <w:r>
+        <w:t>.\n");</w:t>
+      </w:r>
+    </w:p>
+    <w:p>
+      <w:pPr>
+        <w:spacing w:after="0" w:line="20" w:lineRule="atLeast"/>
+        <w:ind w:left="708"/>
+      </w:pPr>
+      <w:r>
+        <w:t xml:space="preserve">        </w:t>
+      </w:r>
+      <w:proofErr w:type="spellStart"/>
+      <w:r>
+        <w:t>in_use</w:t>
+      </w:r>
+      <w:proofErr w:type="spellEnd"/>
+      <w:r>
+        <w:t xml:space="preserve"> -&gt; </w:t>
+      </w:r>
+      <w:proofErr w:type="spellStart"/>
+      <w:proofErr w:type="gramStart"/>
+      <w:r>
+        <w:t>io:format</w:t>
+      </w:r>
+      <w:proofErr w:type="spellEnd"/>
+      <w:proofErr w:type="gramEnd"/>
+      <w:r>
+        <w:t>("..schon gebunden.\n")</w:t>
       </w:r>
     </w:p>
     <w:p>
@@ -1266,35 +1373,101 @@
         <w:spacing w:after="0" w:line="20" w:lineRule="atLeast"/>
         <w:ind w:left="708"/>
       </w:pPr>
-      <w:r>
-        <w:t>Rebinden eines Dienstes (erstmaliges oder wiederholtes binden):</w:t>
-      </w:r>
-    </w:p>
-    <w:p>
-      <w:pPr>
-        <w:spacing w:after="0" w:line="20" w:lineRule="atLeast"/>
-        <w:ind w:left="708"/>
-      </w:pPr>
-      <w:r>
-        <w:t>register(meindienst,From),</w:t>
-      </w:r>
-    </w:p>
-    <w:p>
-      <w:pPr>
-        <w:spacing w:after="0" w:line="20" w:lineRule="atLeast"/>
-        <w:ind w:left="708"/>
-      </w:pPr>
-      <w:r>
-        <w:t>Nameservice ! {From,{rebind,meindienst,node()}},</w:t>
-      </w:r>
-    </w:p>
-    <w:p>
-      <w:pPr>
-        <w:spacing w:after="0" w:line="20" w:lineRule="atLeast"/>
-        <w:ind w:left="708"/>
-      </w:pPr>
-      <w:r>
-        <w:t>receive ok -&gt; io:format("..rebind.done.\n")</w:t>
+      <w:proofErr w:type="spellStart"/>
+      <w:r>
+        <w:t>Rebinden</w:t>
+      </w:r>
+      <w:proofErr w:type="spellEnd"/>
+      <w:r>
+        <w:t xml:space="preserve"> eines Dienstes (erstmaliges oder wiederholtes binden):</w:t>
+      </w:r>
+    </w:p>
+    <w:p>
+      <w:pPr>
+        <w:spacing w:after="0" w:line="20" w:lineRule="atLeast"/>
+        <w:ind w:left="708"/>
+      </w:pPr>
+      <w:proofErr w:type="spellStart"/>
+      <w:r>
+        <w:t>register</w:t>
+      </w:r>
+      <w:proofErr w:type="spellEnd"/>
+      <w:r>
+        <w:t>(</w:t>
+      </w:r>
+      <w:proofErr w:type="spellStart"/>
+      <w:proofErr w:type="gramStart"/>
+      <w:r>
+        <w:t>meindienst,From</w:t>
+      </w:r>
+      <w:proofErr w:type="spellEnd"/>
+      <w:proofErr w:type="gramEnd"/>
+      <w:r>
+        <w:t>),</w:t>
+      </w:r>
+    </w:p>
+    <w:p>
+      <w:pPr>
+        <w:spacing w:after="0" w:line="20" w:lineRule="atLeast"/>
+        <w:ind w:left="708"/>
+      </w:pPr>
+      <w:proofErr w:type="gramStart"/>
+      <w:r>
+        <w:t>Nameservice !</w:t>
+      </w:r>
+      <w:proofErr w:type="gramEnd"/>
+      <w:r>
+        <w:t xml:space="preserve"> {</w:t>
+      </w:r>
+      <w:proofErr w:type="spellStart"/>
+      <w:proofErr w:type="gramStart"/>
+      <w:r>
+        <w:t>From</w:t>
+      </w:r>
+      <w:proofErr w:type="spellEnd"/>
+      <w:r>
+        <w:t>,{</w:t>
+      </w:r>
+      <w:proofErr w:type="spellStart"/>
+      <w:proofErr w:type="gramEnd"/>
+      <w:r>
+        <w:t>rebind,meindienst,node</w:t>
+      </w:r>
+      <w:proofErr w:type="spellEnd"/>
+      <w:r>
+        <w:t>()}},</w:t>
+      </w:r>
+    </w:p>
+    <w:p>
+      <w:pPr>
+        <w:spacing w:after="0" w:line="20" w:lineRule="atLeast"/>
+        <w:ind w:left="708"/>
+      </w:pPr>
+      <w:proofErr w:type="spellStart"/>
+      <w:r>
+        <w:t>receive</w:t>
+      </w:r>
+      <w:proofErr w:type="spellEnd"/>
+      <w:r>
+        <w:t xml:space="preserve"> ok -&gt; </w:t>
+      </w:r>
+      <w:proofErr w:type="spellStart"/>
+      <w:proofErr w:type="gramStart"/>
+      <w:r>
+        <w:t>io:format</w:t>
+      </w:r>
+      <w:proofErr w:type="spellEnd"/>
+      <w:proofErr w:type="gramEnd"/>
+      <w:r>
+        <w:t>("..</w:t>
+      </w:r>
+      <w:proofErr w:type="spellStart"/>
+      <w:r>
+        <w:t>rebind.done</w:t>
+      </w:r>
+      <w:proofErr w:type="spellEnd"/>
+      <w:r>
+        <w:t>.\n")</w:t>
       </w:r>
     </w:p>
     <w:p>
@@ -1326,35 +1499,139 @@
         <w:spacing w:after="0" w:line="20" w:lineRule="atLeast"/>
         <w:ind w:left="708"/>
       </w:pPr>
-      <w:r>
-        <w:t>Nameservice ! {From,{lookup,meindienst}},</w:t>
-      </w:r>
-    </w:p>
-    <w:p>
-      <w:pPr>
-        <w:spacing w:after="0" w:line="20" w:lineRule="atLeast"/>
-        <w:ind w:left="708"/>
-      </w:pPr>
-      <w:r>
-        <w:t xml:space="preserve">receive </w:t>
-      </w:r>
-    </w:p>
-    <w:p>
-      <w:pPr>
-        <w:spacing w:after="0" w:line="20" w:lineRule="atLeast"/>
-        <w:ind w:left="708"/>
-      </w:pPr>
-      <w:r>
-        <w:t xml:space="preserve">        not_found -&gt; io:format("..meindienst..not_found.\n"); </w:t>
-      </w:r>
-    </w:p>
-    <w:p>
-      <w:pPr>
-        <w:spacing w:after="0" w:line="20" w:lineRule="atLeast"/>
-        <w:ind w:left="708"/>
-      </w:pPr>
-      <w:r>
-        <w:t xml:space="preserve">        {pin,{Name,Node}} -&gt; io:format("...ok: {~p,~p}.\n",[Name,Node])</w:t>
+      <w:proofErr w:type="gramStart"/>
+      <w:r>
+        <w:t>Nameservice !</w:t>
+      </w:r>
+      <w:proofErr w:type="gramEnd"/>
+      <w:r>
+        <w:t xml:space="preserve"> {</w:t>
+      </w:r>
+      <w:proofErr w:type="spellStart"/>
+      <w:proofErr w:type="gramStart"/>
+      <w:r>
+        <w:t>From</w:t>
+      </w:r>
+      <w:proofErr w:type="spellEnd"/>
+      <w:r>
+        <w:t>,{</w:t>
+      </w:r>
+      <w:proofErr w:type="spellStart"/>
+      <w:proofErr w:type="gramEnd"/>
+      <w:r>
+        <w:t>lookup,meindienst</w:t>
+      </w:r>
+      <w:proofErr w:type="spellEnd"/>
+      <w:r>
+        <w:t>}},</w:t>
+      </w:r>
+    </w:p>
+    <w:p>
+      <w:pPr>
+        <w:spacing w:after="0" w:line="20" w:lineRule="atLeast"/>
+        <w:ind w:left="708"/>
+      </w:pPr>
+      <w:proofErr w:type="spellStart"/>
+      <w:r>
+        <w:t>receive</w:t>
+      </w:r>
+      <w:proofErr w:type="spellEnd"/>
+      <w:r>
+        <w:t xml:space="preserve"> </w:t>
+      </w:r>
+    </w:p>
+    <w:p>
+      <w:pPr>
+        <w:spacing w:after="0" w:line="20" w:lineRule="atLeast"/>
+        <w:ind w:left="708"/>
+      </w:pPr>
+      <w:r>
+        <w:t xml:space="preserve">        </w:t>
+      </w:r>
+      <w:proofErr w:type="spellStart"/>
+      <w:r>
+        <w:t>not_found</w:t>
+      </w:r>
+      <w:proofErr w:type="spellEnd"/>
+      <w:r>
+        <w:t xml:space="preserve"> -&gt; </w:t>
+      </w:r>
+      <w:proofErr w:type="spellStart"/>
+      <w:proofErr w:type="gramStart"/>
+      <w:r>
+        <w:t>io:format</w:t>
+      </w:r>
+      <w:proofErr w:type="spellEnd"/>
+      <w:proofErr w:type="gramEnd"/>
+      <w:r>
+        <w:t>("..</w:t>
+      </w:r>
+      <w:proofErr w:type="spellStart"/>
+      <w:r>
+        <w:t>meindienst</w:t>
+      </w:r>
+      <w:proofErr w:type="spellEnd"/>
+      <w:r>
+        <w:t>..</w:t>
+      </w:r>
+      <w:proofErr w:type="spellStart"/>
+      <w:r>
+        <w:t>not_found</w:t>
+      </w:r>
+      <w:proofErr w:type="spellEnd"/>
+      <w:r>
+        <w:t xml:space="preserve">.\n"); </w:t>
+      </w:r>
+    </w:p>
+    <w:p>
+      <w:pPr>
+        <w:spacing w:after="0" w:line="20" w:lineRule="atLeast"/>
+        <w:ind w:left="708"/>
+      </w:pPr>
+      <w:r>
+        <w:t xml:space="preserve">        {</w:t>
+      </w:r>
+      <w:proofErr w:type="spellStart"/>
+      <w:proofErr w:type="gramStart"/>
+      <w:r>
+        <w:t>pin</w:t>
+      </w:r>
+      <w:proofErr w:type="spellEnd"/>
+      <w:r>
+        <w:t>,{</w:t>
+      </w:r>
+      <w:proofErr w:type="spellStart"/>
+      <w:proofErr w:type="gramEnd"/>
+      <w:r>
+        <w:t>Name,Node</w:t>
+      </w:r>
+      <w:proofErr w:type="spellEnd"/>
+      <w:r>
+        <w:t xml:space="preserve">}} -&gt; </w:t>
+      </w:r>
+      <w:proofErr w:type="spellStart"/>
+      <w:r>
+        <w:t>io:format</w:t>
+      </w:r>
+      <w:proofErr w:type="spellEnd"/>
+      <w:r>
+        <w:t>("...ok: {~</w:t>
+      </w:r>
+      <w:proofErr w:type="spellStart"/>
+      <w:r>
+        <w:t>p,~p</w:t>
+      </w:r>
+      <w:proofErr w:type="spellEnd"/>
+      <w:r>
+        <w:t>}.\n",[</w:t>
+      </w:r>
+      <w:proofErr w:type="spellStart"/>
+      <w:r>
+        <w:t>Name,Node</w:t>
+      </w:r>
+      <w:proofErr w:type="spellEnd"/>
+      <w:r>
+        <w:t>])</w:t>
       </w:r>
     </w:p>
     <w:p>
@@ -1377,35 +1654,94 @@
         <w:spacing w:after="0" w:line="20" w:lineRule="atLeast"/>
         <w:ind w:left="708"/>
       </w:pPr>
-      <w:r>
-        <w:t>Unbind eines Dienstes:</w:t>
-      </w:r>
-    </w:p>
-    <w:p>
-      <w:pPr>
-        <w:spacing w:after="0" w:line="20" w:lineRule="atLeast"/>
-        <w:ind w:left="708"/>
-      </w:pPr>
-      <w:r>
-        <w:t>Nameservice ! {From,{unbind,meindienst}},</w:t>
-      </w:r>
-    </w:p>
-    <w:p>
-      <w:pPr>
-        <w:spacing w:after="0" w:line="20" w:lineRule="atLeast"/>
-        <w:ind w:left="708"/>
-      </w:pPr>
-      <w:r>
-        <w:t xml:space="preserve">receive </w:t>
-      </w:r>
-    </w:p>
-    <w:p>
-      <w:pPr>
-        <w:spacing w:after="0" w:line="20" w:lineRule="atLeast"/>
-        <w:ind w:left="708"/>
-      </w:pPr>
-      <w:r>
-        <w:t xml:space="preserve">        ok -&gt; io:format("..unbind..done.\n")</w:t>
+      <w:proofErr w:type="spellStart"/>
+      <w:r>
+        <w:t>Unbind</w:t>
+      </w:r>
+      <w:proofErr w:type="spellEnd"/>
+      <w:r>
+        <w:t xml:space="preserve"> eines Dienstes:</w:t>
+      </w:r>
+    </w:p>
+    <w:p>
+      <w:pPr>
+        <w:spacing w:after="0" w:line="20" w:lineRule="atLeast"/>
+        <w:ind w:left="708"/>
+      </w:pPr>
+      <w:proofErr w:type="gramStart"/>
+      <w:r>
+        <w:t>Nameservice !</w:t>
+      </w:r>
+      <w:proofErr w:type="gramEnd"/>
+      <w:r>
+        <w:t xml:space="preserve"> {</w:t>
+      </w:r>
+      <w:proofErr w:type="spellStart"/>
+      <w:proofErr w:type="gramStart"/>
+      <w:r>
+        <w:t>From</w:t>
+      </w:r>
+      <w:proofErr w:type="spellEnd"/>
+      <w:r>
+        <w:t>,{</w:t>
+      </w:r>
+      <w:proofErr w:type="spellStart"/>
+      <w:proofErr w:type="gramEnd"/>
+      <w:r>
+        <w:t>unbind,meindienst</w:t>
+      </w:r>
+      <w:proofErr w:type="spellEnd"/>
+      <w:r>
+        <w:t>}},</w:t>
+      </w:r>
+    </w:p>
+    <w:p>
+      <w:pPr>
+        <w:spacing w:after="0" w:line="20" w:lineRule="atLeast"/>
+        <w:ind w:left="708"/>
+      </w:pPr>
+      <w:proofErr w:type="spellStart"/>
+      <w:r>
+        <w:t>receive</w:t>
+      </w:r>
+      <w:proofErr w:type="spellEnd"/>
+      <w:r>
+        <w:t xml:space="preserve"> </w:t>
+      </w:r>
+    </w:p>
+    <w:p>
+      <w:pPr>
+        <w:spacing w:after="0" w:line="20" w:lineRule="atLeast"/>
+        <w:ind w:left="708"/>
+      </w:pPr>
+      <w:r>
+        <w:t xml:space="preserve">        ok -&gt; </w:t>
+      </w:r>
+      <w:proofErr w:type="spellStart"/>
+      <w:proofErr w:type="gramStart"/>
+      <w:r>
+        <w:t>io:format</w:t>
+      </w:r>
+      <w:proofErr w:type="spellEnd"/>
+      <w:proofErr w:type="gramEnd"/>
+      <w:r>
+        <w:t>("..</w:t>
+      </w:r>
+      <w:proofErr w:type="spellStart"/>
+      <w:r>
+        <w:t>unbind</w:t>
+      </w:r>
+      <w:proofErr w:type="spellEnd"/>
+      <w:r>
+        <w:t>..</w:t>
+      </w:r>
+      <w:proofErr w:type="spellStart"/>
+      <w:r>
+        <w:t>done</w:t>
+      </w:r>
+      <w:proofErr w:type="spellEnd"/>
+      <w:r>
+        <w:t>.\n")</w:t>
       </w:r>
     </w:p>
     <w:p>
@@ -1422,8 +1758,21 @@
         <w:spacing w:after="0" w:line="20" w:lineRule="atLeast"/>
         <w:ind w:left="708"/>
       </w:pPr>
-      <w:r>
-        <w:t>unregister(meindienst),</w:t>
+      <w:proofErr w:type="spellStart"/>
+      <w:r>
+        <w:t>unregister</w:t>
+      </w:r>
+      <w:proofErr w:type="spellEnd"/>
+      <w:r>
+        <w:t>(</w:t>
+      </w:r>
+      <w:proofErr w:type="spellStart"/>
+      <w:r>
+        <w:t>meindienst</w:t>
+      </w:r>
+      <w:proofErr w:type="spellEnd"/>
+      <w:r>
+        <w:t>),</w:t>
       </w:r>
     </w:p>
     <w:p>
@@ -1446,26 +1795,90 @@
         <w:spacing w:after="0" w:line="20" w:lineRule="atLeast"/>
         <w:ind w:left="708"/>
       </w:pPr>
-      <w:r>
-        <w:t>Nameservice ! {From,{multicast,vote,meinname}},</w:t>
-      </w:r>
-    </w:p>
-    <w:p>
-      <w:pPr>
-        <w:spacing w:after="0" w:line="20" w:lineRule="atLeast"/>
-        <w:ind w:left="708"/>
-      </w:pPr>
-      <w:r>
-        <w:t xml:space="preserve">receive </w:t>
-      </w:r>
-    </w:p>
-    <w:p>
-      <w:pPr>
-        <w:spacing w:after="0" w:line="20" w:lineRule="atLeast"/>
-        <w:ind w:left="708"/>
-      </w:pPr>
-      <w:r>
-        <w:t xml:space="preserve">        {From,{vote,meinname}} -&gt;...From ! {voteYes,Clientname}...,</w:t>
+      <w:proofErr w:type="gramStart"/>
+      <w:r>
+        <w:t>Nameservice !</w:t>
+      </w:r>
+      <w:proofErr w:type="gramEnd"/>
+      <w:r>
+        <w:t xml:space="preserve"> {</w:t>
+      </w:r>
+      <w:proofErr w:type="spellStart"/>
+      <w:proofErr w:type="gramStart"/>
+      <w:r>
+        <w:t>From</w:t>
+      </w:r>
+      <w:proofErr w:type="spellEnd"/>
+      <w:r>
+        <w:t>,{</w:t>
+      </w:r>
+      <w:proofErr w:type="spellStart"/>
+      <w:proofErr w:type="gramEnd"/>
+      <w:r>
+        <w:t>multicast,vote,meinname</w:t>
+      </w:r>
+      <w:proofErr w:type="spellEnd"/>
+      <w:r>
+        <w:t>}},</w:t>
+      </w:r>
+    </w:p>
+    <w:p>
+      <w:pPr>
+        <w:spacing w:after="0" w:line="20" w:lineRule="atLeast"/>
+        <w:ind w:left="708"/>
+      </w:pPr>
+      <w:proofErr w:type="spellStart"/>
+      <w:r>
+        <w:t>receive</w:t>
+      </w:r>
+      <w:proofErr w:type="spellEnd"/>
+      <w:r>
+        <w:t xml:space="preserve"> </w:t>
+      </w:r>
+    </w:p>
+    <w:p>
+      <w:pPr>
+        <w:spacing w:after="0" w:line="20" w:lineRule="atLeast"/>
+        <w:ind w:left="708"/>
+      </w:pPr>
+      <w:r>
+        <w:t xml:space="preserve">        {</w:t>
+      </w:r>
+      <w:proofErr w:type="spellStart"/>
+      <w:proofErr w:type="gramStart"/>
+      <w:r>
+        <w:t>From</w:t>
+      </w:r>
+      <w:proofErr w:type="spellEnd"/>
+      <w:r>
+        <w:t>,{</w:t>
+      </w:r>
+      <w:proofErr w:type="spellStart"/>
+      <w:proofErr w:type="gramEnd"/>
+      <w:r>
+        <w:t>vote,meinname</w:t>
+      </w:r>
+      <w:proofErr w:type="spellEnd"/>
+      <w:r>
+        <w:t>}} -&gt;...</w:t>
+      </w:r>
+      <w:proofErr w:type="spellStart"/>
+      <w:r>
+        <w:t>From</w:t>
+      </w:r>
+      <w:proofErr w:type="spellEnd"/>
+      <w:r>
+        <w:t xml:space="preserve"> ! {</w:t>
+      </w:r>
+      <w:proofErr w:type="spellStart"/>
+      <w:proofErr w:type="gramStart"/>
+      <w:r>
+        <w:t>voteYes,Clientname</w:t>
+      </w:r>
+      <w:proofErr w:type="spellEnd"/>
+      <w:proofErr w:type="gramEnd"/>
+      <w:r>
+        <w:t>}...,</w:t>
       </w:r>
     </w:p>
     <w:p>
@@ -1488,35 +1901,76 @@
         <w:spacing w:after="0" w:line="20" w:lineRule="atLeast"/>
         <w:ind w:left="708"/>
       </w:pPr>
-      <w:r>
-        <w:t>Reset des Namensdienst:</w:t>
-      </w:r>
-    </w:p>
-    <w:p>
-      <w:pPr>
-        <w:spacing w:after="0" w:line="20" w:lineRule="atLeast"/>
-        <w:ind w:left="708"/>
-      </w:pPr>
-      <w:r>
-        <w:t>Nameservice ! {From,reset},</w:t>
-      </w:r>
-    </w:p>
-    <w:p>
-      <w:pPr>
-        <w:spacing w:after="0" w:line="20" w:lineRule="atLeast"/>
-        <w:ind w:left="708"/>
-      </w:pPr>
-      <w:r>
-        <w:t xml:space="preserve">receive </w:t>
-      </w:r>
-    </w:p>
-    <w:p>
-      <w:pPr>
-        <w:spacing w:after="0" w:line="20" w:lineRule="atLeast"/>
-        <w:ind w:left="708"/>
-      </w:pPr>
-      <w:r>
-        <w:t xml:space="preserve">       ok -&gt; do_something_else,</w:t>
+      <w:proofErr w:type="spellStart"/>
+      <w:r>
+        <w:t>Reset</w:t>
+      </w:r>
+      <w:proofErr w:type="spellEnd"/>
+      <w:r>
+        <w:t xml:space="preserve"> </w:t>
+      </w:r>
+      <w:proofErr w:type="gramStart"/>
+      <w:r>
+        <w:t>des Namensdienst</w:t>
+      </w:r>
+      <w:proofErr w:type="gramEnd"/>
+      <w:r>
+        <w:t>:</w:t>
+      </w:r>
+    </w:p>
+    <w:p>
+      <w:pPr>
+        <w:spacing w:after="0" w:line="20" w:lineRule="atLeast"/>
+        <w:ind w:left="708"/>
+      </w:pPr>
+      <w:proofErr w:type="gramStart"/>
+      <w:r>
+        <w:t>Nameservice !</w:t>
+      </w:r>
+      <w:proofErr w:type="gramEnd"/>
+      <w:r>
+        <w:t xml:space="preserve"> {</w:t>
+      </w:r>
+      <w:proofErr w:type="spellStart"/>
+      <w:proofErr w:type="gramStart"/>
+      <w:r>
+        <w:t>From,reset</w:t>
+      </w:r>
+      <w:proofErr w:type="spellEnd"/>
+      <w:proofErr w:type="gramEnd"/>
+      <w:r>
+        <w:t>},</w:t>
+      </w:r>
+    </w:p>
+    <w:p>
+      <w:pPr>
+        <w:spacing w:after="0" w:line="20" w:lineRule="atLeast"/>
+        <w:ind w:left="708"/>
+      </w:pPr>
+      <w:proofErr w:type="spellStart"/>
+      <w:r>
+        <w:t>receive</w:t>
+      </w:r>
+      <w:proofErr w:type="spellEnd"/>
+      <w:r>
+        <w:t xml:space="preserve"> </w:t>
+      </w:r>
+    </w:p>
+    <w:p>
+      <w:pPr>
+        <w:spacing w:after="0" w:line="20" w:lineRule="atLeast"/>
+        <w:ind w:left="708"/>
+      </w:pPr>
+      <w:r>
+        <w:t xml:space="preserve">       ok -&gt; </w:t>
+      </w:r>
+      <w:proofErr w:type="spellStart"/>
+      <w:r>
+        <w:t>do_something_else</w:t>
+      </w:r>
+      <w:proofErr w:type="spellEnd"/>
+      <w:r>
+        <w:t>,</w:t>
       </w:r>
     </w:p>
     <w:p>
@@ -1651,769 +2105,941 @@
           <w:sz w:val="30"/>
           <w:szCs w:val="30"/>
         </w:rPr>
-        <w:t>-</w:t>
-      </w:r>
-      <w:r>
+        <w:t>-Schnittstellen-</w:t>
+      </w:r>
+    </w:p>
+    <w:p>
+      <w:pPr>
+        <w:spacing w:after="0" w:line="20" w:lineRule="atLeast"/>
+        <w:ind w:left="708"/>
+      </w:pPr>
+      <w:r>
+        <w:t>{</w:t>
+      </w:r>
+      <w:proofErr w:type="spellStart"/>
+      <w:proofErr w:type="gramStart"/>
+      <w:r>
+        <w:t>From</w:t>
+      </w:r>
+      <w:r>
+        <w:t>,getsteeringval</w:t>
+      </w:r>
+      <w:proofErr w:type="spellEnd"/>
+      <w:proofErr w:type="gramEnd"/>
+      <w:r>
+        <w:t>}:</w:t>
+      </w:r>
+      <w:r>
+        <w:t xml:space="preserve"> PID X Tupel -&gt; void</w:t>
+      </w:r>
+    </w:p>
+    <w:p>
+      <w:pPr>
+        <w:spacing w:after="0" w:line="20" w:lineRule="atLeast"/>
+        <w:ind w:firstLine="708"/>
+      </w:pPr>
+      <w:r>
+        <w:t>Die Anfrage nach den steuernden W</w:t>
+      </w:r>
+      <w:r>
+        <w:t>erten durch den Starter Prozess.</w:t>
+      </w:r>
+    </w:p>
+    <w:p>
+      <w:pPr>
+        <w:spacing w:after="0" w:line="20" w:lineRule="atLeast"/>
+        <w:ind w:left="708"/>
+      </w:pPr>
+    </w:p>
+    <w:p>
+      <w:pPr>
+        <w:spacing w:after="0" w:line="20" w:lineRule="atLeast"/>
+        <w:ind w:left="708"/>
+      </w:pPr>
+      <w:r>
+        <w:t>{</w:t>
+      </w:r>
+      <w:proofErr w:type="spellStart"/>
+      <w:proofErr w:type="gramStart"/>
+      <w:r>
+        <w:t>hello,Clientname</w:t>
+      </w:r>
+      <w:proofErr w:type="spellEnd"/>
+      <w:proofErr w:type="gramEnd"/>
+      <w:r>
+        <w:t xml:space="preserve">}: </w:t>
+      </w:r>
+      <w:r>
+        <w:t>Atom X Atom - &gt; void</w:t>
+      </w:r>
+    </w:p>
+    <w:p>
+      <w:pPr>
+        <w:spacing w:after="0" w:line="20" w:lineRule="atLeast"/>
+        <w:ind w:firstLine="708"/>
+      </w:pPr>
+      <w:r>
+        <w:t>Ein ggT-Prozess meldet sich beim Koordinator mit Namen Clientname an</w:t>
+      </w:r>
+      <w:r>
+        <w:t>.</w:t>
+      </w:r>
+      <w:r>
+        <w:t xml:space="preserve"> </w:t>
+      </w:r>
+    </w:p>
+    <w:p>
+      <w:pPr>
+        <w:spacing w:after="0" w:line="20" w:lineRule="atLeast"/>
+        <w:ind w:left="708"/>
+      </w:pPr>
+    </w:p>
+    <w:p>
+      <w:pPr>
+        <w:spacing w:after="0" w:line="20" w:lineRule="atLeast"/>
+        <w:ind w:left="708"/>
+      </w:pPr>
+      <w:r>
+        <w:t>{</w:t>
+      </w:r>
+      <w:proofErr w:type="spellStart"/>
+      <w:proofErr w:type="gramStart"/>
+      <w:r>
+        <w:t>briefmi</w:t>
+      </w:r>
+      <w:proofErr w:type="spellEnd"/>
+      <w:r>
+        <w:t>,{</w:t>
+      </w:r>
+      <w:proofErr w:type="spellStart"/>
+      <w:proofErr w:type="gramEnd"/>
+      <w:r>
+        <w:t>Clientname,CMi,CZeit</w:t>
+      </w:r>
+      <w:proofErr w:type="spellEnd"/>
+      <w:r>
+        <w:t xml:space="preserve">}}: </w:t>
+      </w:r>
+      <w:r>
+        <w:t>Atom X Tupel (Atom X Nummer X Nummer) -&gt; void</w:t>
+      </w:r>
+    </w:p>
+    <w:p>
+      <w:pPr>
+        <w:spacing w:after="0" w:line="20" w:lineRule="atLeast"/>
+        <w:ind w:left="708"/>
+      </w:pPr>
+      <w:r>
+        <w:t xml:space="preserve">Ein ggT-Prozess mit Namen Clientname (keine PID!) informiert über sein neues Mi </w:t>
+      </w:r>
+      <w:proofErr w:type="spellStart"/>
+      <w:r>
+        <w:t>CMi</w:t>
+      </w:r>
+      <w:proofErr w:type="spellEnd"/>
+      <w:r>
+        <w:t xml:space="preserve"> um </w:t>
+      </w:r>
+      <w:proofErr w:type="spellStart"/>
+      <w:r>
+        <w:t>CZeit</w:t>
+      </w:r>
+      <w:proofErr w:type="spellEnd"/>
+      <w:r>
+        <w:t xml:space="preserve"> Uhr (</w:t>
+      </w:r>
+      <w:proofErr w:type="spellStart"/>
+      <w:r>
+        <w:t>CZeit</w:t>
+      </w:r>
+      <w:proofErr w:type="spellEnd"/>
+      <w:r>
+        <w:t xml:space="preserve"> wird mittels </w:t>
+      </w:r>
+      <w:proofErr w:type="spellStart"/>
+      <w:proofErr w:type="gramStart"/>
+      <w:r>
+        <w:t>util:timeMilliSecond</w:t>
+      </w:r>
+      <w:proofErr w:type="spellEnd"/>
+      <w:proofErr w:type="gramEnd"/>
+      <w:r>
+        <w:t xml:space="preserve">() erstellt). </w:t>
+      </w:r>
+    </w:p>
+    <w:p>
+      <w:pPr>
+        <w:spacing w:after="0" w:line="20" w:lineRule="atLeast"/>
+        <w:ind w:left="708"/>
+      </w:pPr>
+    </w:p>
+    <w:p>
+      <w:pPr>
+        <w:spacing w:after="0" w:line="20" w:lineRule="atLeast"/>
+        <w:ind w:left="708"/>
+      </w:pPr>
+      <w:r>
+        <w:t>{</w:t>
+      </w:r>
+      <w:proofErr w:type="spellStart"/>
+      <w:proofErr w:type="gramStart"/>
+      <w:r>
+        <w:t>From,briefterm</w:t>
+      </w:r>
+      <w:proofErr w:type="spellEnd"/>
+      <w:proofErr w:type="gramEnd"/>
+      <w:r>
+        <w:t>,{</w:t>
+      </w:r>
+      <w:proofErr w:type="spellStart"/>
+      <w:r>
+        <w:t>Clientname,CMi,CZeit</w:t>
+      </w:r>
+      <w:proofErr w:type="spellEnd"/>
+      <w:r>
+        <w:t xml:space="preserve">}}: </w:t>
+      </w:r>
+      <w:r>
+        <w:t>PID X Atom X Tupel (Atom</w:t>
+      </w:r>
+      <w:r>
+        <w:t xml:space="preserve"> X</w:t>
+      </w:r>
+      <w:r>
+        <w:t xml:space="preserve"> Nummer X Nummer) -&gt; void</w:t>
+      </w:r>
+    </w:p>
+    <w:p>
+      <w:pPr>
+        <w:spacing w:after="0" w:line="20" w:lineRule="atLeast"/>
+        <w:ind w:left="708"/>
+      </w:pPr>
+      <w:r>
+        <w:t xml:space="preserve">Ein ggT-Prozess mit Namen Clientname </w:t>
+      </w:r>
+      <w:r>
+        <w:t xml:space="preserve">und Absender </w:t>
+      </w:r>
+      <w:proofErr w:type="spellStart"/>
+      <w:r>
+        <w:t>From</w:t>
+      </w:r>
+      <w:proofErr w:type="spellEnd"/>
+      <w:r>
+        <w:t xml:space="preserve"> </w:t>
+      </w:r>
+      <w:r>
+        <w:t xml:space="preserve">informiert über die Terminierung der Berechnung mit Ergebnis </w:t>
+      </w:r>
+      <w:proofErr w:type="spellStart"/>
+      <w:r>
+        <w:t>CMi</w:t>
+      </w:r>
+      <w:proofErr w:type="spellEnd"/>
+      <w:r>
+        <w:t xml:space="preserve"> um </w:t>
+      </w:r>
+      <w:proofErr w:type="spellStart"/>
+      <w:r>
+        <w:t>CZeit</w:t>
+      </w:r>
+      <w:proofErr w:type="spellEnd"/>
+      <w:r>
+        <w:t xml:space="preserve"> Uhr.</w:t>
+      </w:r>
+    </w:p>
+    <w:p>
+      <w:pPr>
+        <w:spacing w:after="0" w:line="20" w:lineRule="atLeast"/>
+        <w:ind w:left="708"/>
+      </w:pPr>
+    </w:p>
+    <w:p>
+      <w:pPr>
+        <w:spacing w:after="0" w:line="20" w:lineRule="atLeast"/>
+        <w:ind w:left="708"/>
+      </w:pPr>
+      <w:proofErr w:type="spellStart"/>
+      <w:r>
+        <w:t>reset</w:t>
+      </w:r>
+      <w:proofErr w:type="spellEnd"/>
+      <w:r>
+        <w:t>:</w:t>
+      </w:r>
+      <w:r>
+        <w:t xml:space="preserve"> Atom -&gt; void</w:t>
+      </w:r>
+      <w:r>
+        <w:t xml:space="preserve"> </w:t>
+      </w:r>
+    </w:p>
+    <w:p>
+      <w:pPr>
+        <w:spacing w:after="0" w:line="20" w:lineRule="atLeast"/>
+        <w:ind w:left="708"/>
+      </w:pPr>
+      <w:r>
+        <w:t>Der Koordinator sendet allen ggT-Prozessen das kill-Kommando und bringt sich selbst in den initialen Zustand, indem sich Starter wieder melden können.</w:t>
+      </w:r>
+    </w:p>
+    <w:p>
+      <w:pPr>
+        <w:spacing w:after="0" w:line="20" w:lineRule="atLeast"/>
+        <w:ind w:left="708"/>
+      </w:pPr>
+    </w:p>
+    <w:p>
+      <w:pPr>
+        <w:spacing w:after="0" w:line="20" w:lineRule="atLeast"/>
+        <w:ind w:left="708"/>
+      </w:pPr>
+      <w:proofErr w:type="spellStart"/>
+      <w:r>
+        <w:t>step</w:t>
+      </w:r>
+      <w:proofErr w:type="spellEnd"/>
+      <w:r>
+        <w:t xml:space="preserve">: </w:t>
+      </w:r>
+      <w:r>
+        <w:t>Atom -&gt; void</w:t>
+      </w:r>
+    </w:p>
+    <w:p>
+      <w:pPr>
+        <w:spacing w:after="0" w:line="20" w:lineRule="atLeast"/>
+        <w:ind w:left="708"/>
+      </w:pPr>
+      <w:r>
+        <w:t>Der Koordinator beendet die Initialphase und bildet den Ring. Er wartet nun auf den Start einer ggT-Berechnung.</w:t>
+      </w:r>
+    </w:p>
+    <w:p>
+      <w:pPr>
+        <w:spacing w:after="0" w:line="20" w:lineRule="atLeast"/>
+        <w:ind w:left="708"/>
+      </w:pPr>
+    </w:p>
+    <w:p>
+      <w:pPr>
+        <w:spacing w:after="0" w:line="20" w:lineRule="atLeast"/>
+        <w:ind w:firstLine="708"/>
+      </w:pPr>
+      <w:r>
+        <w:t xml:space="preserve">prompt: </w:t>
+      </w:r>
+      <w:r>
+        <w:t>Atom -&gt; void</w:t>
+      </w:r>
+    </w:p>
+    <w:p>
+      <w:pPr>
+        <w:spacing w:after="0" w:line="20" w:lineRule="atLeast"/>
+        <w:ind w:firstLine="708"/>
+      </w:pPr>
+      <w:r>
+        <w:t xml:space="preserve">Der Koordinator erfragt bei allen ggT-Prozessen per </w:t>
+      </w:r>
+      <w:proofErr w:type="spellStart"/>
+      <w:r>
+        <w:t>tellmi</w:t>
+      </w:r>
+      <w:proofErr w:type="spellEnd"/>
+      <w:r>
+        <w:t xml:space="preserve"> deren aktuelles Mi ab und zeigt dies im </w:t>
+      </w:r>
+      <w:proofErr w:type="spellStart"/>
+      <w:r>
+        <w:t>log</w:t>
+      </w:r>
+      <w:proofErr w:type="spellEnd"/>
+      <w:r>
+        <w:t xml:space="preserve"> an.</w:t>
+      </w:r>
+    </w:p>
+    <w:p>
+      <w:pPr>
+        <w:spacing w:after="0" w:line="20" w:lineRule="atLeast"/>
+        <w:ind w:left="708"/>
+      </w:pPr>
+    </w:p>
+    <w:p>
+      <w:pPr>
+        <w:spacing w:after="0" w:line="20" w:lineRule="atLeast"/>
+        <w:ind w:left="708"/>
+      </w:pPr>
+      <w:proofErr w:type="spellStart"/>
+      <w:r>
+        <w:t>nudge</w:t>
+      </w:r>
+      <w:proofErr w:type="spellEnd"/>
+      <w:r>
+        <w:t xml:space="preserve">: </w:t>
+      </w:r>
+      <w:r>
+        <w:t>Atom -&gt; void</w:t>
+      </w:r>
+    </w:p>
+    <w:p>
+      <w:pPr>
+        <w:spacing w:after="0" w:line="20" w:lineRule="atLeast"/>
+        <w:ind w:left="708"/>
+      </w:pPr>
+      <w:r>
+        <w:t xml:space="preserve">Der Koordinator erfragt bei allen ggT-Prozessen per </w:t>
+      </w:r>
+      <w:proofErr w:type="spellStart"/>
+      <w:r>
+        <w:t>pingGGT</w:t>
+      </w:r>
+      <w:proofErr w:type="spellEnd"/>
+      <w:r>
+        <w:t xml:space="preserve"> deren Lebensz</w:t>
+      </w:r>
+      <w:r>
+        <w:t xml:space="preserve">ustand ab und zeigt dies im </w:t>
+      </w:r>
+      <w:proofErr w:type="spellStart"/>
+      <w:r>
+        <w:t>log</w:t>
+      </w:r>
+      <w:proofErr w:type="spellEnd"/>
+      <w:r>
+        <w:t xml:space="preserve"> </w:t>
+      </w:r>
+      <w:r>
+        <w:t>an.</w:t>
+      </w:r>
+    </w:p>
+    <w:p>
+      <w:pPr>
+        <w:spacing w:after="0" w:line="20" w:lineRule="atLeast"/>
+        <w:ind w:left="708"/>
+      </w:pPr>
+    </w:p>
+    <w:p>
+      <w:pPr>
+        <w:spacing w:after="0" w:line="20" w:lineRule="atLeast"/>
+        <w:ind w:left="708"/>
+      </w:pPr>
+      <w:proofErr w:type="spellStart"/>
+      <w:r>
+        <w:t>toggle</w:t>
+      </w:r>
+      <w:proofErr w:type="spellEnd"/>
+      <w:r>
+        <w:t xml:space="preserve">: </w:t>
+      </w:r>
+      <w:r>
+        <w:t>Atom -&gt; void</w:t>
+      </w:r>
+    </w:p>
+    <w:p>
+      <w:pPr>
+        <w:spacing w:after="0" w:line="20" w:lineRule="atLeast"/>
+        <w:ind w:firstLine="708"/>
+      </w:pPr>
+      <w:r>
+        <w:t>Der Koordinator verändert den Flag zur Korrektur bei falschen Terminierungsmeldungen.</w:t>
+      </w:r>
+    </w:p>
+    <w:p>
+      <w:pPr>
+        <w:spacing w:after="0" w:line="20" w:lineRule="atLeast"/>
+        <w:ind w:left="708"/>
+      </w:pPr>
+    </w:p>
+    <w:p>
+      <w:pPr>
+        <w:spacing w:after="0" w:line="20" w:lineRule="atLeast"/>
+        <w:ind w:left="708"/>
+      </w:pPr>
+      <w:r>
+        <w:t>{</w:t>
+      </w:r>
+      <w:proofErr w:type="spellStart"/>
+      <w:proofErr w:type="gramStart"/>
+      <w:r>
+        <w:t>calc,WggT</w:t>
+      </w:r>
+      <w:proofErr w:type="spellEnd"/>
+      <w:proofErr w:type="gramEnd"/>
+      <w:r>
+        <w:t xml:space="preserve">}: </w:t>
+      </w:r>
+      <w:r>
+        <w:t>Tupel (Atom, Nummer) -&gt; void</w:t>
+      </w:r>
+    </w:p>
+    <w:p>
+      <w:pPr>
+        <w:spacing w:after="0" w:line="20" w:lineRule="atLeast"/>
+        <w:ind w:firstLine="708"/>
+      </w:pPr>
+      <w:r>
+        <w:t xml:space="preserve">Der Koordinator startet eine neue ggT-Berechnung mit Wunsch-ggT </w:t>
+      </w:r>
+      <w:proofErr w:type="spellStart"/>
+      <w:r>
+        <w:t>WggT</w:t>
+      </w:r>
+      <w:proofErr w:type="spellEnd"/>
+      <w:r>
+        <w:t>.</w:t>
+      </w:r>
+    </w:p>
+    <w:p>
+      <w:pPr>
+        <w:spacing w:after="0" w:line="20" w:lineRule="atLeast"/>
+        <w:ind w:firstLine="708"/>
+      </w:pPr>
+    </w:p>
+    <w:p>
+      <w:pPr>
+        <w:spacing w:after="0" w:line="20" w:lineRule="atLeast"/>
+        <w:ind w:firstLine="708"/>
+      </w:pPr>
+      <w:r>
+        <w:t xml:space="preserve">kill: </w:t>
+      </w:r>
+      <w:r>
+        <w:t>Atom -&gt; void</w:t>
+      </w:r>
+    </w:p>
+    <w:p>
+      <w:pPr>
+        <w:spacing w:after="0" w:line="20" w:lineRule="atLeast"/>
+        <w:ind w:firstLine="708"/>
+      </w:pPr>
+      <w:r>
+        <w:t>Der Koordinator wird beendet und sendet allen ggT-Prozessen das kill-Kommando.</w:t>
+      </w:r>
+    </w:p>
+    <w:p>
+      <w:pPr>
+        <w:spacing w:after="0" w:line="20" w:lineRule="atLeast"/>
+        <w:ind w:firstLine="708"/>
+        <w:jc w:val="center"/>
+      </w:pPr>
+      <w:r>
+        <w:tab/>
+      </w:r>
+    </w:p>
+    <w:p>
+      <w:pPr>
+        <w:spacing w:after="0" w:line="20" w:lineRule="atLeast"/>
+        <w:ind w:firstLine="708"/>
+      </w:pPr>
+    </w:p>
+    <w:p>
+      <w:pPr>
+        <w:spacing w:after="0" w:line="20" w:lineRule="atLeast"/>
+        <w:ind w:firstLine="708"/>
+        <w:jc w:val="center"/>
         <w:rPr>
           <w:sz w:val="30"/>
           <w:szCs w:val="30"/>
         </w:rPr>
-        <w:t>Schnittstellen</w:t>
-      </w:r>
+      </w:pPr>
       <w:r>
         <w:rPr>
           <w:sz w:val="30"/>
           <w:szCs w:val="30"/>
         </w:rPr>
-        <w:t>-</w:t>
-      </w:r>
-    </w:p>
-    <w:p>
-      <w:pPr>
-        <w:spacing w:after="0" w:line="20" w:lineRule="atLeast"/>
-        <w:ind w:left="708"/>
-      </w:pPr>
-      <w:r>
-        <w:t>{From</w:t>
-      </w:r>
-      <w:r>
-        <w:t>,getsteeringval}:</w:t>
-      </w:r>
-      <w:r>
-        <w:t xml:space="preserve"> PID X Tupel -&gt; void</w:t>
-      </w:r>
-    </w:p>
-    <w:p>
-      <w:pPr>
-        <w:spacing w:after="0" w:line="20" w:lineRule="atLeast"/>
-        <w:ind w:firstLine="708"/>
-      </w:pPr>
-      <w:r>
-        <w:t>Die Anfrage nach den steuernden W</w:t>
-      </w:r>
-      <w:r>
-        <w:t>erten durch den Starter Prozess.</w:t>
-      </w:r>
-    </w:p>
-    <w:p>
-      <w:pPr>
-        <w:spacing w:after="0" w:line="20" w:lineRule="atLeast"/>
-        <w:ind w:left="708"/>
-      </w:pPr>
-    </w:p>
-    <w:p>
-      <w:pPr>
-        <w:spacing w:after="0" w:line="20" w:lineRule="atLeast"/>
-        <w:ind w:left="708"/>
-      </w:pPr>
-      <w:r>
-        <w:t xml:space="preserve">{hello,Clientname}: </w:t>
-      </w:r>
-      <w:r>
-        <w:t>Atom X Atom - &gt; void</w:t>
-      </w:r>
-    </w:p>
-    <w:p>
-      <w:pPr>
-        <w:spacing w:after="0" w:line="20" w:lineRule="atLeast"/>
-        <w:ind w:firstLine="708"/>
-      </w:pPr>
-      <w:r>
-        <w:t>Ein ggT-Prozess meldet sich beim Koordinator mit Namen Clientname an</w:t>
-      </w:r>
-      <w:r>
-        <w:t>.</w:t>
-      </w:r>
+        <w:t>-Konfigurationsdatei-</w:t>
+      </w:r>
+    </w:p>
+    <w:p>
+      <w:pPr>
+        <w:spacing w:after="0" w:line="20" w:lineRule="atLeast"/>
+      </w:pPr>
+      <w:r>
+        <w:tab/>
+      </w:r>
+      <w:proofErr w:type="spellStart"/>
+      <w:r>
+        <w:t>koordinator.cfg</w:t>
+      </w:r>
+      <w:proofErr w:type="spellEnd"/>
+      <w:r>
+        <w:t>:</w:t>
+      </w:r>
+    </w:p>
+    <w:p>
+      <w:pPr>
+        <w:pStyle w:val="Listenabsatz"/>
+        <w:spacing w:after="0" w:line="20" w:lineRule="atLeast"/>
+      </w:pPr>
+      <w:proofErr w:type="spellStart"/>
+      <w:r>
+        <w:t>arbeitszeit</w:t>
+      </w:r>
+      <w:proofErr w:type="spellEnd"/>
+    </w:p>
+    <w:p>
+      <w:pPr>
+        <w:pStyle w:val="Listenabsatz"/>
+        <w:numPr>
+          <w:ilvl w:val="1"/>
+          <w:numId w:val="3"/>
+        </w:numPr>
+        <w:spacing w:after="0" w:line="20" w:lineRule="atLeast"/>
+      </w:pPr>
+      <w:r>
+        <w:t>Nummer</w:t>
+      </w:r>
+    </w:p>
+    <w:p>
+      <w:pPr>
+        <w:pStyle w:val="Listenabsatz"/>
+        <w:numPr>
+          <w:ilvl w:val="1"/>
+          <w:numId w:val="3"/>
+        </w:numPr>
+        <w:spacing w:after="0" w:line="20" w:lineRule="atLeast"/>
+      </w:pPr>
+      <w:r>
+        <w:t xml:space="preserve">Gibt in Sekunden an wie lang der ggT-Prozess bei der Berechnung eines neuen </w:t>
+      </w:r>
+      <w:proofErr w:type="spellStart"/>
+      <w:r>
+        <w:t>Mis</w:t>
+      </w:r>
+      <w:proofErr w:type="spellEnd"/>
+      <w:r>
+        <w:t xml:space="preserve"> Warten wird.</w:t>
+      </w:r>
+    </w:p>
+    <w:p>
+      <w:pPr>
+        <w:pStyle w:val="Listenabsatz"/>
+        <w:spacing w:after="0" w:line="20" w:lineRule="atLeast"/>
+      </w:pPr>
+      <w:proofErr w:type="spellStart"/>
+      <w:r>
+        <w:t>termzeit</w:t>
+      </w:r>
+      <w:proofErr w:type="spellEnd"/>
       <w:r>
         <w:t xml:space="preserve"> </w:t>
       </w:r>
     </w:p>
     <w:p>
       <w:pPr>
-        <w:spacing w:after="0" w:line="20" w:lineRule="atLeast"/>
-        <w:ind w:left="708"/>
-      </w:pPr>
-    </w:p>
-    <w:p>
-      <w:pPr>
-        <w:spacing w:after="0" w:line="20" w:lineRule="atLeast"/>
-        <w:ind w:left="708"/>
-      </w:pPr>
-      <w:r>
-        <w:t xml:space="preserve">{briefmi,{Clientname,CMi,CZeit}}: </w:t>
-      </w:r>
-      <w:r>
-        <w:t>Atom X Tupel (Atom X Nummer X Nummer) -&gt; void</w:t>
-      </w:r>
-    </w:p>
-    <w:p>
-      <w:pPr>
-        <w:spacing w:after="0" w:line="20" w:lineRule="atLeast"/>
-        <w:ind w:left="708"/>
-      </w:pPr>
-      <w:r>
-        <w:t xml:space="preserve">Ein ggT-Prozess mit Namen Clientname (keine PID!) informiert über sein neues Mi CMi um CZeit Uhr (CZeit wird mittels util:timeMilliSecond() erstellt). </w:t>
-      </w:r>
-    </w:p>
-    <w:p>
-      <w:pPr>
-        <w:spacing w:after="0" w:line="20" w:lineRule="atLeast"/>
-        <w:ind w:left="708"/>
-      </w:pPr>
-    </w:p>
-    <w:p>
-      <w:pPr>
-        <w:spacing w:after="0" w:line="20" w:lineRule="atLeast"/>
-        <w:ind w:left="708"/>
-      </w:pPr>
-      <w:r>
-        <w:t xml:space="preserve">{From,briefterm,{Clientname,CMi,CZeit}}: </w:t>
-      </w:r>
-      <w:r>
-        <w:t>PID X Atom X Tupel (Atom</w:t>
-      </w:r>
-      <w:r>
-        <w:t xml:space="preserve"> X</w:t>
-      </w:r>
-      <w:r>
-        <w:t xml:space="preserve"> Nummer X Nummer) -&gt; void</w:t>
-      </w:r>
-    </w:p>
-    <w:p>
-      <w:pPr>
-        <w:spacing w:after="0" w:line="20" w:lineRule="atLeast"/>
-        <w:ind w:left="708"/>
-      </w:pPr>
-      <w:r>
-        <w:t xml:space="preserve">Ein ggT-Prozess mit Namen Clientname </w:t>
-      </w:r>
-      <w:r>
-        <w:t xml:space="preserve">und Absender From </w:t>
-      </w:r>
-      <w:r>
-        <w:t>informiert über die Terminierung der Berechnung mit Ergebnis CMi um CZeit Uhr.</w:t>
-      </w:r>
-    </w:p>
-    <w:p>
-      <w:pPr>
-        <w:spacing w:after="0" w:line="20" w:lineRule="atLeast"/>
-        <w:ind w:left="708"/>
-      </w:pPr>
-    </w:p>
-    <w:p>
-      <w:pPr>
-        <w:spacing w:after="0" w:line="20" w:lineRule="atLeast"/>
-        <w:ind w:left="708"/>
-      </w:pPr>
-      <w:r>
-        <w:t>reset:</w:t>
-      </w:r>
-      <w:r>
-        <w:t xml:space="preserve"> Atom -&gt; void</w:t>
-      </w:r>
+        <w:pStyle w:val="Listenabsatz"/>
+        <w:numPr>
+          <w:ilvl w:val="1"/>
+          <w:numId w:val="3"/>
+        </w:numPr>
+        <w:spacing w:after="0" w:line="20" w:lineRule="atLeast"/>
+      </w:pPr>
+      <w:r>
+        <w:t>Nummer</w:t>
+      </w:r>
+    </w:p>
+    <w:p>
+      <w:pPr>
+        <w:pStyle w:val="Listenabsatz"/>
+        <w:numPr>
+          <w:ilvl w:val="1"/>
+          <w:numId w:val="3"/>
+        </w:numPr>
+        <w:spacing w:after="0" w:line="20" w:lineRule="atLeast"/>
+      </w:pPr>
+      <w:r>
+        <w:t>Gibt in Sekunden an wie lange (nach der letzten Nachricht) ein ggT-Prozess wartet bis er eine Abstimmung anfängt.</w:t>
+      </w:r>
+    </w:p>
+    <w:p>
+      <w:pPr>
+        <w:pStyle w:val="Listenabsatz"/>
+        <w:spacing w:after="0" w:line="20" w:lineRule="atLeast"/>
+      </w:pPr>
+      <w:proofErr w:type="spellStart"/>
+      <w:r>
+        <w:t>ggtprozessnummer</w:t>
+      </w:r>
+      <w:proofErr w:type="spellEnd"/>
       <w:r>
         <w:t xml:space="preserve"> </w:t>
       </w:r>
     </w:p>
     <w:p>
       <w:pPr>
-        <w:spacing w:after="0" w:line="20" w:lineRule="atLeast"/>
-        <w:ind w:left="708"/>
-      </w:pPr>
-      <w:r>
-        <w:t>Der Koordinator sendet allen ggT-Prozessen das kill-Kommando und bringt sich selbst in den initialen Zustand, indem sich Starter wieder melden können.</w:t>
-      </w:r>
-    </w:p>
-    <w:p>
-      <w:pPr>
-        <w:spacing w:after="0" w:line="20" w:lineRule="atLeast"/>
-        <w:ind w:left="708"/>
-      </w:pPr>
-    </w:p>
-    <w:p>
-      <w:pPr>
-        <w:spacing w:after="0" w:line="20" w:lineRule="atLeast"/>
-        <w:ind w:left="708"/>
-      </w:pPr>
-      <w:r>
-        <w:t xml:space="preserve">step: </w:t>
-      </w:r>
-      <w:r>
-        <w:t>Atom -&gt; void</w:t>
-      </w:r>
-    </w:p>
-    <w:p>
-      <w:pPr>
-        <w:spacing w:after="0" w:line="20" w:lineRule="atLeast"/>
-        <w:ind w:left="708"/>
-      </w:pPr>
-      <w:r>
-        <w:t>Der Koordinator beendet die Initialphase und bildet den Ring. Er wartet nun auf den Start einer ggT-Berechnung.</w:t>
-      </w:r>
-    </w:p>
-    <w:p>
-      <w:pPr>
-        <w:spacing w:after="0" w:line="20" w:lineRule="atLeast"/>
-        <w:ind w:left="708"/>
-      </w:pPr>
-    </w:p>
-    <w:p>
-      <w:pPr>
-        <w:spacing w:after="0" w:line="20" w:lineRule="atLeast"/>
-        <w:ind w:firstLine="708"/>
-      </w:pPr>
-      <w:r>
-        <w:t xml:space="preserve">prompt: </w:t>
-      </w:r>
-      <w:r>
-        <w:t>Atom -&gt; void</w:t>
-      </w:r>
-    </w:p>
-    <w:p>
-      <w:pPr>
-        <w:spacing w:after="0" w:line="20" w:lineRule="atLeast"/>
-        <w:ind w:firstLine="708"/>
-      </w:pPr>
-      <w:r>
-        <w:t>Der Koordinator erfragt bei allen ggT-Prozessen per tellmi deren aktuelles Mi ab und zeigt dies im log an.</w:t>
-      </w:r>
-    </w:p>
-    <w:p>
-      <w:pPr>
-        <w:spacing w:after="0" w:line="20" w:lineRule="atLeast"/>
-        <w:ind w:left="708"/>
-      </w:pPr>
-    </w:p>
-    <w:p>
-      <w:pPr>
-        <w:spacing w:after="0" w:line="20" w:lineRule="atLeast"/>
-        <w:ind w:left="708"/>
-      </w:pPr>
-      <w:r>
-        <w:t xml:space="preserve">nudge: </w:t>
-      </w:r>
-      <w:r>
-        <w:t>Atom -&gt; void</w:t>
-      </w:r>
-    </w:p>
-    <w:p>
-      <w:pPr>
-        <w:spacing w:after="0" w:line="20" w:lineRule="atLeast"/>
-        <w:ind w:left="708"/>
-      </w:pPr>
-      <w:r>
-        <w:t>Der Koordinator erfragt bei allen ggT-Prozessen per pingGGT deren Lebensz</w:t>
-      </w:r>
-      <w:r>
-        <w:t xml:space="preserve">ustand ab und zeigt dies im log </w:t>
-      </w:r>
-      <w:r>
-        <w:t>an.</w:t>
-      </w:r>
-    </w:p>
-    <w:p>
-      <w:pPr>
-        <w:spacing w:after="0" w:line="20" w:lineRule="atLeast"/>
-        <w:ind w:left="708"/>
-      </w:pPr>
-    </w:p>
-    <w:p>
-      <w:pPr>
-        <w:spacing w:after="0" w:line="20" w:lineRule="atLeast"/>
-        <w:ind w:left="708"/>
-      </w:pPr>
-      <w:r>
-        <w:t xml:space="preserve">toggle: </w:t>
-      </w:r>
-      <w:r>
-        <w:t>Atom -&gt; void</w:t>
-      </w:r>
-    </w:p>
-    <w:p>
-      <w:pPr>
-        <w:spacing w:after="0" w:line="20" w:lineRule="atLeast"/>
-        <w:ind w:firstLine="708"/>
-      </w:pPr>
-      <w:r>
-        <w:t>Der Koordinator verändert den Flag zur Korrektur bei falschen Terminierungsmeldungen.</w:t>
-      </w:r>
-    </w:p>
-    <w:p>
-      <w:pPr>
-        <w:spacing w:after="0" w:line="20" w:lineRule="atLeast"/>
-        <w:ind w:left="708"/>
-      </w:pPr>
-    </w:p>
-    <w:p>
-      <w:pPr>
-        <w:spacing w:after="0" w:line="20" w:lineRule="atLeast"/>
-        <w:ind w:left="708"/>
-      </w:pPr>
-      <w:r>
-        <w:t xml:space="preserve">{calc,WggT}: </w:t>
-      </w:r>
-      <w:r>
-        <w:t>Tupel (Atom, Nummer) -&gt; void</w:t>
-      </w:r>
-    </w:p>
-    <w:p>
-      <w:pPr>
-        <w:spacing w:after="0" w:line="20" w:lineRule="atLeast"/>
-        <w:ind w:firstLine="708"/>
-      </w:pPr>
-      <w:r>
-        <w:t>Der Koordinator startet eine neue ggT-Berechnung mit Wunsch-ggT WggT.</w:t>
-      </w:r>
-    </w:p>
-    <w:p>
-      <w:pPr>
-        <w:spacing w:after="0" w:line="20" w:lineRule="atLeast"/>
-        <w:ind w:firstLine="708"/>
-      </w:pPr>
-    </w:p>
-    <w:p>
-      <w:pPr>
-        <w:spacing w:after="0" w:line="20" w:lineRule="atLeast"/>
-        <w:ind w:firstLine="708"/>
-      </w:pPr>
-      <w:r>
-        <w:t xml:space="preserve">kill: </w:t>
-      </w:r>
-      <w:r>
-        <w:t>Atom -&gt; void</w:t>
-      </w:r>
-    </w:p>
-    <w:p>
-      <w:pPr>
-        <w:spacing w:after="0" w:line="20" w:lineRule="atLeast"/>
-        <w:ind w:firstLine="708"/>
-      </w:pPr>
-      <w:r>
-        <w:t>Der Koordinator wird beendet und sendet allen ggT-Prozessen das kill-Kommando.</w:t>
-      </w:r>
-    </w:p>
-    <w:p>
-      <w:pPr>
-        <w:spacing w:after="0" w:line="20" w:lineRule="atLeast"/>
-        <w:ind w:firstLine="708"/>
-        <w:jc w:val="center"/>
-      </w:pPr>
-      <w:r>
-        <w:tab/>
-      </w:r>
-    </w:p>
-    <w:p>
-      <w:pPr>
-        <w:spacing w:after="0" w:line="20" w:lineRule="atLeast"/>
-        <w:ind w:firstLine="708"/>
-      </w:pPr>
-    </w:p>
-    <w:p>
-      <w:pPr>
-        <w:spacing w:after="0" w:line="20" w:lineRule="atLeast"/>
-        <w:ind w:firstLine="708"/>
-        <w:jc w:val="center"/>
+        <w:pStyle w:val="Listenabsatz"/>
+        <w:numPr>
+          <w:ilvl w:val="1"/>
+          <w:numId w:val="3"/>
+        </w:numPr>
+        <w:spacing w:after="0" w:line="20" w:lineRule="atLeast"/>
+      </w:pPr>
+      <w:r>
+        <w:t>Nummer</w:t>
+      </w:r>
+    </w:p>
+    <w:p>
+      <w:pPr>
+        <w:pStyle w:val="Listenabsatz"/>
+        <w:numPr>
+          <w:ilvl w:val="1"/>
+          <w:numId w:val="3"/>
+        </w:numPr>
+        <w:spacing w:after="0" w:line="20" w:lineRule="atLeast"/>
+      </w:pPr>
+      <w:r>
+        <w:lastRenderedPageBreak/>
+        <w:t>Anzahl der zu startenden ggT-Prozesse pro Starter.</w:t>
+      </w:r>
+    </w:p>
+    <w:p>
+      <w:pPr>
+        <w:pStyle w:val="Listenabsatz"/>
+        <w:spacing w:after="0" w:line="20" w:lineRule="atLeast"/>
+      </w:pPr>
+      <w:proofErr w:type="spellStart"/>
+      <w:r>
+        <w:t>nameservicenode</w:t>
+      </w:r>
+      <w:proofErr w:type="spellEnd"/>
+    </w:p>
+    <w:p>
+      <w:pPr>
+        <w:pStyle w:val="Listenabsatz"/>
+        <w:numPr>
+          <w:ilvl w:val="1"/>
+          <w:numId w:val="3"/>
+        </w:numPr>
+        <w:spacing w:after="0" w:line="20" w:lineRule="atLeast"/>
+      </w:pPr>
+      <w:r>
+        <w:t>Atom</w:t>
+      </w:r>
+    </w:p>
+    <w:p>
+      <w:pPr>
+        <w:pStyle w:val="Listenabsatz"/>
+        <w:numPr>
+          <w:ilvl w:val="1"/>
+          <w:numId w:val="3"/>
+        </w:numPr>
+        <w:spacing w:after="0" w:line="20" w:lineRule="atLeast"/>
+      </w:pPr>
+      <w:proofErr w:type="spellStart"/>
+      <w:r>
+        <w:t>Node</w:t>
+      </w:r>
+      <w:proofErr w:type="spellEnd"/>
+      <w:r>
+        <w:t xml:space="preserve"> vom Nameservice</w:t>
+      </w:r>
+    </w:p>
+    <w:p>
+      <w:pPr>
+        <w:pStyle w:val="Listenabsatz"/>
+        <w:spacing w:after="0" w:line="20" w:lineRule="atLeast"/>
+      </w:pPr>
+      <w:proofErr w:type="spellStart"/>
+      <w:r>
+        <w:t>koordinatorname</w:t>
+      </w:r>
+      <w:proofErr w:type="spellEnd"/>
+    </w:p>
+    <w:p>
+      <w:pPr>
+        <w:pStyle w:val="Listenabsatz"/>
+        <w:numPr>
+          <w:ilvl w:val="1"/>
+          <w:numId w:val="3"/>
+        </w:numPr>
+        <w:spacing w:after="0" w:line="20" w:lineRule="atLeast"/>
+      </w:pPr>
+      <w:r>
+        <w:t>Atom</w:t>
+      </w:r>
+    </w:p>
+    <w:p>
+      <w:pPr>
+        <w:pStyle w:val="Listenabsatz"/>
+        <w:numPr>
+          <w:ilvl w:val="1"/>
+          <w:numId w:val="3"/>
+        </w:numPr>
+        <w:spacing w:after="0" w:line="20" w:lineRule="atLeast"/>
+      </w:pPr>
+      <w:r>
+        <w:t>Registrierter Name des Koordinator Prozesses</w:t>
+      </w:r>
+    </w:p>
+    <w:p>
+      <w:pPr>
+        <w:pStyle w:val="Listenabsatz"/>
+        <w:spacing w:after="0" w:line="20" w:lineRule="atLeast"/>
+      </w:pPr>
+      <w:proofErr w:type="spellStart"/>
+      <w:r>
+        <w:t>quote</w:t>
+      </w:r>
+      <w:proofErr w:type="spellEnd"/>
+    </w:p>
+    <w:p>
+      <w:pPr>
+        <w:pStyle w:val="Listenabsatz"/>
+        <w:numPr>
+          <w:ilvl w:val="1"/>
+          <w:numId w:val="3"/>
+        </w:numPr>
+        <w:spacing w:after="0" w:line="20" w:lineRule="atLeast"/>
+      </w:pPr>
+      <w:r>
+        <w:t>Nummer</w:t>
+      </w:r>
+    </w:p>
+    <w:p>
+      <w:pPr>
+        <w:pStyle w:val="Listenabsatz"/>
+        <w:numPr>
+          <w:ilvl w:val="1"/>
+          <w:numId w:val="3"/>
+        </w:numPr>
+        <w:spacing w:after="0" w:line="20" w:lineRule="atLeast"/>
+      </w:pPr>
+      <w:r>
+        <w:t xml:space="preserve">Gibt in Prozent an, wie viele ggT-Prozesse sich zu einem Vote positiv rückmelden müssen damit der Vote erfolgreich ist. Wird im </w:t>
+      </w:r>
+      <w:r>
+        <w:t>Koordinator</w:t>
+      </w:r>
+      <w:r>
+        <w:t xml:space="preserve"> in eine konkrete Zahl umgerechnet, wenn Starter beim Koordinator nach „</w:t>
+      </w:r>
+      <w:proofErr w:type="spellStart"/>
+      <w:r>
+        <w:t>getsteeringval</w:t>
+      </w:r>
+      <w:proofErr w:type="spellEnd"/>
+      <w:r>
+        <w:t>“ fragt.</w:t>
+      </w:r>
+    </w:p>
+    <w:p>
+      <w:pPr>
+        <w:pStyle w:val="Listenabsatz"/>
+        <w:spacing w:after="0" w:line="20" w:lineRule="atLeast"/>
+      </w:pPr>
+      <w:r>
+        <w:t>korrigieren</w:t>
+      </w:r>
+    </w:p>
+    <w:p>
+      <w:pPr>
+        <w:pStyle w:val="Listenabsatz"/>
+        <w:numPr>
+          <w:ilvl w:val="1"/>
+          <w:numId w:val="3"/>
+        </w:numPr>
+        <w:spacing w:after="0" w:line="20" w:lineRule="atLeast"/>
+      </w:pPr>
+      <w:r>
+        <w:t>Boolean</w:t>
+      </w:r>
+    </w:p>
+    <w:p>
+      <w:pPr>
+        <w:pStyle w:val="Listenabsatz"/>
+        <w:numPr>
+          <w:ilvl w:val="1"/>
+          <w:numId w:val="3"/>
+        </w:numPr>
+        <w:spacing w:after="0" w:line="20" w:lineRule="atLeast"/>
+      </w:pPr>
+      <w:r>
+        <w:t>Gibt an, ob ein falsches Ergebnis der Berechnung korrigiert werden soll (true) oder nicht (false).</w:t>
+      </w:r>
+    </w:p>
+    <w:p>
+      <w:pPr>
+        <w:pStyle w:val="Listenabsatz"/>
+        <w:spacing w:after="0" w:line="20" w:lineRule="atLeast"/>
         <w:rPr>
           <w:sz w:val="30"/>
           <w:szCs w:val="30"/>
         </w:rPr>
       </w:pPr>
-      <w:r>
+    </w:p>
+    <w:p>
+      <w:pPr>
+        <w:pStyle w:val="Listenabsatz"/>
+        <w:spacing w:after="0" w:line="20" w:lineRule="atLeast"/>
+        <w:jc w:val="center"/>
         <w:rPr>
           <w:sz w:val="30"/>
           <w:szCs w:val="30"/>
         </w:rPr>
-        <w:t>-</w:t>
-      </w:r>
+      </w:pPr>
       <w:r>
         <w:rPr>
           <w:sz w:val="30"/>
           <w:szCs w:val="30"/>
         </w:rPr>
-        <w:t>Konfigurationsdatei</w:t>
-      </w:r>
+        <w:t>-Benötigte Daten-</w:t>
+      </w:r>
+    </w:p>
+    <w:p>
+      <w:pPr>
+        <w:spacing w:after="0" w:line="20" w:lineRule="atLeast"/>
+      </w:pPr>
+      <w:r>
+        <w:tab/>
+        <w:t>Flag (Boolean) das angibt ob ein (evtl. falsches) Ergebnis der Berechnung am Ende korrigiert werden soll.</w:t>
+      </w:r>
+    </w:p>
+    <w:p>
+      <w:pPr>
+        <w:spacing w:after="0" w:line="20" w:lineRule="atLeast"/>
+      </w:pPr>
+      <w:r>
+        <w:tab/>
+        <w:t>Aktuell minimalster ggT (Nummer) in der Berechnung.</w:t>
+      </w:r>
+    </w:p>
+    <w:p>
+      <w:pPr>
+        <w:spacing w:after="0" w:line="20" w:lineRule="atLeast"/>
+      </w:pPr>
+      <w:r>
+        <w:tab/>
+        <w:t>Ring aus allen bekannten ggT-Prozessnamen (siehe ADT).</w:t>
+      </w:r>
+      <w:r>
+        <w:tab/>
+      </w:r>
+    </w:p>
+    <w:p>
+      <w:pPr>
+        <w:spacing w:after="0" w:line="20" w:lineRule="atLeast"/>
+      </w:pPr>
+      <w:r>
+        <w:tab/>
+        <w:t>Die Steeringvalues für die Starter.</w:t>
+      </w:r>
+    </w:p>
+    <w:p>
+      <w:pPr>
+        <w:spacing w:after="0" w:line="20" w:lineRule="atLeast"/>
+      </w:pPr>
+    </w:p>
+    <w:p>
+      <w:pPr>
+        <w:spacing w:after="0" w:line="20" w:lineRule="atLeast"/>
+        <w:jc w:val="center"/>
+      </w:pPr>
       <w:r>
         <w:rPr>
           <w:sz w:val="30"/>
           <w:szCs w:val="30"/>
         </w:rPr>
-        <w:t>-</w:t>
-      </w:r>
-    </w:p>
-    <w:p>
-      <w:pPr>
-        <w:spacing w:after="0" w:line="20" w:lineRule="atLeast"/>
-      </w:pPr>
-      <w:r>
-        <w:tab/>
-      </w:r>
-      <w:r>
-        <w:t>koordinator.cfg:</w:t>
-      </w:r>
-    </w:p>
-    <w:p>
-      <w:pPr>
-        <w:pStyle w:val="Listenabsatz"/>
-        <w:spacing w:after="0" w:line="20" w:lineRule="atLeast"/>
-      </w:pPr>
-      <w:r>
-        <w:t>arbeitszeit</w:t>
-      </w:r>
-    </w:p>
-    <w:p>
-      <w:pPr>
-        <w:pStyle w:val="Listenabsatz"/>
-        <w:numPr>
-          <w:ilvl w:val="1"/>
-          <w:numId w:val="3"/>
-        </w:numPr>
-        <w:spacing w:after="0" w:line="20" w:lineRule="atLeast"/>
-      </w:pPr>
-      <w:r>
-        <w:t>Nummer</w:t>
-      </w:r>
-    </w:p>
-    <w:p>
-      <w:pPr>
-        <w:pStyle w:val="Listenabsatz"/>
-        <w:numPr>
-          <w:ilvl w:val="1"/>
-          <w:numId w:val="3"/>
-        </w:numPr>
-        <w:spacing w:after="0" w:line="20" w:lineRule="atLeast"/>
-      </w:pPr>
-      <w:r>
-        <w:t>Gibt in Sekunden an wie lang der ggT-Prozess bei der Berechnung eines neuen Mis Warten wird.</w:t>
-      </w:r>
-    </w:p>
-    <w:p>
-      <w:pPr>
-        <w:pStyle w:val="Listenabsatz"/>
-        <w:spacing w:after="0" w:line="20" w:lineRule="atLeast"/>
-      </w:pPr>
-      <w:r>
-        <w:t xml:space="preserve">termzeit </w:t>
-      </w:r>
-    </w:p>
-    <w:p>
-      <w:pPr>
-        <w:pStyle w:val="Listenabsatz"/>
-        <w:numPr>
-          <w:ilvl w:val="1"/>
-          <w:numId w:val="3"/>
-        </w:numPr>
-        <w:spacing w:after="0" w:line="20" w:lineRule="atLeast"/>
-      </w:pPr>
-      <w:r>
-        <w:t>Nummer</w:t>
-      </w:r>
-    </w:p>
-    <w:p>
-      <w:pPr>
-        <w:pStyle w:val="Listenabsatz"/>
-        <w:numPr>
-          <w:ilvl w:val="1"/>
-          <w:numId w:val="3"/>
-        </w:numPr>
-        <w:spacing w:after="0" w:line="20" w:lineRule="atLeast"/>
-      </w:pPr>
-      <w:r>
-        <w:t>Gibt in Sekunden an wie lange (nach der letzten Nachricht) ein ggT-Prozess wartet bis er eine Abstimmung anfängt.</w:t>
-      </w:r>
-    </w:p>
-    <w:p>
-      <w:pPr>
-        <w:pStyle w:val="Listenabsatz"/>
-        <w:spacing w:after="0" w:line="20" w:lineRule="atLeast"/>
-      </w:pPr>
-      <w:r>
-        <w:t xml:space="preserve">ggtprozessnummer </w:t>
-      </w:r>
-    </w:p>
-    <w:p>
-      <w:pPr>
-        <w:pStyle w:val="Listenabsatz"/>
-        <w:numPr>
-          <w:ilvl w:val="1"/>
-          <w:numId w:val="3"/>
-        </w:numPr>
-        <w:spacing w:after="0" w:line="20" w:lineRule="atLeast"/>
-      </w:pPr>
-      <w:r>
-        <w:t>Nummer</w:t>
-      </w:r>
-    </w:p>
-    <w:p>
-      <w:pPr>
-        <w:pStyle w:val="Listenabsatz"/>
-        <w:numPr>
-          <w:ilvl w:val="1"/>
-          <w:numId w:val="3"/>
-        </w:numPr>
-        <w:spacing w:after="0" w:line="20" w:lineRule="atLeast"/>
-      </w:pPr>
-      <w:r>
-        <w:lastRenderedPageBreak/>
-        <w:t>Anzahl der zu startenden ggT-Prozesse pro Starter.</w:t>
-      </w:r>
-    </w:p>
-    <w:p>
-      <w:pPr>
-        <w:pStyle w:val="Listenabsatz"/>
-        <w:spacing w:after="0" w:line="20" w:lineRule="atLeast"/>
-      </w:pPr>
-      <w:r>
-        <w:t>nameservicenode</w:t>
-      </w:r>
-    </w:p>
-    <w:p>
-      <w:pPr>
-        <w:pStyle w:val="Listenabsatz"/>
-        <w:numPr>
-          <w:ilvl w:val="1"/>
-          <w:numId w:val="3"/>
-        </w:numPr>
-        <w:spacing w:after="0" w:line="20" w:lineRule="atLeast"/>
-      </w:pPr>
-      <w:r>
-        <w:t>Atom</w:t>
-      </w:r>
-    </w:p>
-    <w:p>
-      <w:pPr>
-        <w:pStyle w:val="Listenabsatz"/>
-        <w:numPr>
-          <w:ilvl w:val="1"/>
-          <w:numId w:val="3"/>
-        </w:numPr>
-        <w:spacing w:after="0" w:line="20" w:lineRule="atLeast"/>
-      </w:pPr>
-      <w:r>
-        <w:t>Node vom Nameservice</w:t>
-      </w:r>
-    </w:p>
-    <w:p>
-      <w:pPr>
-        <w:pStyle w:val="Listenabsatz"/>
-        <w:spacing w:after="0" w:line="20" w:lineRule="atLeast"/>
-      </w:pPr>
-      <w:r>
-        <w:t>koordinatorname</w:t>
-      </w:r>
-    </w:p>
-    <w:p>
-      <w:pPr>
-        <w:pStyle w:val="Listenabsatz"/>
-        <w:numPr>
-          <w:ilvl w:val="1"/>
-          <w:numId w:val="3"/>
-        </w:numPr>
-        <w:spacing w:after="0" w:line="20" w:lineRule="atLeast"/>
-      </w:pPr>
-      <w:r>
-        <w:t>Atom</w:t>
-      </w:r>
-    </w:p>
-    <w:p>
-      <w:pPr>
-        <w:pStyle w:val="Listenabsatz"/>
-        <w:numPr>
-          <w:ilvl w:val="1"/>
-          <w:numId w:val="3"/>
-        </w:numPr>
-        <w:spacing w:after="0" w:line="20" w:lineRule="atLeast"/>
-      </w:pPr>
-      <w:r>
-        <w:t>Registrierter Name des Koordinator Prozesses</w:t>
-      </w:r>
-    </w:p>
-    <w:p>
-      <w:pPr>
-        <w:pStyle w:val="Listenabsatz"/>
-        <w:spacing w:after="0" w:line="20" w:lineRule="atLeast"/>
-      </w:pPr>
-      <w:r>
-        <w:t>quote</w:t>
-      </w:r>
-    </w:p>
-    <w:p>
-      <w:pPr>
-        <w:pStyle w:val="Listenabsatz"/>
-        <w:numPr>
-          <w:ilvl w:val="1"/>
-          <w:numId w:val="3"/>
-        </w:numPr>
-        <w:spacing w:after="0" w:line="20" w:lineRule="atLeast"/>
-      </w:pPr>
-      <w:r>
-        <w:t>Nummer</w:t>
-      </w:r>
-    </w:p>
-    <w:p>
-      <w:pPr>
-        <w:pStyle w:val="Listenabsatz"/>
-        <w:numPr>
-          <w:ilvl w:val="1"/>
-          <w:numId w:val="3"/>
-        </w:numPr>
-        <w:spacing w:after="0" w:line="20" w:lineRule="atLeast"/>
-      </w:pPr>
-      <w:r>
-        <w:t xml:space="preserve">Gibt in Prozent an, wie viele ggT-Prozesse sich zu einem Vote positiv rückmelden müssen damit der Vote erfolgreich ist. Wird im </w:t>
-      </w:r>
-      <w:r>
-        <w:t>Koordinator</w:t>
-      </w:r>
-      <w:r>
-        <w:t xml:space="preserve"> in eine konkrete Zahl umgerechnet, wenn Starter beim Koordinator nach „getsteeringval“ fragt.</w:t>
-      </w:r>
-    </w:p>
-    <w:p>
-      <w:pPr>
-        <w:pStyle w:val="Listenabsatz"/>
-        <w:spacing w:after="0" w:line="20" w:lineRule="atLeast"/>
-      </w:pPr>
-      <w:r>
-        <w:t>korrigieren</w:t>
-      </w:r>
-    </w:p>
-    <w:p>
-      <w:pPr>
-        <w:pStyle w:val="Listenabsatz"/>
-        <w:numPr>
-          <w:ilvl w:val="1"/>
-          <w:numId w:val="3"/>
-        </w:numPr>
-        <w:spacing w:after="0" w:line="20" w:lineRule="atLeast"/>
-      </w:pPr>
-      <w:r>
-        <w:t>Boolean</w:t>
-      </w:r>
-    </w:p>
-    <w:p>
-      <w:pPr>
-        <w:pStyle w:val="Listenabsatz"/>
-        <w:numPr>
-          <w:ilvl w:val="1"/>
-          <w:numId w:val="3"/>
-        </w:numPr>
-        <w:spacing w:after="0" w:line="20" w:lineRule="atLeast"/>
-      </w:pPr>
-      <w:r>
-        <w:t>Gibt an, ob ein falsches Ergebnis der Berechnung korrigiert werden soll (true) oder nicht (false).</w:t>
-      </w:r>
-    </w:p>
-    <w:p>
-      <w:pPr>
-        <w:pStyle w:val="Listenabsatz"/>
-        <w:spacing w:after="0" w:line="20" w:lineRule="atLeast"/>
-        <w:rPr>
-          <w:sz w:val="30"/>
-          <w:szCs w:val="30"/>
-        </w:rPr>
-      </w:pPr>
-    </w:p>
-    <w:p>
-      <w:pPr>
-        <w:pStyle w:val="Listenabsatz"/>
-        <w:spacing w:after="0" w:line="20" w:lineRule="atLeast"/>
-        <w:jc w:val="center"/>
-        <w:rPr>
-          <w:sz w:val="30"/>
-          <w:szCs w:val="30"/>
-        </w:rPr>
-      </w:pPr>
-      <w:r>
-        <w:rPr>
-          <w:sz w:val="30"/>
-          <w:szCs w:val="30"/>
-        </w:rPr>
-        <w:t>-</w:t>
-      </w:r>
-      <w:r>
-        <w:rPr>
-          <w:sz w:val="30"/>
-          <w:szCs w:val="30"/>
-        </w:rPr>
-        <w:t>Benötigte Daten</w:t>
-      </w:r>
-      <w:r>
-        <w:rPr>
-          <w:sz w:val="30"/>
-          <w:szCs w:val="30"/>
-        </w:rPr>
-        <w:t>-</w:t>
-      </w:r>
-    </w:p>
-    <w:p>
-      <w:pPr>
-        <w:spacing w:after="0" w:line="20" w:lineRule="atLeast"/>
-      </w:pPr>
-      <w:r>
-        <w:tab/>
-        <w:t>Flag (Boolean) das angibt ob ein (evtl. falsches) Ergebnis der Berechnung am Ende korrigiert werden soll.</w:t>
-      </w:r>
-    </w:p>
-    <w:p>
-      <w:pPr>
-        <w:spacing w:after="0" w:line="20" w:lineRule="atLeast"/>
-      </w:pPr>
-      <w:r>
-        <w:tab/>
-        <w:t>Aktuell minimalster ggT (Nummer) in der Berechnung.</w:t>
-      </w:r>
-    </w:p>
-    <w:p>
-      <w:pPr>
-        <w:spacing w:after="0" w:line="20" w:lineRule="atLeast"/>
-      </w:pPr>
-      <w:r>
-        <w:tab/>
-        <w:t>Ring aus allen bekannten ggT-Prozessnamen (siehe ADT).</w:t>
-      </w:r>
-      <w:r>
-        <w:tab/>
-      </w:r>
-    </w:p>
-    <w:p>
-      <w:pPr>
-        <w:spacing w:after="0" w:line="20" w:lineRule="atLeast"/>
-      </w:pPr>
-      <w:r>
-        <w:tab/>
-        <w:t>Die Steeringvalues für die Starter.</w:t>
-      </w:r>
-    </w:p>
-    <w:p>
-      <w:pPr>
-        <w:spacing w:after="0" w:line="20" w:lineRule="atLeast"/>
-      </w:pPr>
-    </w:p>
-    <w:p>
-      <w:pPr>
-        <w:spacing w:after="0" w:line="20" w:lineRule="atLeast"/>
-        <w:jc w:val="center"/>
-      </w:pPr>
-      <w:r>
-        <w:rPr>
-          <w:sz w:val="30"/>
-          <w:szCs w:val="30"/>
-        </w:rPr>
-        <w:t>-</w:t>
-      </w:r>
-      <w:r>
-        <w:rPr>
-          <w:sz w:val="30"/>
-          <w:szCs w:val="30"/>
-        </w:rPr>
-        <w:t>Ring ADT</w:t>
-      </w:r>
-      <w:r>
-        <w:rPr>
-          <w:sz w:val="30"/>
-          <w:szCs w:val="30"/>
-        </w:rPr>
-        <w:t>-</w:t>
+        <w:t>-Ring ADT-</w:t>
       </w:r>
     </w:p>
     <w:p>
@@ -2507,39 +3133,119 @@
           <w:sz w:val="30"/>
           <w:szCs w:val="30"/>
         </w:rPr>
-        <w:t>-</w:t>
-      </w:r>
-      <w:r>
+        <w:t>-Allgemein-</w:t>
+      </w:r>
+    </w:p>
+    <w:p>
+      <w:pPr>
+        <w:spacing w:after="0" w:line="20" w:lineRule="atLeast"/>
+        <w:ind w:left="708"/>
+      </w:pPr>
+      <w:r>
+        <w:t xml:space="preserve">Hilft dem System bzw. dem Koordinator eine </w:t>
+      </w:r>
+      <w:r>
+        <w:t>Vielzahl</w:t>
+      </w:r>
+      <w:r>
+        <w:t xml:space="preserve"> an ggT-Prozessen zu starten.</w:t>
+      </w:r>
+      <w:r>
+        <w:t xml:space="preserve"> Dabei ist definiert (siehe Konfigurationsdatei) wie viele ggT-Prozesse pro Starter gestartet werden.</w:t>
+      </w:r>
+    </w:p>
+    <w:p>
+      <w:pPr>
+        <w:spacing w:after="0" w:line="20" w:lineRule="atLeast"/>
+        <w:ind w:left="708"/>
+      </w:pPr>
+    </w:p>
+    <w:p>
+      <w:pPr>
+        <w:spacing w:after="0" w:line="20" w:lineRule="atLeast"/>
+        <w:ind w:left="708"/>
+        <w:jc w:val="center"/>
         <w:rPr>
           <w:sz w:val="30"/>
           <w:szCs w:val="30"/>
         </w:rPr>
-        <w:t>Allgemein</w:t>
-      </w:r>
+      </w:pPr>
       <w:r>
         <w:rPr>
           <w:sz w:val="30"/>
           <w:szCs w:val="30"/>
         </w:rPr>
-        <w:t>-</w:t>
-      </w:r>
-    </w:p>
-    <w:p>
-      <w:pPr>
-        <w:spacing w:after="0" w:line="20" w:lineRule="atLeast"/>
-        <w:ind w:left="708"/>
-      </w:pPr>
-      <w:r>
-        <w:t xml:space="preserve">Hilft dem System bzw. dem Koordinator eine </w:t>
-      </w:r>
-      <w:r>
-        <w:t>Vielzahl</w:t>
-      </w:r>
-      <w:r>
-        <w:t xml:space="preserve"> an ggT-Prozessen zu starten.</w:t>
-      </w:r>
-      <w:r>
-        <w:t xml:space="preserve"> Dabei ist definiert (siehe Konfigurationsdatei) wie viele ggT-Prozesse pro Starter gestartet werden.</w:t>
+        <w:t>-Schnittstellen-</w:t>
+      </w:r>
+    </w:p>
+    <w:p>
+      <w:pPr>
+        <w:spacing w:after="0" w:line="20" w:lineRule="atLeast"/>
+        <w:ind w:left="708"/>
+      </w:pPr>
+      <w:r>
+        <w:t>{</w:t>
+      </w:r>
+      <w:proofErr w:type="spellStart"/>
+      <w:proofErr w:type="gramStart"/>
+      <w:r>
+        <w:t>steeringval,ArbeitsZeit</w:t>
+      </w:r>
+      <w:proofErr w:type="gramEnd"/>
+      <w:r>
+        <w:t>,TermZeit,Quota,GGTProzessnummer</w:t>
+      </w:r>
+      <w:proofErr w:type="spellEnd"/>
+      <w:r>
+        <w:t xml:space="preserve">}: </w:t>
+      </w:r>
+    </w:p>
+    <w:p>
+      <w:pPr>
+        <w:spacing w:after="0" w:line="20" w:lineRule="atLeast"/>
+        <w:ind w:left="708"/>
+      </w:pPr>
+      <w:r>
+        <w:t>Tupel (Atom X Nummer X Nummer X Nummer X Nummer) -&gt; void</w:t>
+      </w:r>
+    </w:p>
+    <w:p>
+      <w:pPr>
+        <w:spacing w:after="0" w:line="20" w:lineRule="atLeast"/>
+        <w:ind w:left="708"/>
+      </w:pPr>
+      <w:r>
+        <w:t xml:space="preserve">die steuernden Werte für die ggT-Prozesse werden im Starter Prozess gesetzt; Arbeitszeit ist die simulierte Verzögerungszeit zur Berechnung in Sekunden, </w:t>
+      </w:r>
+      <w:proofErr w:type="spellStart"/>
+      <w:r>
+        <w:t>TermZeit</w:t>
+      </w:r>
+      <w:proofErr w:type="spellEnd"/>
+      <w:r>
+        <w:t xml:space="preserve"> ist die Wartezeit in Sekunden, bis eine Wahl für eine Terminierung initiiert wird, </w:t>
+      </w:r>
+      <w:proofErr w:type="spellStart"/>
+      <w:r>
+        <w:t>Quo</w:t>
+      </w:r>
+      <w:r>
+        <w:t>ta</w:t>
+      </w:r>
+      <w:proofErr w:type="spellEnd"/>
+      <w:r>
+        <w:t xml:space="preserve"> ist die konkrete Anzahl an notwendigen</w:t>
+      </w:r>
+      <w:r>
+        <w:t xml:space="preserve"> Zustimmungen zu einer Terminierungsabstimmung und </w:t>
+      </w:r>
+      <w:proofErr w:type="spellStart"/>
+      <w:r>
+        <w:t>GGTProzessnummer</w:t>
+      </w:r>
+      <w:proofErr w:type="spellEnd"/>
+      <w:r>
+        <w:t xml:space="preserve"> ist die Anzahl der zu startenden ggT-Prozesse.</w:t>
       </w:r>
     </w:p>
     <w:p>
@@ -2553,83 +3259,12 @@
         <w:spacing w:after="0" w:line="20" w:lineRule="atLeast"/>
         <w:ind w:left="708"/>
         <w:jc w:val="center"/>
+      </w:pPr>
+      <w:r>
         <w:rPr>
           <w:sz w:val="30"/>
           <w:szCs w:val="30"/>
         </w:rPr>
-      </w:pPr>
-      <w:r>
-        <w:rPr>
-          <w:sz w:val="30"/>
-          <w:szCs w:val="30"/>
-        </w:rPr>
-        <w:t>-</w:t>
-      </w:r>
-      <w:r>
-        <w:rPr>
-          <w:sz w:val="30"/>
-          <w:szCs w:val="30"/>
-        </w:rPr>
-        <w:t>Schnittstellen</w:t>
-      </w:r>
-      <w:r>
-        <w:rPr>
-          <w:sz w:val="30"/>
-          <w:szCs w:val="30"/>
-        </w:rPr>
-        <w:t>-</w:t>
-      </w:r>
-    </w:p>
-    <w:p>
-      <w:pPr>
-        <w:spacing w:after="0" w:line="20" w:lineRule="atLeast"/>
-        <w:ind w:left="708"/>
-      </w:pPr>
-      <w:r>
-        <w:t xml:space="preserve">{steeringval,ArbeitsZeit,TermZeit,Quota,GGTProzessnummer}: </w:t>
-      </w:r>
-    </w:p>
-    <w:p>
-      <w:pPr>
-        <w:spacing w:after="0" w:line="20" w:lineRule="atLeast"/>
-        <w:ind w:left="708"/>
-      </w:pPr>
-      <w:r>
-        <w:t>Tupel (Atom X Nummer X Nummer X Nummer X Nummer) -&gt; void</w:t>
-      </w:r>
-    </w:p>
-    <w:p>
-      <w:pPr>
-        <w:spacing w:after="0" w:line="20" w:lineRule="atLeast"/>
-        <w:ind w:left="708"/>
-      </w:pPr>
-      <w:r>
-        <w:t>die steuernden Werte für die ggT-Prozesse werden im Starter Prozess gesetzt; Arbeitszeit ist die simulierte Verzögerungszeit zur Berechnung in Sekunden, TermZeit ist die Wartezeit in Sekunden, bis eine Wahl für eine Terminierung initiiert wird, Quo</w:t>
-      </w:r>
-      <w:r>
-        <w:t>ta ist die konkrete Anzahl an notwendigen</w:t>
-      </w:r>
-      <w:r>
-        <w:t xml:space="preserve"> Zustimmungen zu einer Terminierungsabstimmung und GGTProzessnummer ist die Anzahl der zu startenden ggT-Prozesse.</w:t>
-      </w:r>
-    </w:p>
-    <w:p>
-      <w:pPr>
-        <w:spacing w:after="0" w:line="20" w:lineRule="atLeast"/>
-        <w:ind w:left="708"/>
-      </w:pPr>
-    </w:p>
-    <w:p>
-      <w:pPr>
-        <w:spacing w:after="0" w:line="20" w:lineRule="atLeast"/>
-        <w:ind w:left="708"/>
-        <w:jc w:val="center"/>
-      </w:pPr>
-      <w:r>
-        <w:rPr>
-          <w:sz w:val="30"/>
-          <w:szCs w:val="30"/>
-        </w:rPr>
         <w:t>-Konfigurationsdatei-</w:t>
       </w:r>
     </w:p>
@@ -2642,20 +3277,16 @@
         <w:t xml:space="preserve">Siehe Konfigurationsdatei </w:t>
       </w:r>
       <w:r>
-        <w:t>des Koordinator</w:t>
-      </w:r>
-      <w:r>
-        <w:t>s.</w:t>
-      </w:r>
-      <w:r>
-        <w:t xml:space="preserve"> </w:t>
-      </w:r>
-      <w:r>
-        <w:rPr>
-          <w:highlight w:val="yellow"/>
-        </w:rPr>
-        <w:t>WIRKLICH?</w:t>
-      </w:r>
+        <w:t xml:space="preserve">des </w:t>
+      </w:r>
+      <w:r>
+        <w:t>ggT-Prozesses</w:t>
+      </w:r>
+      <w:r>
+        <w:t>.</w:t>
+      </w:r>
+      <w:bookmarkStart w:id="0" w:name="_GoBack"/>
+      <w:bookmarkEnd w:id="0"/>
     </w:p>
     <w:p>
       <w:pPr>
@@ -2716,42 +3347,615 @@
           <w:sz w:val="30"/>
           <w:szCs w:val="30"/>
         </w:rPr>
-        <w:t>-</w:t>
-      </w:r>
+        <w:t>-Allgemein-</w:t>
+      </w:r>
+    </w:p>
+    <w:p>
+      <w:pPr>
+        <w:spacing w:after="0" w:line="20" w:lineRule="atLeast"/>
+        <w:ind w:left="708"/>
+      </w:pPr>
+      <w:r>
+        <w:t>Alle ggT-Prozesse durchlaufen den gleichen Code und verrichten die eigentliche Arbeit in dem sie verteilt (mit asynchronen Nachrichten) den ggT berechnen.</w:t>
+      </w:r>
+      <w:r>
+        <w:t xml:space="preserve"> Haben alle zu einem definierten Ende der Berechnung gefunden, </w:t>
+      </w:r>
+      <w:r>
+        <w:t xml:space="preserve">werden die einzelnen </w:t>
+      </w:r>
+      <w:proofErr w:type="spellStart"/>
+      <w:r>
+        <w:t>ggTs</w:t>
+      </w:r>
+      <w:proofErr w:type="spellEnd"/>
+      <w:r>
+        <w:t xml:space="preserve"> der einzelnen Prozesse ggf. korrigiert und warten dann auf eine neue Berechnung. Bis sie „gekillt“ werden.</w:t>
+      </w:r>
+    </w:p>
+    <w:p>
+      <w:pPr>
+        <w:spacing w:after="0" w:line="20" w:lineRule="atLeast"/>
+        <w:ind w:left="708"/>
+      </w:pPr>
+    </w:p>
+    <w:p>
+      <w:pPr>
+        <w:spacing w:after="0" w:line="20" w:lineRule="atLeast"/>
+        <w:ind w:left="708"/>
+        <w:jc w:val="center"/>
+      </w:pPr>
       <w:r>
         <w:rPr>
           <w:sz w:val="30"/>
           <w:szCs w:val="30"/>
         </w:rPr>
-        <w:t>Allgemein</w:t>
-      </w:r>
+        <w:t>-Schnittstellen-</w:t>
+      </w:r>
+    </w:p>
+    <w:p>
+      <w:pPr>
+        <w:spacing w:after="0" w:line="20" w:lineRule="atLeast"/>
+        <w:ind w:left="708"/>
+      </w:pPr>
+      <w:r>
+        <w:t>{</w:t>
+      </w:r>
+      <w:proofErr w:type="spellStart"/>
+      <w:proofErr w:type="gramStart"/>
+      <w:r>
+        <w:t>setneighbors,LeftN</w:t>
+      </w:r>
+      <w:proofErr w:type="gramEnd"/>
+      <w:r>
+        <w:t>,RightN</w:t>
+      </w:r>
+      <w:proofErr w:type="spellEnd"/>
+      <w:r>
+        <w:t xml:space="preserve">}: </w:t>
+      </w:r>
+      <w:r>
+        <w:t>Tupel (Atom X Atom X Atom) -&gt; void</w:t>
+      </w:r>
+    </w:p>
+    <w:p>
+      <w:pPr>
+        <w:spacing w:after="0" w:line="20" w:lineRule="atLeast"/>
+        <w:ind w:left="708"/>
+      </w:pPr>
+      <w:r>
+        <w:t>die</w:t>
+      </w:r>
+      <w:r>
+        <w:t xml:space="preserve"> Namen </w:t>
+      </w:r>
+      <w:r>
+        <w:t>des linken und rechten Nachbarn werden gesetzt.</w:t>
+      </w:r>
+    </w:p>
+    <w:p>
+      <w:pPr>
+        <w:spacing w:after="0" w:line="20" w:lineRule="atLeast"/>
+        <w:ind w:left="708"/>
+      </w:pPr>
+    </w:p>
+    <w:p>
+      <w:pPr>
+        <w:spacing w:after="0" w:line="20" w:lineRule="atLeast"/>
+        <w:ind w:left="708"/>
+      </w:pPr>
+      <w:r>
+        <w:t>{</w:t>
+      </w:r>
+      <w:proofErr w:type="spellStart"/>
+      <w:proofErr w:type="gramStart"/>
+      <w:r>
+        <w:t>setpm,MiNeu</w:t>
+      </w:r>
+      <w:proofErr w:type="spellEnd"/>
+      <w:proofErr w:type="gramEnd"/>
+      <w:r>
+        <w:t>}:</w:t>
+      </w:r>
+      <w:r>
+        <w:t xml:space="preserve"> Tupel (Atom X Nummer)  -&gt; void</w:t>
+      </w:r>
+    </w:p>
+    <w:p>
+      <w:pPr>
+        <w:spacing w:after="0" w:line="20" w:lineRule="atLeast"/>
+        <w:ind w:firstLine="708"/>
+      </w:pPr>
+      <w:r>
+        <w:t xml:space="preserve">die von diesem Prozess zu </w:t>
+      </w:r>
+      <w:r>
+        <w:t>bearbeitenden</w:t>
+      </w:r>
+      <w:r>
+        <w:t xml:space="preserve"> Zahl für eine neue Berechnung wird gesetzt.</w:t>
+      </w:r>
+    </w:p>
+    <w:p>
+      <w:pPr>
+        <w:spacing w:after="0" w:line="20" w:lineRule="atLeast"/>
+        <w:ind w:left="708"/>
+      </w:pPr>
+    </w:p>
+    <w:p>
+      <w:pPr>
+        <w:spacing w:after="0" w:line="20" w:lineRule="atLeast"/>
+        <w:ind w:left="708"/>
+      </w:pPr>
+      <w:r>
+        <w:t>{</w:t>
+      </w:r>
+      <w:proofErr w:type="spellStart"/>
+      <w:proofErr w:type="gramStart"/>
+      <w:r>
+        <w:t>sendy,Y</w:t>
+      </w:r>
+      <w:proofErr w:type="spellEnd"/>
+      <w:proofErr w:type="gramEnd"/>
+      <w:r>
+        <w:t xml:space="preserve">}: </w:t>
+      </w:r>
+      <w:r>
+        <w:t>Tupel (Atom X Nummer) -&gt; void</w:t>
+      </w:r>
+    </w:p>
+    <w:p>
+      <w:pPr>
+        <w:spacing w:after="0" w:line="20" w:lineRule="atLeast"/>
+        <w:ind w:firstLine="708"/>
+      </w:pPr>
+      <w:r>
+        <w:t>der rekursive Aufruf der ggT Berechnung.</w:t>
+      </w:r>
+    </w:p>
+    <w:p>
+      <w:pPr>
+        <w:spacing w:after="0" w:line="20" w:lineRule="atLeast"/>
+        <w:ind w:left="708"/>
+      </w:pPr>
+    </w:p>
+    <w:p>
+      <w:pPr>
+        <w:spacing w:after="0" w:line="20" w:lineRule="atLeast"/>
+        <w:ind w:left="708"/>
+      </w:pPr>
+      <w:r>
+        <w:t>{</w:t>
+      </w:r>
+      <w:proofErr w:type="spellStart"/>
+      <w:proofErr w:type="gramStart"/>
+      <w:r>
+        <w:t>From</w:t>
+      </w:r>
+      <w:proofErr w:type="spellEnd"/>
+      <w:r>
+        <w:t>,{</w:t>
+      </w:r>
+      <w:proofErr w:type="spellStart"/>
+      <w:proofErr w:type="gramEnd"/>
+      <w:r>
+        <w:t>vote,Initiator</w:t>
+      </w:r>
+      <w:proofErr w:type="spellEnd"/>
+      <w:r>
+        <w:t xml:space="preserve">}}: </w:t>
+      </w:r>
+      <w:r>
+        <w:t>Tupel (PID X Tupel (Atom X Atom)) -&gt; void</w:t>
+      </w:r>
+    </w:p>
+    <w:p>
+      <w:pPr>
+        <w:spacing w:after="0" w:line="20" w:lineRule="atLeast"/>
+        <w:ind w:left="708"/>
+      </w:pPr>
+      <w:r>
+        <w:t>Wahlnachricht für die Terminierung der aktuellen Berechnung; Initiator ist der Initiator dieser Wahl</w:t>
+      </w:r>
+      <w:r>
+        <w:t xml:space="preserve"> und </w:t>
+      </w:r>
+      <w:proofErr w:type="spellStart"/>
+      <w:r>
+        <w:t>From</w:t>
+      </w:r>
+      <w:proofErr w:type="spellEnd"/>
+      <w:r>
+        <w:t xml:space="preserve"> </w:t>
+      </w:r>
+      <w:r>
+        <w:t>ist sein Absender.</w:t>
+      </w:r>
+    </w:p>
+    <w:p>
+      <w:pPr>
+        <w:spacing w:after="0" w:line="20" w:lineRule="atLeast"/>
+        <w:ind w:left="708"/>
+      </w:pPr>
+    </w:p>
+    <w:p>
+      <w:pPr>
+        <w:spacing w:after="0" w:line="20" w:lineRule="atLeast"/>
+        <w:ind w:left="708"/>
+      </w:pPr>
+      <w:r>
+        <w:t>{</w:t>
+      </w:r>
+      <w:proofErr w:type="spellStart"/>
+      <w:proofErr w:type="gramStart"/>
+      <w:r>
+        <w:t>voteYes,Name</w:t>
+      </w:r>
+      <w:proofErr w:type="spellEnd"/>
+      <w:proofErr w:type="gramEnd"/>
+      <w:r>
+        <w:t>}:</w:t>
+      </w:r>
+      <w:r>
+        <w:t xml:space="preserve"> Tupel (Atom X Atom) -&gt; void</w:t>
+      </w:r>
+    </w:p>
+    <w:p>
+      <w:pPr>
+        <w:spacing w:after="0" w:line="20" w:lineRule="atLeast"/>
+        <w:ind w:firstLine="708"/>
+      </w:pPr>
+      <w:r>
+        <w:t xml:space="preserve">erhaltenes Abstimmungsergebnis, wobei </w:t>
+      </w:r>
+      <w:r>
+        <w:t>Name der Name des Absenders ist.</w:t>
+      </w:r>
+    </w:p>
+    <w:p>
+      <w:pPr>
+        <w:spacing w:after="0" w:line="20" w:lineRule="atLeast"/>
+        <w:ind w:left="708"/>
+      </w:pPr>
+    </w:p>
+    <w:p>
+      <w:pPr>
+        <w:spacing w:after="0" w:line="20" w:lineRule="atLeast"/>
+        <w:ind w:left="708"/>
+      </w:pPr>
+      <w:r>
+        <w:t>{</w:t>
+      </w:r>
+      <w:proofErr w:type="spellStart"/>
+      <w:proofErr w:type="gramStart"/>
+      <w:r>
+        <w:t>From,tellmi</w:t>
+      </w:r>
+      <w:proofErr w:type="spellEnd"/>
+      <w:proofErr w:type="gramEnd"/>
+      <w:r>
+        <w:t xml:space="preserve">}: </w:t>
+      </w:r>
+      <w:r>
+        <w:t xml:space="preserve">Tupel (PID X Atom) -&gt; </w:t>
+      </w:r>
+      <w:proofErr w:type="spellStart"/>
+      <w:r>
+        <w:t>From</w:t>
+      </w:r>
+      <w:proofErr w:type="spellEnd"/>
+      <w:r>
+        <w:t xml:space="preserve"> ! {</w:t>
+      </w:r>
+      <w:proofErr w:type="spellStart"/>
+      <w:proofErr w:type="gramStart"/>
+      <w:r>
+        <w:t>mi,Mi</w:t>
+      </w:r>
+      <w:proofErr w:type="spellEnd"/>
+      <w:proofErr w:type="gramEnd"/>
+      <w:r>
+        <w:t>}</w:t>
+      </w:r>
+    </w:p>
+    <w:p>
+      <w:pPr>
+        <w:spacing w:after="0" w:line="20" w:lineRule="atLeast"/>
+        <w:ind w:left="708"/>
+      </w:pPr>
+      <w:r>
+        <w:t xml:space="preserve">Sendet das aktuelle Mi an </w:t>
+      </w:r>
+      <w:proofErr w:type="spellStart"/>
+      <w:r>
+        <w:t>From</w:t>
+      </w:r>
+      <w:proofErr w:type="spellEnd"/>
+      <w:r>
+        <w:t xml:space="preserve">. </w:t>
+      </w:r>
+      <w:r>
+        <w:t>Wird vom Koordinator z.B. genutzt, um bei einem Berechnungsstillstand die Mi-Situation im Ring anzuzeigen.</w:t>
+      </w:r>
+    </w:p>
+    <w:p>
+      <w:pPr>
+        <w:spacing w:after="0" w:line="20" w:lineRule="atLeast"/>
+        <w:ind w:left="708"/>
+      </w:pPr>
+    </w:p>
+    <w:p>
+      <w:pPr>
+        <w:spacing w:after="0" w:line="20" w:lineRule="atLeast"/>
+        <w:ind w:left="708"/>
+      </w:pPr>
+      <w:r>
+        <w:t>{</w:t>
+      </w:r>
+      <w:proofErr w:type="spellStart"/>
+      <w:proofErr w:type="gramStart"/>
+      <w:r>
+        <w:t>From,pingGGT</w:t>
+      </w:r>
+      <w:proofErr w:type="spellEnd"/>
+      <w:proofErr w:type="gramEnd"/>
+      <w:r>
+        <w:t xml:space="preserve">}: </w:t>
+      </w:r>
+      <w:r>
+        <w:t xml:space="preserve">Tupel (PID X Atom) -&gt; </w:t>
+      </w:r>
+      <w:proofErr w:type="spellStart"/>
+      <w:r>
+        <w:t>From</w:t>
+      </w:r>
+      <w:proofErr w:type="spellEnd"/>
+      <w:r>
+        <w:t xml:space="preserve"> ! {</w:t>
+      </w:r>
+      <w:proofErr w:type="spellStart"/>
+      <w:proofErr w:type="gramStart"/>
+      <w:r>
+        <w:t>pongGGT,GGTname</w:t>
+      </w:r>
+      <w:proofErr w:type="spellEnd"/>
+      <w:proofErr w:type="gramEnd"/>
+      <w:r>
+        <w:t>}</w:t>
+      </w:r>
+    </w:p>
+    <w:p>
+      <w:pPr>
+        <w:spacing w:after="0" w:line="20" w:lineRule="atLeast"/>
+        <w:ind w:left="708"/>
+      </w:pPr>
+      <w:r>
+        <w:t>Sende</w:t>
+      </w:r>
+      <w:r>
+        <w:t xml:space="preserve">t ein </w:t>
+      </w:r>
+      <w:proofErr w:type="spellStart"/>
+      <w:r>
+        <w:t>pongGGT</w:t>
+      </w:r>
+      <w:proofErr w:type="spellEnd"/>
+      <w:r>
+        <w:t xml:space="preserve"> an </w:t>
+      </w:r>
+      <w:proofErr w:type="spellStart"/>
+      <w:r>
+        <w:t>From</w:t>
+      </w:r>
+      <w:proofErr w:type="spellEnd"/>
+      <w:r>
+        <w:t>.</w:t>
+      </w:r>
+      <w:r>
+        <w:t xml:space="preserve"> Wird vom Koordinator z.B. genutzt, um auf manuelle Anforderung hin die Lebendigkeit des Rings zu prüfen.</w:t>
+      </w:r>
+    </w:p>
+    <w:p>
+      <w:pPr>
+        <w:spacing w:after="0" w:line="20" w:lineRule="atLeast"/>
+        <w:ind w:left="708"/>
+      </w:pPr>
+    </w:p>
+    <w:p>
+      <w:pPr>
+        <w:spacing w:after="0" w:line="20" w:lineRule="atLeast"/>
+        <w:ind w:left="708"/>
+      </w:pPr>
+      <w:r>
+        <w:t>kill:</w:t>
+      </w:r>
+      <w:r>
+        <w:t xml:space="preserve"> Atom -&gt; void</w:t>
+      </w:r>
+    </w:p>
+    <w:p>
+      <w:pPr>
+        <w:spacing w:after="0" w:line="20" w:lineRule="atLeast"/>
+        <w:ind w:firstLine="708"/>
+      </w:pPr>
+      <w:r>
+        <w:t>der ggT-Prozess wird beendet.</w:t>
+      </w:r>
+    </w:p>
+    <w:p>
+      <w:pPr>
+        <w:spacing w:after="0" w:line="20" w:lineRule="atLeast"/>
+        <w:ind w:firstLine="708"/>
+      </w:pPr>
+    </w:p>
+    <w:p>
+      <w:pPr>
+        <w:spacing w:after="0" w:line="20" w:lineRule="atLeast"/>
+        <w:ind w:left="708"/>
+        <w:jc w:val="center"/>
+      </w:pPr>
       <w:r>
         <w:rPr>
           <w:sz w:val="30"/>
           <w:szCs w:val="30"/>
         </w:rPr>
-        <w:t>-</w:t>
-      </w:r>
-    </w:p>
-    <w:p>
-      <w:pPr>
-        <w:spacing w:after="0" w:line="20" w:lineRule="atLeast"/>
-        <w:ind w:left="708"/>
-      </w:pPr>
-      <w:r>
-        <w:t>Alle ggT-Prozesse durchlaufen den gleichen Code und verrichten die eigentliche Arbeit in dem sie verteilt (mit asynchronen Nachrichten) den ggT berechnen.</w:t>
-      </w:r>
-      <w:r>
-        <w:t xml:space="preserve"> Haben alle zu einem definierten Ende der Berechnung gefunden, </w:t>
-      </w:r>
-      <w:r>
-        <w:t>werden die einzelnen ggTs der einzelnen Prozesse ggf. korrigiert und warten dann auf eine neue Berechnung. Bis sie „gekillt“ werden.</w:t>
-      </w:r>
-    </w:p>
-    <w:p>
-      <w:pPr>
-        <w:spacing w:after="0" w:line="20" w:lineRule="atLeast"/>
-        <w:ind w:left="708"/>
+        <w:t>-Konfigurationsdatei-</w:t>
+      </w:r>
+    </w:p>
+    <w:p>
+      <w:pPr>
+        <w:spacing w:after="0" w:line="20" w:lineRule="atLeast"/>
+        <w:ind w:firstLine="708"/>
+      </w:pPr>
+      <w:proofErr w:type="spellStart"/>
+      <w:r>
+        <w:t>ggt.cfg</w:t>
+      </w:r>
+      <w:proofErr w:type="spellEnd"/>
+    </w:p>
+    <w:p>
+      <w:pPr>
+        <w:pStyle w:val="Listenabsatz"/>
+        <w:spacing w:after="0" w:line="20" w:lineRule="atLeast"/>
+      </w:pPr>
+      <w:r>
+        <w:t>praktikumsgruppe</w:t>
+      </w:r>
+    </w:p>
+    <w:p>
+      <w:pPr>
+        <w:pStyle w:val="Listenabsatz"/>
+        <w:numPr>
+          <w:ilvl w:val="1"/>
+          <w:numId w:val="3"/>
+        </w:numPr>
+        <w:spacing w:after="0" w:line="20" w:lineRule="atLeast"/>
+      </w:pPr>
+      <w:r>
+        <w:t>Nummer</w:t>
+      </w:r>
+    </w:p>
+    <w:p>
+      <w:pPr>
+        <w:pStyle w:val="Listenabsatz"/>
+        <w:numPr>
+          <w:ilvl w:val="1"/>
+          <w:numId w:val="3"/>
+        </w:numPr>
+        <w:spacing w:after="0" w:line="20" w:lineRule="atLeast"/>
+      </w:pPr>
+      <w:r>
+        <w:t>Gibt an in welcher Praktikumsgruppe sich das Team befindet.</w:t>
+      </w:r>
+    </w:p>
+    <w:p>
+      <w:pPr>
+        <w:pStyle w:val="Listenabsatz"/>
+        <w:spacing w:after="0" w:line="20" w:lineRule="atLeast"/>
+      </w:pPr>
+      <w:proofErr w:type="spellStart"/>
+      <w:r>
+        <w:t>teamnummer</w:t>
+      </w:r>
+      <w:proofErr w:type="spellEnd"/>
+    </w:p>
+    <w:p>
+      <w:pPr>
+        <w:pStyle w:val="Listenabsatz"/>
+        <w:numPr>
+          <w:ilvl w:val="1"/>
+          <w:numId w:val="3"/>
+        </w:numPr>
+        <w:spacing w:after="0" w:line="20" w:lineRule="atLeast"/>
+      </w:pPr>
+      <w:r>
+        <w:t>Nummer</w:t>
+      </w:r>
+    </w:p>
+    <w:p>
+      <w:pPr>
+        <w:pStyle w:val="Listenabsatz"/>
+        <w:numPr>
+          <w:ilvl w:val="1"/>
+          <w:numId w:val="3"/>
+        </w:numPr>
+        <w:spacing w:after="0" w:line="20" w:lineRule="atLeast"/>
+      </w:pPr>
+      <w:r>
+        <w:t>Gibt an in welchem Team die Studenten (oben genannt) zu finden sind.</w:t>
+      </w:r>
+    </w:p>
+    <w:p>
+      <w:pPr>
+        <w:pStyle w:val="Listenabsatz"/>
+        <w:spacing w:after="0" w:line="20" w:lineRule="atLeast"/>
+      </w:pPr>
+      <w:proofErr w:type="spellStart"/>
+      <w:r>
+        <w:t>nameservicenode</w:t>
+      </w:r>
+      <w:proofErr w:type="spellEnd"/>
+    </w:p>
+    <w:p>
+      <w:pPr>
+        <w:pStyle w:val="Listenabsatz"/>
+        <w:numPr>
+          <w:ilvl w:val="1"/>
+          <w:numId w:val="3"/>
+        </w:numPr>
+        <w:spacing w:after="0" w:line="20" w:lineRule="atLeast"/>
+      </w:pPr>
+      <w:proofErr w:type="spellStart"/>
+      <w:r>
+        <w:t>atom</w:t>
+      </w:r>
+      <w:proofErr w:type="spellEnd"/>
+    </w:p>
+    <w:p>
+      <w:pPr>
+        <w:pStyle w:val="Listenabsatz"/>
+        <w:numPr>
+          <w:ilvl w:val="1"/>
+          <w:numId w:val="3"/>
+        </w:numPr>
+        <w:spacing w:after="0" w:line="20" w:lineRule="atLeast"/>
+      </w:pPr>
+      <w:proofErr w:type="spellStart"/>
+      <w:r>
+        <w:t>Node</w:t>
+      </w:r>
+      <w:proofErr w:type="spellEnd"/>
+      <w:r>
+        <w:t xml:space="preserve"> vom Nameservice</w:t>
+      </w:r>
+    </w:p>
+    <w:p>
+      <w:pPr>
+        <w:pStyle w:val="Listenabsatz"/>
+        <w:spacing w:after="0" w:line="20" w:lineRule="atLeast"/>
+      </w:pPr>
+      <w:proofErr w:type="spellStart"/>
+      <w:r>
+        <w:t>koordinatorname</w:t>
+      </w:r>
+      <w:proofErr w:type="spellEnd"/>
+    </w:p>
+    <w:p>
+      <w:pPr>
+        <w:pStyle w:val="Listenabsatz"/>
+        <w:numPr>
+          <w:ilvl w:val="1"/>
+          <w:numId w:val="3"/>
+        </w:numPr>
+        <w:spacing w:after="0" w:line="20" w:lineRule="atLeast"/>
+      </w:pPr>
+      <w:r>
+        <w:t>Registrierter Name des Koordinator Prozesses</w:t>
+      </w:r>
+    </w:p>
+    <w:p>
+      <w:pPr>
+        <w:spacing w:after="0" w:line="20" w:lineRule="atLeast"/>
       </w:pPr>
     </w:p>
     <w:p>
@@ -2765,456 +3969,7 @@
           <w:sz w:val="30"/>
           <w:szCs w:val="30"/>
         </w:rPr>
-        <w:t>-</w:t>
-      </w:r>
-      <w:r>
-        <w:rPr>
-          <w:sz w:val="30"/>
-          <w:szCs w:val="30"/>
-        </w:rPr>
-        <w:t>Schnittstellen</w:t>
-      </w:r>
-      <w:r>
-        <w:rPr>
-          <w:sz w:val="30"/>
-          <w:szCs w:val="30"/>
-        </w:rPr>
-        <w:t>-</w:t>
-      </w:r>
-    </w:p>
-    <w:p>
-      <w:pPr>
-        <w:spacing w:after="0" w:line="20" w:lineRule="atLeast"/>
-        <w:ind w:left="708"/>
-      </w:pPr>
-      <w:r>
-        <w:t xml:space="preserve">{setneighbors,LeftN,RightN}: </w:t>
-      </w:r>
-      <w:r>
-        <w:t>Tupel (Atom X Atom X Atom) -&gt; void</w:t>
-      </w:r>
-    </w:p>
-    <w:p>
-      <w:pPr>
-        <w:spacing w:after="0" w:line="20" w:lineRule="atLeast"/>
-        <w:ind w:left="708"/>
-      </w:pPr>
-      <w:r>
-        <w:t>die</w:t>
-      </w:r>
-      <w:r>
-        <w:t xml:space="preserve"> Namen </w:t>
-      </w:r>
-      <w:r>
-        <w:t>des linken und rechten Nachbarn werden gesetzt.</w:t>
-      </w:r>
-    </w:p>
-    <w:p>
-      <w:pPr>
-        <w:spacing w:after="0" w:line="20" w:lineRule="atLeast"/>
-        <w:ind w:left="708"/>
-      </w:pPr>
-    </w:p>
-    <w:p>
-      <w:pPr>
-        <w:spacing w:after="0" w:line="20" w:lineRule="atLeast"/>
-        <w:ind w:left="708"/>
-      </w:pPr>
-      <w:r>
-        <w:t>{setpm,MiNeu}:</w:t>
-      </w:r>
-      <w:r>
-        <w:t xml:space="preserve"> Tupel (Atom X Nummer)  -&gt; void</w:t>
-      </w:r>
-    </w:p>
-    <w:p>
-      <w:pPr>
-        <w:spacing w:after="0" w:line="20" w:lineRule="atLeast"/>
-        <w:ind w:firstLine="708"/>
-      </w:pPr>
-      <w:r>
-        <w:t xml:space="preserve">die von diesem Prozess zu </w:t>
-      </w:r>
-      <w:r>
-        <w:t>bearbeitenden</w:t>
-      </w:r>
-      <w:r>
-        <w:t xml:space="preserve"> Zahl für eine neue Berechnung wird gesetzt.</w:t>
-      </w:r>
-    </w:p>
-    <w:p>
-      <w:pPr>
-        <w:spacing w:after="0" w:line="20" w:lineRule="atLeast"/>
-        <w:ind w:left="708"/>
-      </w:pPr>
-    </w:p>
-    <w:p>
-      <w:pPr>
-        <w:spacing w:after="0" w:line="20" w:lineRule="atLeast"/>
-        <w:ind w:left="708"/>
-      </w:pPr>
-      <w:r>
-        <w:t xml:space="preserve">{sendy,Y}: </w:t>
-      </w:r>
-      <w:r>
-        <w:t>Tupel (Atom X Nummer) -&gt; void</w:t>
-      </w:r>
-    </w:p>
-    <w:p>
-      <w:pPr>
-        <w:spacing w:after="0" w:line="20" w:lineRule="atLeast"/>
-        <w:ind w:firstLine="708"/>
-      </w:pPr>
-      <w:r>
-        <w:t>der rekursive Aufruf der ggT Berechnung.</w:t>
-      </w:r>
-    </w:p>
-    <w:p>
-      <w:pPr>
-        <w:spacing w:after="0" w:line="20" w:lineRule="atLeast"/>
-        <w:ind w:left="708"/>
-      </w:pPr>
-    </w:p>
-    <w:p>
-      <w:pPr>
-        <w:spacing w:after="0" w:line="20" w:lineRule="atLeast"/>
-        <w:ind w:left="708"/>
-      </w:pPr>
-      <w:r>
-        <w:t xml:space="preserve">{From,{vote,Initiator}}: </w:t>
-      </w:r>
-      <w:r>
-        <w:t>Tupel (PID X Tupel (Atom X Atom)) -&gt; void</w:t>
-      </w:r>
-    </w:p>
-    <w:p>
-      <w:pPr>
-        <w:spacing w:after="0" w:line="20" w:lineRule="atLeast"/>
-        <w:ind w:left="708"/>
-      </w:pPr>
-      <w:r>
-        <w:t>Wahlnachricht für die Terminierung der aktuellen Berechnung; Initiator ist der Initiator dieser Wahl</w:t>
-      </w:r>
-      <w:r>
-        <w:t xml:space="preserve"> und From </w:t>
-      </w:r>
-      <w:r>
-        <w:t>ist sein Absender.</w:t>
-      </w:r>
-    </w:p>
-    <w:p>
-      <w:pPr>
-        <w:spacing w:after="0" w:line="20" w:lineRule="atLeast"/>
-        <w:ind w:left="708"/>
-      </w:pPr>
-    </w:p>
-    <w:p>
-      <w:pPr>
-        <w:spacing w:after="0" w:line="20" w:lineRule="atLeast"/>
-        <w:ind w:left="708"/>
-      </w:pPr>
-      <w:r>
-        <w:t>{voteYes,Name}:</w:t>
-      </w:r>
-      <w:r>
-        <w:t xml:space="preserve"> Tupel (Atom X Atom) -&gt; void</w:t>
-      </w:r>
-    </w:p>
-    <w:p>
-      <w:pPr>
-        <w:spacing w:after="0" w:line="20" w:lineRule="atLeast"/>
-        <w:ind w:firstLine="708"/>
-      </w:pPr>
-      <w:r>
-        <w:t xml:space="preserve">erhaltenes Abstimmungsergebnis, wobei </w:t>
-      </w:r>
-      <w:r>
-        <w:t>Name der Name des Absenders ist.</w:t>
-      </w:r>
-    </w:p>
-    <w:p>
-      <w:pPr>
-        <w:spacing w:after="0" w:line="20" w:lineRule="atLeast"/>
-        <w:ind w:left="708"/>
-      </w:pPr>
-    </w:p>
-    <w:p>
-      <w:pPr>
-        <w:spacing w:after="0" w:line="20" w:lineRule="atLeast"/>
-        <w:ind w:left="708"/>
-      </w:pPr>
-      <w:r>
-        <w:t xml:space="preserve">{From,tellmi}: </w:t>
-      </w:r>
-      <w:r>
-        <w:t xml:space="preserve">Tupel (PID X Atom) -&gt; </w:t>
-      </w:r>
-      <w:r>
-        <w:t>From ! {mi,Mi}</w:t>
-      </w:r>
-    </w:p>
-    <w:p>
-      <w:pPr>
-        <w:spacing w:after="0" w:line="20" w:lineRule="atLeast"/>
-        <w:ind w:left="708"/>
-      </w:pPr>
-      <w:r>
-        <w:t xml:space="preserve">Sendet das aktuelle Mi an From. </w:t>
-      </w:r>
-      <w:r>
-        <w:t>Wird vom Koordinator z.B. genutzt, um bei einem Berechnungsstillstand die Mi-Situation im Ring anzuzeigen.</w:t>
-      </w:r>
-    </w:p>
-    <w:p>
-      <w:pPr>
-        <w:spacing w:after="0" w:line="20" w:lineRule="atLeast"/>
-        <w:ind w:left="708"/>
-      </w:pPr>
-    </w:p>
-    <w:p>
-      <w:pPr>
-        <w:spacing w:after="0" w:line="20" w:lineRule="atLeast"/>
-        <w:ind w:left="708"/>
-      </w:pPr>
-      <w:r>
-        <w:t xml:space="preserve">{From,pingGGT}: </w:t>
-      </w:r>
-      <w:r>
-        <w:t xml:space="preserve">Tupel (PID X Atom) -&gt; </w:t>
-      </w:r>
-      <w:r>
-        <w:t>From ! {pongGGT,GGTname}</w:t>
-      </w:r>
-    </w:p>
-    <w:p>
-      <w:pPr>
-        <w:spacing w:after="0" w:line="20" w:lineRule="atLeast"/>
-        <w:ind w:left="708"/>
-      </w:pPr>
-      <w:r>
-        <w:t>Sende</w:t>
-      </w:r>
-      <w:r>
-        <w:t>t ein pongGGT an From.</w:t>
-      </w:r>
-      <w:r>
-        <w:t xml:space="preserve"> Wird vom Koordinator z.B. genutzt, um auf manuelle Anforderung hin die Lebendigkeit des Rings zu prüfen.</w:t>
-      </w:r>
-    </w:p>
-    <w:p>
-      <w:pPr>
-        <w:spacing w:after="0" w:line="20" w:lineRule="atLeast"/>
-        <w:ind w:left="708"/>
-      </w:pPr>
-    </w:p>
-    <w:p>
-      <w:pPr>
-        <w:spacing w:after="0" w:line="20" w:lineRule="atLeast"/>
-        <w:ind w:left="708"/>
-      </w:pPr>
-      <w:r>
-        <w:t>kill:</w:t>
-      </w:r>
-      <w:r>
-        <w:t xml:space="preserve"> Atom -&gt; void</w:t>
-      </w:r>
-    </w:p>
-    <w:p>
-      <w:pPr>
-        <w:spacing w:after="0" w:line="20" w:lineRule="atLeast"/>
-        <w:ind w:firstLine="708"/>
-      </w:pPr>
-      <w:r>
-        <w:t>der ggT-Prozess wird beendet.</w:t>
-      </w:r>
-    </w:p>
-    <w:p>
-      <w:pPr>
-        <w:spacing w:after="0" w:line="20" w:lineRule="atLeast"/>
-        <w:ind w:firstLine="708"/>
-      </w:pPr>
-    </w:p>
-    <w:p>
-      <w:pPr>
-        <w:spacing w:after="0" w:line="20" w:lineRule="atLeast"/>
-        <w:ind w:left="708"/>
-        <w:jc w:val="center"/>
-      </w:pPr>
-      <w:r>
-        <w:rPr>
-          <w:sz w:val="30"/>
-          <w:szCs w:val="30"/>
-        </w:rPr>
-        <w:t>-Konfigurationsdatei-</w:t>
-      </w:r>
-    </w:p>
-    <w:p>
-      <w:pPr>
-        <w:spacing w:after="0" w:line="20" w:lineRule="atLeast"/>
-        <w:ind w:firstLine="708"/>
-      </w:pPr>
-      <w:r>
-        <w:t>ggt.cfg</w:t>
-      </w:r>
-    </w:p>
-    <w:p>
-      <w:pPr>
-        <w:pStyle w:val="Listenabsatz"/>
-        <w:spacing w:after="0" w:line="20" w:lineRule="atLeast"/>
-      </w:pPr>
-      <w:r>
-        <w:t>praktikumsgruppe</w:t>
-      </w:r>
-    </w:p>
-    <w:p>
-      <w:pPr>
-        <w:pStyle w:val="Listenabsatz"/>
-        <w:numPr>
-          <w:ilvl w:val="1"/>
-          <w:numId w:val="3"/>
-        </w:numPr>
-        <w:spacing w:after="0" w:line="20" w:lineRule="atLeast"/>
-      </w:pPr>
-      <w:r>
-        <w:t>Nummer</w:t>
-      </w:r>
-    </w:p>
-    <w:p>
-      <w:pPr>
-        <w:pStyle w:val="Listenabsatz"/>
-        <w:numPr>
-          <w:ilvl w:val="1"/>
-          <w:numId w:val="3"/>
-        </w:numPr>
-        <w:spacing w:after="0" w:line="20" w:lineRule="atLeast"/>
-      </w:pPr>
-      <w:r>
-        <w:t>Gibt an in welcher Praktikumsgruppe sich das Team befindet.</w:t>
-      </w:r>
-    </w:p>
-    <w:p>
-      <w:pPr>
-        <w:pStyle w:val="Listenabsatz"/>
-        <w:spacing w:after="0" w:line="20" w:lineRule="atLeast"/>
-      </w:pPr>
-      <w:r>
-        <w:t>teamnummer</w:t>
-      </w:r>
-    </w:p>
-    <w:p>
-      <w:pPr>
-        <w:pStyle w:val="Listenabsatz"/>
-        <w:numPr>
-          <w:ilvl w:val="1"/>
-          <w:numId w:val="3"/>
-        </w:numPr>
-        <w:spacing w:after="0" w:line="20" w:lineRule="atLeast"/>
-      </w:pPr>
-      <w:r>
-        <w:t>Nummer</w:t>
-      </w:r>
-    </w:p>
-    <w:p>
-      <w:pPr>
-        <w:pStyle w:val="Listenabsatz"/>
-        <w:numPr>
-          <w:ilvl w:val="1"/>
-          <w:numId w:val="3"/>
-        </w:numPr>
-        <w:spacing w:after="0" w:line="20" w:lineRule="atLeast"/>
-      </w:pPr>
-      <w:r>
-        <w:t>Gibt an in welchem Team die Studenten (oben genannt) zu finden sind.</w:t>
-      </w:r>
-    </w:p>
-    <w:p>
-      <w:pPr>
-        <w:pStyle w:val="Listenabsatz"/>
-        <w:spacing w:after="0" w:line="20" w:lineRule="atLeast"/>
-      </w:pPr>
-      <w:r>
-        <w:t>nameservicenode</w:t>
-      </w:r>
-    </w:p>
-    <w:p>
-      <w:pPr>
-        <w:pStyle w:val="Listenabsatz"/>
-        <w:numPr>
-          <w:ilvl w:val="1"/>
-          <w:numId w:val="3"/>
-        </w:numPr>
-        <w:spacing w:after="0" w:line="20" w:lineRule="atLeast"/>
-      </w:pPr>
-      <w:r>
-        <w:t>atom</w:t>
-      </w:r>
-    </w:p>
-    <w:p>
-      <w:pPr>
-        <w:pStyle w:val="Listenabsatz"/>
-        <w:numPr>
-          <w:ilvl w:val="1"/>
-          <w:numId w:val="3"/>
-        </w:numPr>
-        <w:spacing w:after="0" w:line="20" w:lineRule="atLeast"/>
-      </w:pPr>
-      <w:r>
-        <w:t>Node vom Nameservice</w:t>
-      </w:r>
-    </w:p>
-    <w:p>
-      <w:pPr>
-        <w:pStyle w:val="Listenabsatz"/>
-        <w:spacing w:after="0" w:line="20" w:lineRule="atLeast"/>
-      </w:pPr>
-      <w:r>
-        <w:t>koordinatorname</w:t>
-      </w:r>
-    </w:p>
-    <w:p>
-      <w:pPr>
-        <w:pStyle w:val="Listenabsatz"/>
-        <w:numPr>
-          <w:ilvl w:val="1"/>
-          <w:numId w:val="3"/>
-        </w:numPr>
-        <w:spacing w:after="0" w:line="20" w:lineRule="atLeast"/>
-      </w:pPr>
-      <w:r>
-        <w:t>Registrierter Name des Koordinator Prozesses</w:t>
-      </w:r>
-    </w:p>
-    <w:p>
-      <w:pPr>
-        <w:spacing w:after="0" w:line="20" w:lineRule="atLeast"/>
-      </w:pPr>
-    </w:p>
-    <w:p>
-      <w:pPr>
-        <w:spacing w:after="0" w:line="20" w:lineRule="atLeast"/>
-        <w:ind w:left="708"/>
-        <w:jc w:val="center"/>
-      </w:pPr>
-      <w:r>
-        <w:rPr>
-          <w:sz w:val="30"/>
-          <w:szCs w:val="30"/>
-        </w:rPr>
-        <w:t>-</w:t>
-      </w:r>
-      <w:r>
-        <w:rPr>
-          <w:sz w:val="30"/>
-          <w:szCs w:val="30"/>
-        </w:rPr>
-        <w:t>Benötigte Daten</w:t>
-      </w:r>
-      <w:r>
-        <w:rPr>
-          <w:sz w:val="30"/>
-          <w:szCs w:val="30"/>
-        </w:rPr>
-        <w:t>-</w:t>
+        <w:t>-Benötigte Daten-</w:t>
       </w:r>
     </w:p>
     <w:p>
@@ -3247,14 +4002,17 @@
       <w:r>
         <w:t>´</w:t>
       </w:r>
-      <w:r>
-        <w:t>client-</w:t>
+      <w:proofErr w:type="spellStart"/>
+      <w:r>
+        <w:t>ggt</w:t>
+      </w:r>
+      <w:proofErr w:type="spellEnd"/>
+      <w:r>
+        <w:t>-</w:t>
       </w:r>
       <w:r>
         <w:t>´</w:t>
       </w:r>
-      <w:bookmarkStart w:id="0" w:name="_GoBack"/>
-      <w:bookmarkEnd w:id="0"/>
       <w:r>
         <w:t xml:space="preserve"> (Atom)</w:t>
       </w:r>
@@ -3318,7 +4076,15 @@
         <w:ind w:left="708"/>
       </w:pPr>
       <w:r>
-        <w:t>Anzahl der aktuell bekommenen „voteYes“ Nachrichten.</w:t>
+        <w:t>Anzahl der aktuell bekommenen „</w:t>
+      </w:r>
+      <w:proofErr w:type="spellStart"/>
+      <w:r>
+        <w:t>voteYes</w:t>
+      </w:r>
+      <w:proofErr w:type="spellEnd"/>
+      <w:r>
+        <w:t>“ Nachrichten.</w:t>
       </w:r>
     </w:p>
     <w:p>
@@ -3503,7 +4269,31 @@
         <w:spacing w:after="0" w:line="20" w:lineRule="atLeast"/>
       </w:pPr>
       <w:r>
-        <w:t>Festgelegt werden die Nachbarn mit Hilfe der „setneighbors“ Schnittstelle des jeweiligen ggT-Prozesses. Hierzu wird mit Hilfe des Nameservices („lookup“) die ggT-Prozess ID zum bekannten ggT-Prozessnamen herausgefunden. Damit kann dann die ggT-Prozess Schnittstelle angesprochen werden. Die Nachbarn werden mit ihrem ggT-Prozessnamen übergeben.</w:t>
+        <w:t>Festgelegt werden die Nachbarn mit Hilfe der „</w:t>
+      </w:r>
+      <w:proofErr w:type="spellStart"/>
+      <w:r>
+        <w:t>setneighbors</w:t>
+      </w:r>
+      <w:proofErr w:type="spellEnd"/>
+      <w:r>
+        <w:t xml:space="preserve">“ Schnittstelle des jeweiligen ggT-Prozesses. Hierzu wird mit Hilfe </w:t>
+      </w:r>
+      <w:proofErr w:type="gramStart"/>
+      <w:r>
+        <w:t>des Nameservices</w:t>
+      </w:r>
+      <w:proofErr w:type="gramEnd"/>
+      <w:r>
+        <w:t xml:space="preserve"> („</w:t>
+      </w:r>
+      <w:proofErr w:type="spellStart"/>
+      <w:r>
+        <w:t>lookup</w:t>
+      </w:r>
+      <w:proofErr w:type="spellEnd"/>
+      <w:r>
+        <w:t>“) die ggT-Prozess ID zum bekannten ggT-Prozessnamen herausgefunden. Damit kann dann die ggT-Prozess Schnittstelle angesprochen werden. Die Nachbarn werden mit ihrem ggT-Prozessnamen übergeben.</w:t>
       </w:r>
     </w:p>
     <w:p>
@@ -3551,7 +4341,15 @@
         <w:t>en</w:t>
       </w:r>
       <w:r>
-        <w:t xml:space="preserve"> wird ein neues Mi mitgeteilt („setpm“).</w:t>
+        <w:t xml:space="preserve"> wird ein neues Mi mitgeteilt („</w:t>
+      </w:r>
+      <w:proofErr w:type="spellStart"/>
+      <w:r>
+        <w:t>setpm</w:t>
+      </w:r>
+      <w:proofErr w:type="spellEnd"/>
+      <w:r>
+        <w:t>“).</w:t>
       </w:r>
     </w:p>
     <w:p>
@@ -3564,7 +4362,15 @@
         <w:spacing w:after="0" w:line="20" w:lineRule="atLeast"/>
       </w:pPr>
       <w:r>
-        <w:t>Ein ggT-Prozess bekommt ein neues Y mitgeteilt („sendy“).</w:t>
+        <w:t>Ein ggT-Prozess bekommt ein neues Y mitgeteilt („</w:t>
+      </w:r>
+      <w:proofErr w:type="spellStart"/>
+      <w:r>
+        <w:t>sendy</w:t>
+      </w:r>
+      <w:proofErr w:type="spellEnd"/>
+      <w:r>
+        <w:t>“).</w:t>
       </w:r>
     </w:p>
     <w:p>
@@ -3577,8 +4383,13 @@
         <w:spacing w:after="0" w:line="20" w:lineRule="atLeast"/>
       </w:pPr>
       <w:r>
-        <w:t>Zuerst wird eine gewisse Zeit gewartet (siehe steeringvalues</w:t>
-      </w:r>
+        <w:t xml:space="preserve">Zuerst wird eine gewisse Zeit gewartet (siehe </w:t>
+      </w:r>
+      <w:proofErr w:type="spellStart"/>
+      <w:r>
+        <w:t>steeringvalues</w:t>
+      </w:r>
+      <w:proofErr w:type="spellEnd"/>
       <w:r>
         <w:t>, Verzögerungszeit</w:t>
       </w:r>
@@ -3595,8 +4406,13 @@
         </w:numPr>
         <w:spacing w:after="0" w:line="20" w:lineRule="atLeast"/>
       </w:pPr>
-      <w:r>
-        <w:t>Darauhin berechnet der gg</w:t>
+      <w:proofErr w:type="spellStart"/>
+      <w:r>
+        <w:t>Darauhin</w:t>
+      </w:r>
+      <w:proofErr w:type="spellEnd"/>
+      <w:r>
+        <w:t xml:space="preserve"> berechnet der gg</w:t>
       </w:r>
       <w:r>
         <w:t>T-Prozess ein neues Mi anhand folgenden Pseudocodes</w:t>
@@ -3610,12 +4426,22 @@
         <w:spacing w:after="0" w:line="20" w:lineRule="atLeast"/>
         <w:ind w:left="1077" w:firstLine="708"/>
       </w:pPr>
-      <w:r>
-        <w:t>if (Y</w:t>
-      </w:r>
-      <w:r>
-        <w:t xml:space="preserve"> &lt; Mi) then</w:t>
-      </w:r>
+      <w:proofErr w:type="spellStart"/>
+      <w:r>
+        <w:t>if</w:t>
+      </w:r>
+      <w:proofErr w:type="spellEnd"/>
+      <w:r>
+        <w:t xml:space="preserve"> (Y</w:t>
+      </w:r>
+      <w:r>
+        <w:t xml:space="preserve"> &lt; Mi) </w:t>
+      </w:r>
+      <w:proofErr w:type="spellStart"/>
+      <w:r>
+        <w:t>then</w:t>
+      </w:r>
+      <w:proofErr w:type="spellEnd"/>
     </w:p>
     <w:p>
       <w:pPr>
@@ -3624,10 +4450,27 @@
       </w:pPr>
       <w:r>
         <w:tab/>
-        <w:t xml:space="preserve">NeuesMi = </w:t>
-      </w:r>
-      <w:r>
-        <w:t>mod(Mi – 1, Y</w:t>
+      </w:r>
+      <w:proofErr w:type="spellStart"/>
+      <w:r>
+        <w:t>NeuesMi</w:t>
+      </w:r>
+      <w:proofErr w:type="spellEnd"/>
+      <w:r>
+        <w:t xml:space="preserve"> = </w:t>
+      </w:r>
+      <w:proofErr w:type="spellStart"/>
+      <w:proofErr w:type="gramStart"/>
+      <w:r>
+        <w:t>mod</w:t>
+      </w:r>
+      <w:proofErr w:type="spellEnd"/>
+      <w:r>
+        <w:t>(</w:t>
+      </w:r>
+      <w:proofErr w:type="gramEnd"/>
+      <w:r>
+        <w:t>Mi – 1, Y</w:t>
       </w:r>
       <w:r>
         <w:t>) + 1</w:t>
@@ -3646,7 +4489,23 @@
         <w:t>Ist ein neues Mi entstanden wird es an die Nachbarn gesendet</w:t>
       </w:r>
       <w:r>
-        <w:t xml:space="preserve"> („sendy“), informiert den Koordinator („briefmi“)</w:t>
+        <w:t xml:space="preserve"> („</w:t>
+      </w:r>
+      <w:proofErr w:type="spellStart"/>
+      <w:r>
+        <w:t>sendy</w:t>
+      </w:r>
+      <w:proofErr w:type="spellEnd"/>
+      <w:r>
+        <w:t>“), informiert den Koordinator („</w:t>
+      </w:r>
+      <w:proofErr w:type="spellStart"/>
+      <w:r>
+        <w:t>briefmi</w:t>
+      </w:r>
+      <w:proofErr w:type="spellEnd"/>
+      <w:r>
+        <w:t>“)</w:t>
       </w:r>
       <w:r>
         <w:t xml:space="preserve"> und ersetzt das alte Mi.</w:t>
@@ -3697,7 +4556,15 @@
         <w:spacing w:after="0" w:line="20" w:lineRule="atLeast"/>
       </w:pPr>
       <w:r>
-        <w:t>Ein ggT-Prozess hat seit „termzeit“ keine Nachricht mehr bekommen.</w:t>
+        <w:t>Ein ggT-Prozess hat seit „</w:t>
+      </w:r>
+      <w:proofErr w:type="spellStart"/>
+      <w:r>
+        <w:t>termzeit</w:t>
+      </w:r>
+      <w:proofErr w:type="spellEnd"/>
+      <w:r>
+        <w:t>“ keine Nachricht mehr bekommen.</w:t>
       </w:r>
     </w:p>
     <w:p>
@@ -3710,7 +4577,23 @@
         <w:spacing w:after="0" w:line="20" w:lineRule="atLeast"/>
       </w:pPr>
       <w:r>
-        <w:t>Daraufhin stößt er ein Vote an (multicast, vote, an Nameservice).</w:t>
+        <w:t>Daraufhin stößt er ein Vote an (</w:t>
+      </w:r>
+      <w:proofErr w:type="spellStart"/>
+      <w:r>
+        <w:t>multicast</w:t>
+      </w:r>
+      <w:proofErr w:type="spellEnd"/>
+      <w:r>
+        <w:t xml:space="preserve">, </w:t>
+      </w:r>
+      <w:proofErr w:type="spellStart"/>
+      <w:r>
+        <w:t>vote</w:t>
+      </w:r>
+      <w:proofErr w:type="spellEnd"/>
+      <w:r>
+        <w:t>, an Nameservice).</w:t>
       </w:r>
     </w:p>
     <w:p>
@@ -3723,7 +4606,15 @@
         <w:spacing w:after="0" w:line="20" w:lineRule="atLeast"/>
       </w:pPr>
       <w:r>
-        <w:t>Er wartet nun auf genügend „voteyes“ antworten anderer ggT-Prozesse</w:t>
+        <w:t>Er wartet nun auf genügend „</w:t>
+      </w:r>
+      <w:proofErr w:type="spellStart"/>
+      <w:r>
+        <w:t>voteyes</w:t>
+      </w:r>
+      <w:proofErr w:type="spellEnd"/>
+      <w:r>
+        <w:t>“ antworten anderer ggT-Prozesse</w:t>
       </w:r>
     </w:p>
     <w:p>
@@ -3749,7 +4640,15 @@
         <w:spacing w:after="0" w:line="20" w:lineRule="atLeast"/>
       </w:pPr>
       <w:r>
-        <w:t xml:space="preserve">Meldet er dem Koordinator „briefterm“. </w:t>
+        <w:t>Meldet er dem Koordinator „</w:t>
+      </w:r>
+      <w:proofErr w:type="spellStart"/>
+      <w:r>
+        <w:t>briefterm</w:t>
+      </w:r>
+      <w:proofErr w:type="spellEnd"/>
+      <w:r>
+        <w:t xml:space="preserve">“. </w:t>
       </w:r>
     </w:p>
     <w:p>
@@ -3762,13 +4661,35 @@
         <w:spacing w:after="0" w:line="20" w:lineRule="atLeast"/>
       </w:pPr>
       <w:r>
-        <w:t xml:space="preserve">Loggt die Anzahl der eingegangenen voteYes Meldungen </w:t>
+        <w:t xml:space="preserve">Loggt die Anzahl der eingegangenen </w:t>
+      </w:r>
+      <w:proofErr w:type="spellStart"/>
+      <w:r>
+        <w:t>voteYes</w:t>
+      </w:r>
+      <w:proofErr w:type="spellEnd"/>
+      <w:r>
+        <w:t xml:space="preserve"> Meldungen </w:t>
       </w:r>
       <w:r>
         <w:rPr>
           <w:highlight w:val="yellow"/>
         </w:rPr>
-        <w:t>(Also nicht einfach abbrechen nachdem quote erreicht?</w:t>
+        <w:t xml:space="preserve">(Also nicht einfach abbrechen nachdem </w:t>
+      </w:r>
+      <w:proofErr w:type="spellStart"/>
+      <w:r>
+        <w:rPr>
+          <w:highlight w:val="yellow"/>
+        </w:rPr>
+        <w:t>quote</w:t>
+      </w:r>
+      <w:proofErr w:type="spellEnd"/>
+      <w:r>
+        <w:rPr>
+          <w:highlight w:val="yellow"/>
+        </w:rPr>
+        <w:t xml:space="preserve"> erreicht?</w:t>
       </w:r>
       <w:r>
         <w:rPr>
@@ -3860,7 +4781,23 @@
         <w:spacing w:after="0" w:line="20" w:lineRule="atLeast"/>
       </w:pPr>
       <w:r>
-        <w:t>Ein anderer ggT-Prozess schickte per „multicast, vote“ über den Nameservice an alle ggT-Prozesse die Abstimmungsaufforderung.</w:t>
+        <w:t>Ein anderer ggT-Prozess schickte per „</w:t>
+      </w:r>
+      <w:proofErr w:type="spellStart"/>
+      <w:r>
+        <w:t>multicast</w:t>
+      </w:r>
+      <w:proofErr w:type="spellEnd"/>
+      <w:r>
+        <w:t xml:space="preserve">, </w:t>
+      </w:r>
+      <w:proofErr w:type="spellStart"/>
+      <w:r>
+        <w:t>vote</w:t>
+      </w:r>
+      <w:proofErr w:type="spellEnd"/>
+      <w:r>
+        <w:t>“ über den Nameservice an alle ggT-Prozesse die Abstimmungsaufforderung.</w:t>
       </w:r>
     </w:p>
     <w:p>
@@ -3873,7 +4810,23 @@
         <w:spacing w:after="0" w:line="20" w:lineRule="atLeast"/>
       </w:pPr>
       <w:r>
-        <w:t>Hat dieser ggT-Prozess seit „termzeit“ / 2 keine Nachrichten mehr bekommen antwortet er mit „voteYes“.</w:t>
+        <w:t>Hat dieser ggT-Prozess seit „</w:t>
+      </w:r>
+      <w:proofErr w:type="spellStart"/>
+      <w:r>
+        <w:t>termzeit</w:t>
+      </w:r>
+      <w:proofErr w:type="spellEnd"/>
+      <w:r>
+        <w:t>“ / 2 keine Nachrichten mehr bekommen antwortet er mit „</w:t>
+      </w:r>
+      <w:proofErr w:type="spellStart"/>
+      <w:r>
+        <w:t>voteYes</w:t>
+      </w:r>
+      <w:proofErr w:type="spellEnd"/>
+      <w:r>
+        <w:t>“.</w:t>
       </w:r>
     </w:p>
     <w:p>
@@ -3955,7 +4908,15 @@
         <w:spacing w:after="0" w:line="20" w:lineRule="atLeast"/>
       </w:pPr>
       <w:r>
-        <w:t>Konkrete für Anfragender Starter ist: Aktuell gemeldete Starter * GGTProzessAnzahl * Quote</w:t>
+        <w:t xml:space="preserve">Konkrete für Anfragender Starter ist: Aktuell gemeldete Starter * </w:t>
+      </w:r>
+      <w:proofErr w:type="spellStart"/>
+      <w:r>
+        <w:t>GGTProzessAnzahl</w:t>
+      </w:r>
+      <w:proofErr w:type="spellEnd"/>
+      <w:r>
+        <w:t xml:space="preserve"> * Quote</w:t>
       </w:r>
     </w:p>
     <w:p>
@@ -3967,9 +4928,11 @@
         </w:numPr>
         <w:spacing w:after="0" w:line="20" w:lineRule="atLeast"/>
       </w:pPr>
+      <w:proofErr w:type="spellStart"/>
       <w:r>
         <w:t>step</w:t>
       </w:r>
+      <w:proofErr w:type="spellEnd"/>
     </w:p>
     <w:p>
       <w:pPr>
@@ -4007,7 +4970,15 @@
         <w:spacing w:after="0" w:line="20" w:lineRule="atLeast"/>
       </w:pPr>
       <w:r>
-        <w:t>KO ready für Berechnung</w:t>
+        <w:t xml:space="preserve">KO </w:t>
+      </w:r>
+      <w:proofErr w:type="spellStart"/>
+      <w:r>
+        <w:t>ready</w:t>
+      </w:r>
+      <w:proofErr w:type="spellEnd"/>
+      <w:r>
+        <w:t xml:space="preserve"> für Berechnung</w:t>
       </w:r>
     </w:p>
     <w:p>
@@ -4092,7 +5063,15 @@
         <w:spacing w:after="0" w:line="20" w:lineRule="atLeast"/>
       </w:pPr>
       <w:r>
-        <w:t xml:space="preserve">N Votes </w:t>
+        <w:t xml:space="preserve">N </w:t>
+      </w:r>
+      <w:proofErr w:type="spellStart"/>
+      <w:r>
+        <w:t>Votes</w:t>
+      </w:r>
+      <w:proofErr w:type="spellEnd"/>
+      <w:r>
+        <w:t xml:space="preserve"> </w:t>
       </w:r>
       <w:r>
         <w:t>zurzeit</w:t>
@@ -4101,7 +5080,15 @@
         <w:t>, für jeden ggT-Prozess 0 oder 1.</w:t>
       </w:r>
       <w:r>
-        <w:t xml:space="preserve"> -&gt; Jeder muss genügend voteYes bekommen und </w:t>
+        <w:t xml:space="preserve"> -&gt; Jeder muss genügend </w:t>
+      </w:r>
+      <w:proofErr w:type="spellStart"/>
+      <w:r>
+        <w:t>voteYes</w:t>
+      </w:r>
+      <w:proofErr w:type="spellEnd"/>
+      <w:r>
+        <w:t xml:space="preserve"> bekommen und </w:t>
       </w:r>
       <w:r>
         <w:t>„</w:t>
@@ -5883,7 +6870,7 @@
 </file>
 
 <file path=customXml/itemProps1.xml><?xml version="1.0" encoding="utf-8"?>
-<ds:datastoreItem xmlns:ds="http://schemas.openxmlformats.org/officeDocument/2006/customXml" ds:itemID="{465A9A20-8A72-4091-A730-2DA9037710F9}">
+<ds:datastoreItem xmlns:ds="http://schemas.openxmlformats.org/officeDocument/2006/customXml" ds:itemID="{9C843492-5360-4C45-AC4E-BE25D95E18B7}">
   <ds:schemaRefs>
     <ds:schemaRef ds:uri="http://schemas.openxmlformats.org/officeDocument/2006/bibliography"/>
   </ds:schemaRefs>

</xml_diff>

<commit_message>
koordinator now can begin calculation from start again, ggt understands
</commit_message>
<xml_diff>
--- a/A2/design/Entwurf.docx
+++ b/A2/design/Entwurf.docx
@@ -186,13 +186,8 @@
               <w:spacing w:line="20" w:lineRule="atLeast"/>
             </w:pPr>
             <w:r>
-              <w:t xml:space="preserve">Mert </w:t>
+              <w:t>Mert Signic</w:t>
             </w:r>
-            <w:proofErr w:type="spellStart"/>
-            <w:r>
-              <w:t>Signic</w:t>
-            </w:r>
-            <w:proofErr w:type="spellEnd"/>
           </w:p>
         </w:tc>
       </w:tr>
@@ -478,28 +473,7 @@
         <w:spacing w:after="0" w:line="20" w:lineRule="atLeast"/>
       </w:pPr>
       <w:r>
-        <w:t xml:space="preserve">Bei allen Schnittstellen sind bei synchroner Kommunikation die Antwortnachrichten bei dem Auftraggeber nicht aufgeführt, so sind z.B. die Antwortnachrichten des Namensdienstes nur beim Namensdienst aufgeführt!  </w:t>
-      </w:r>
-      <w:proofErr w:type="spellStart"/>
-      <w:r>
-        <w:t>From</w:t>
-      </w:r>
-      <w:proofErr w:type="spellEnd"/>
-      <w:r>
-        <w:t xml:space="preserve"> soll eine direkt zum senden verwendbare Prozess-ID sein (</w:t>
-      </w:r>
-      <w:proofErr w:type="spellStart"/>
-      <w:proofErr w:type="gramStart"/>
-      <w:r>
-        <w:t>self</w:t>
-      </w:r>
-      <w:proofErr w:type="spellEnd"/>
-      <w:r>
-        <w:t>(</w:t>
-      </w:r>
-      <w:proofErr w:type="gramEnd"/>
-      <w:r>
-        <w:t>)).</w:t>
+        <w:t>Bei allen Schnittstellen sind bei synchroner Kommunikation die Antwortnachrichten bei dem Auftraggeber nicht aufgeführt, so sind z.B. die Antwortnachrichten des Namensdienstes nur beim Namensdienst aufgeführt!  From soll eine direkt zum senden verwendbare Prozess-ID sein (self()).</w:t>
       </w:r>
     </w:p>
     <w:p>
@@ -939,15 +913,7 @@
         <w:spacing w:after="0" w:line="20" w:lineRule="atLeast"/>
       </w:pPr>
       <w:r>
-        <w:t>In der Aufgabe geht es darum, einen größten gemeinsamen Teiler (</w:t>
-      </w:r>
-      <w:proofErr w:type="spellStart"/>
-      <w:r>
-        <w:t>ggt</w:t>
-      </w:r>
-      <w:proofErr w:type="spellEnd"/>
-      <w:r>
-        <w:t>) verteilt zu errechnen.</w:t>
+        <w:t>In der Aufgabe geht es darum, einen größten gemeinsamen Teiler (ggt) verteilt zu errechnen.</w:t>
       </w:r>
     </w:p>
     <w:p>
@@ -985,15 +951,7 @@
         <w:t xml:space="preserve"> der ggT-Prozesse und erfüllen keinen anderen Zweck. </w:t>
       </w:r>
       <w:r>
-        <w:t xml:space="preserve">Der Nameservice hilft hierbei (ähnliche wie DNS) von einer </w:t>
-      </w:r>
-      <w:proofErr w:type="spellStart"/>
-      <w:r>
-        <w:t>Pid</w:t>
-      </w:r>
-      <w:proofErr w:type="spellEnd"/>
-      <w:r>
-        <w:t xml:space="preserve"> zu dem registrierten Namen zu kommen. </w:t>
+        <w:t xml:space="preserve">Der Nameservice hilft hierbei (ähnliche wie DNS) von einer Pid zu dem registrierten Namen zu kommen. </w:t>
       </w:r>
     </w:p>
     <w:p>
@@ -1243,114 +1201,35 @@
         <w:spacing w:after="0" w:line="20" w:lineRule="atLeast"/>
         <w:ind w:left="708"/>
       </w:pPr>
-      <w:proofErr w:type="spellStart"/>
-      <w:r>
-        <w:t>register</w:t>
-      </w:r>
-      <w:proofErr w:type="spellEnd"/>
-      <w:r>
-        <w:t>(</w:t>
-      </w:r>
-      <w:proofErr w:type="spellStart"/>
-      <w:proofErr w:type="gramStart"/>
-      <w:r>
-        <w:t>meindienst,From</w:t>
-      </w:r>
-      <w:proofErr w:type="spellEnd"/>
-      <w:proofErr w:type="gramEnd"/>
-      <w:r>
-        <w:t>),</w:t>
-      </w:r>
-    </w:p>
-    <w:p>
-      <w:pPr>
-        <w:spacing w:after="0" w:line="20" w:lineRule="atLeast"/>
-        <w:ind w:left="708"/>
-      </w:pPr>
-      <w:proofErr w:type="gramStart"/>
-      <w:r>
-        <w:t>Nameservice !</w:t>
-      </w:r>
-      <w:proofErr w:type="gramEnd"/>
-      <w:r>
-        <w:t xml:space="preserve"> {</w:t>
-      </w:r>
-      <w:proofErr w:type="spellStart"/>
-      <w:proofErr w:type="gramStart"/>
-      <w:r>
-        <w:t>From</w:t>
-      </w:r>
-      <w:proofErr w:type="spellEnd"/>
-      <w:r>
-        <w:t>,{</w:t>
-      </w:r>
-      <w:proofErr w:type="spellStart"/>
-      <w:proofErr w:type="gramEnd"/>
-      <w:r>
-        <w:t>bind,meindienst,node</w:t>
-      </w:r>
-      <w:proofErr w:type="spellEnd"/>
-      <w:r>
-        <w:t>()}},</w:t>
-      </w:r>
-    </w:p>
-    <w:p>
-      <w:pPr>
-        <w:spacing w:after="0" w:line="20" w:lineRule="atLeast"/>
-        <w:ind w:left="708"/>
-      </w:pPr>
-      <w:proofErr w:type="spellStart"/>
-      <w:r>
-        <w:t>receive</w:t>
-      </w:r>
-      <w:proofErr w:type="spellEnd"/>
-      <w:r>
-        <w:t xml:space="preserve"> ok -&gt; </w:t>
-      </w:r>
-      <w:proofErr w:type="spellStart"/>
-      <w:proofErr w:type="gramStart"/>
-      <w:r>
-        <w:t>io:format</w:t>
-      </w:r>
-      <w:proofErr w:type="spellEnd"/>
-      <w:proofErr w:type="gramEnd"/>
-      <w:r>
-        <w:t>("..</w:t>
-      </w:r>
-      <w:proofErr w:type="spellStart"/>
-      <w:r>
-        <w:t>bind.done</w:t>
-      </w:r>
-      <w:proofErr w:type="spellEnd"/>
-      <w:r>
-        <w:t>.\n");</w:t>
-      </w:r>
-    </w:p>
-    <w:p>
-      <w:pPr>
-        <w:spacing w:after="0" w:line="20" w:lineRule="atLeast"/>
-        <w:ind w:left="708"/>
-      </w:pPr>
-      <w:r>
-        <w:t xml:space="preserve">        </w:t>
-      </w:r>
-      <w:proofErr w:type="spellStart"/>
-      <w:r>
-        <w:t>in_use</w:t>
-      </w:r>
-      <w:proofErr w:type="spellEnd"/>
-      <w:r>
-        <w:t xml:space="preserve"> -&gt; </w:t>
-      </w:r>
-      <w:proofErr w:type="spellStart"/>
-      <w:proofErr w:type="gramStart"/>
-      <w:r>
-        <w:t>io:format</w:t>
-      </w:r>
-      <w:proofErr w:type="spellEnd"/>
-      <w:proofErr w:type="gramEnd"/>
-      <w:r>
-        <w:t>("..schon gebunden.\n")</w:t>
+      <w:r>
+        <w:t>register(meindienst,From),</w:t>
+      </w:r>
+    </w:p>
+    <w:p>
+      <w:pPr>
+        <w:spacing w:after="0" w:line="20" w:lineRule="atLeast"/>
+        <w:ind w:left="708"/>
+      </w:pPr>
+      <w:r>
+        <w:t>Nameservice ! {From,{bind,meindienst,node()}},</w:t>
+      </w:r>
+    </w:p>
+    <w:p>
+      <w:pPr>
+        <w:spacing w:after="0" w:line="20" w:lineRule="atLeast"/>
+        <w:ind w:left="708"/>
+      </w:pPr>
+      <w:r>
+        <w:t>receive ok -&gt; io:format("..bind.done.\n");</w:t>
+      </w:r>
+    </w:p>
+    <w:p>
+      <w:pPr>
+        <w:spacing w:after="0" w:line="20" w:lineRule="atLeast"/>
+        <w:ind w:left="708"/>
+      </w:pPr>
+      <w:r>
+        <w:t xml:space="preserve">        in_use -&gt; io:format("..schon gebunden.\n")</w:t>
       </w:r>
     </w:p>
     <w:p>
@@ -1373,101 +1252,35 @@
         <w:spacing w:after="0" w:line="20" w:lineRule="atLeast"/>
         <w:ind w:left="708"/>
       </w:pPr>
-      <w:proofErr w:type="spellStart"/>
-      <w:r>
-        <w:t>Rebinden</w:t>
-      </w:r>
-      <w:proofErr w:type="spellEnd"/>
-      <w:r>
-        <w:t xml:space="preserve"> eines Dienstes (erstmaliges oder wiederholtes binden):</w:t>
-      </w:r>
-    </w:p>
-    <w:p>
-      <w:pPr>
-        <w:spacing w:after="0" w:line="20" w:lineRule="atLeast"/>
-        <w:ind w:left="708"/>
-      </w:pPr>
-      <w:proofErr w:type="spellStart"/>
-      <w:r>
-        <w:t>register</w:t>
-      </w:r>
-      <w:proofErr w:type="spellEnd"/>
-      <w:r>
-        <w:t>(</w:t>
-      </w:r>
-      <w:proofErr w:type="spellStart"/>
-      <w:proofErr w:type="gramStart"/>
-      <w:r>
-        <w:t>meindienst,From</w:t>
-      </w:r>
-      <w:proofErr w:type="spellEnd"/>
-      <w:proofErr w:type="gramEnd"/>
-      <w:r>
-        <w:t>),</w:t>
-      </w:r>
-    </w:p>
-    <w:p>
-      <w:pPr>
-        <w:spacing w:after="0" w:line="20" w:lineRule="atLeast"/>
-        <w:ind w:left="708"/>
-      </w:pPr>
-      <w:proofErr w:type="gramStart"/>
-      <w:r>
-        <w:t>Nameservice !</w:t>
-      </w:r>
-      <w:proofErr w:type="gramEnd"/>
-      <w:r>
-        <w:t xml:space="preserve"> {</w:t>
-      </w:r>
-      <w:proofErr w:type="spellStart"/>
-      <w:proofErr w:type="gramStart"/>
-      <w:r>
-        <w:t>From</w:t>
-      </w:r>
-      <w:proofErr w:type="spellEnd"/>
-      <w:r>
-        <w:t>,{</w:t>
-      </w:r>
-      <w:proofErr w:type="spellStart"/>
-      <w:proofErr w:type="gramEnd"/>
-      <w:r>
-        <w:t>rebind,meindienst,node</w:t>
-      </w:r>
-      <w:proofErr w:type="spellEnd"/>
-      <w:r>
-        <w:t>()}},</w:t>
-      </w:r>
-    </w:p>
-    <w:p>
-      <w:pPr>
-        <w:spacing w:after="0" w:line="20" w:lineRule="atLeast"/>
-        <w:ind w:left="708"/>
-      </w:pPr>
-      <w:proofErr w:type="spellStart"/>
-      <w:r>
-        <w:t>receive</w:t>
-      </w:r>
-      <w:proofErr w:type="spellEnd"/>
-      <w:r>
-        <w:t xml:space="preserve"> ok -&gt; </w:t>
-      </w:r>
-      <w:proofErr w:type="spellStart"/>
-      <w:proofErr w:type="gramStart"/>
-      <w:r>
-        <w:t>io:format</w:t>
-      </w:r>
-      <w:proofErr w:type="spellEnd"/>
-      <w:proofErr w:type="gramEnd"/>
-      <w:r>
-        <w:t>("..</w:t>
-      </w:r>
-      <w:proofErr w:type="spellStart"/>
-      <w:r>
-        <w:t>rebind.done</w:t>
-      </w:r>
-      <w:proofErr w:type="spellEnd"/>
-      <w:r>
-        <w:t>.\n")</w:t>
+      <w:r>
+        <w:t>Rebinden eines Dienstes (erstmaliges oder wiederholtes binden):</w:t>
+      </w:r>
+    </w:p>
+    <w:p>
+      <w:pPr>
+        <w:spacing w:after="0" w:line="20" w:lineRule="atLeast"/>
+        <w:ind w:left="708"/>
+      </w:pPr>
+      <w:r>
+        <w:t>register(meindienst,From),</w:t>
+      </w:r>
+    </w:p>
+    <w:p>
+      <w:pPr>
+        <w:spacing w:after="0" w:line="20" w:lineRule="atLeast"/>
+        <w:ind w:left="708"/>
+      </w:pPr>
+      <w:r>
+        <w:t>Nameservice ! {From,{rebind,meindienst,node()}},</w:t>
+      </w:r>
+    </w:p>
+    <w:p>
+      <w:pPr>
+        <w:spacing w:after="0" w:line="20" w:lineRule="atLeast"/>
+        <w:ind w:left="708"/>
+      </w:pPr>
+      <w:r>
+        <w:t>receive ok -&gt; io:format("..rebind.done.\n")</w:t>
       </w:r>
     </w:p>
     <w:p>
@@ -1499,139 +1312,35 @@
         <w:spacing w:after="0" w:line="20" w:lineRule="atLeast"/>
         <w:ind w:left="708"/>
       </w:pPr>
-      <w:proofErr w:type="gramStart"/>
-      <w:r>
-        <w:t>Nameservice !</w:t>
-      </w:r>
-      <w:proofErr w:type="gramEnd"/>
-      <w:r>
-        <w:t xml:space="preserve"> {</w:t>
-      </w:r>
-      <w:proofErr w:type="spellStart"/>
-      <w:proofErr w:type="gramStart"/>
-      <w:r>
-        <w:t>From</w:t>
-      </w:r>
-      <w:proofErr w:type="spellEnd"/>
-      <w:r>
-        <w:t>,{</w:t>
-      </w:r>
-      <w:proofErr w:type="spellStart"/>
-      <w:proofErr w:type="gramEnd"/>
-      <w:r>
-        <w:t>lookup,meindienst</w:t>
-      </w:r>
-      <w:proofErr w:type="spellEnd"/>
-      <w:r>
-        <w:t>}},</w:t>
-      </w:r>
-    </w:p>
-    <w:p>
-      <w:pPr>
-        <w:spacing w:after="0" w:line="20" w:lineRule="atLeast"/>
-        <w:ind w:left="708"/>
-      </w:pPr>
-      <w:proofErr w:type="spellStart"/>
-      <w:r>
-        <w:t>receive</w:t>
-      </w:r>
-      <w:proofErr w:type="spellEnd"/>
-      <w:r>
-        <w:t xml:space="preserve"> </w:t>
-      </w:r>
-    </w:p>
-    <w:p>
-      <w:pPr>
-        <w:spacing w:after="0" w:line="20" w:lineRule="atLeast"/>
-        <w:ind w:left="708"/>
-      </w:pPr>
-      <w:r>
-        <w:t xml:space="preserve">        </w:t>
-      </w:r>
-      <w:proofErr w:type="spellStart"/>
-      <w:r>
-        <w:t>not_found</w:t>
-      </w:r>
-      <w:proofErr w:type="spellEnd"/>
-      <w:r>
-        <w:t xml:space="preserve"> -&gt; </w:t>
-      </w:r>
-      <w:proofErr w:type="spellStart"/>
-      <w:proofErr w:type="gramStart"/>
-      <w:r>
-        <w:t>io:format</w:t>
-      </w:r>
-      <w:proofErr w:type="spellEnd"/>
-      <w:proofErr w:type="gramEnd"/>
-      <w:r>
-        <w:t>("..</w:t>
-      </w:r>
-      <w:proofErr w:type="spellStart"/>
-      <w:r>
-        <w:t>meindienst</w:t>
-      </w:r>
-      <w:proofErr w:type="spellEnd"/>
-      <w:r>
-        <w:t>..</w:t>
-      </w:r>
-      <w:proofErr w:type="spellStart"/>
-      <w:r>
-        <w:t>not_found</w:t>
-      </w:r>
-      <w:proofErr w:type="spellEnd"/>
-      <w:r>
-        <w:t xml:space="preserve">.\n"); </w:t>
-      </w:r>
-    </w:p>
-    <w:p>
-      <w:pPr>
-        <w:spacing w:after="0" w:line="20" w:lineRule="atLeast"/>
-        <w:ind w:left="708"/>
-      </w:pPr>
-      <w:r>
-        <w:t xml:space="preserve">        {</w:t>
-      </w:r>
-      <w:proofErr w:type="spellStart"/>
-      <w:proofErr w:type="gramStart"/>
-      <w:r>
-        <w:t>pin</w:t>
-      </w:r>
-      <w:proofErr w:type="spellEnd"/>
-      <w:r>
-        <w:t>,{</w:t>
-      </w:r>
-      <w:proofErr w:type="spellStart"/>
-      <w:proofErr w:type="gramEnd"/>
-      <w:r>
-        <w:t>Name,Node</w:t>
-      </w:r>
-      <w:proofErr w:type="spellEnd"/>
-      <w:r>
-        <w:t xml:space="preserve">}} -&gt; </w:t>
-      </w:r>
-      <w:proofErr w:type="spellStart"/>
-      <w:r>
-        <w:t>io:format</w:t>
-      </w:r>
-      <w:proofErr w:type="spellEnd"/>
-      <w:r>
-        <w:t>("...ok: {~</w:t>
-      </w:r>
-      <w:proofErr w:type="spellStart"/>
-      <w:r>
-        <w:t>p,~p</w:t>
-      </w:r>
-      <w:proofErr w:type="spellEnd"/>
-      <w:r>
-        <w:t>}.\n",[</w:t>
-      </w:r>
-      <w:proofErr w:type="spellStart"/>
-      <w:r>
-        <w:t>Name,Node</w:t>
-      </w:r>
-      <w:proofErr w:type="spellEnd"/>
-      <w:r>
-        <w:t>])</w:t>
+      <w:r>
+        <w:t>Nameservice ! {From,{lookup,meindienst}},</w:t>
+      </w:r>
+    </w:p>
+    <w:p>
+      <w:pPr>
+        <w:spacing w:after="0" w:line="20" w:lineRule="atLeast"/>
+        <w:ind w:left="708"/>
+      </w:pPr>
+      <w:r>
+        <w:t xml:space="preserve">receive </w:t>
+      </w:r>
+    </w:p>
+    <w:p>
+      <w:pPr>
+        <w:spacing w:after="0" w:line="20" w:lineRule="atLeast"/>
+        <w:ind w:left="708"/>
+      </w:pPr>
+      <w:r>
+        <w:t xml:space="preserve">        not_found -&gt; io:format("..meindienst..not_found.\n"); </w:t>
+      </w:r>
+    </w:p>
+    <w:p>
+      <w:pPr>
+        <w:spacing w:after="0" w:line="20" w:lineRule="atLeast"/>
+        <w:ind w:left="708"/>
+      </w:pPr>
+      <w:r>
+        <w:t xml:space="preserve">        {pin,{Name,Node}} -&gt; io:format("...ok: {~p,~p}.\n",[Name,Node])</w:t>
       </w:r>
     </w:p>
     <w:p>
@@ -1654,94 +1363,35 @@
         <w:spacing w:after="0" w:line="20" w:lineRule="atLeast"/>
         <w:ind w:left="708"/>
       </w:pPr>
-      <w:proofErr w:type="spellStart"/>
-      <w:r>
-        <w:t>Unbind</w:t>
-      </w:r>
-      <w:proofErr w:type="spellEnd"/>
-      <w:r>
-        <w:t xml:space="preserve"> eines Dienstes:</w:t>
-      </w:r>
-    </w:p>
-    <w:p>
-      <w:pPr>
-        <w:spacing w:after="0" w:line="20" w:lineRule="atLeast"/>
-        <w:ind w:left="708"/>
-      </w:pPr>
-      <w:proofErr w:type="gramStart"/>
-      <w:r>
-        <w:t>Nameservice !</w:t>
-      </w:r>
-      <w:proofErr w:type="gramEnd"/>
-      <w:r>
-        <w:t xml:space="preserve"> {</w:t>
-      </w:r>
-      <w:proofErr w:type="spellStart"/>
-      <w:proofErr w:type="gramStart"/>
-      <w:r>
-        <w:t>From</w:t>
-      </w:r>
-      <w:proofErr w:type="spellEnd"/>
-      <w:r>
-        <w:t>,{</w:t>
-      </w:r>
-      <w:proofErr w:type="spellStart"/>
-      <w:proofErr w:type="gramEnd"/>
-      <w:r>
-        <w:t>unbind,meindienst</w:t>
-      </w:r>
-      <w:proofErr w:type="spellEnd"/>
-      <w:r>
-        <w:t>}},</w:t>
-      </w:r>
-    </w:p>
-    <w:p>
-      <w:pPr>
-        <w:spacing w:after="0" w:line="20" w:lineRule="atLeast"/>
-        <w:ind w:left="708"/>
-      </w:pPr>
-      <w:proofErr w:type="spellStart"/>
-      <w:r>
-        <w:t>receive</w:t>
-      </w:r>
-      <w:proofErr w:type="spellEnd"/>
-      <w:r>
-        <w:t xml:space="preserve"> </w:t>
-      </w:r>
-    </w:p>
-    <w:p>
-      <w:pPr>
-        <w:spacing w:after="0" w:line="20" w:lineRule="atLeast"/>
-        <w:ind w:left="708"/>
-      </w:pPr>
-      <w:r>
-        <w:t xml:space="preserve">        ok -&gt; </w:t>
-      </w:r>
-      <w:proofErr w:type="spellStart"/>
-      <w:proofErr w:type="gramStart"/>
-      <w:r>
-        <w:t>io:format</w:t>
-      </w:r>
-      <w:proofErr w:type="spellEnd"/>
-      <w:proofErr w:type="gramEnd"/>
-      <w:r>
-        <w:t>("..</w:t>
-      </w:r>
-      <w:proofErr w:type="spellStart"/>
-      <w:r>
-        <w:t>unbind</w:t>
-      </w:r>
-      <w:proofErr w:type="spellEnd"/>
-      <w:r>
-        <w:t>..</w:t>
-      </w:r>
-      <w:proofErr w:type="spellStart"/>
-      <w:r>
-        <w:t>done</w:t>
-      </w:r>
-      <w:proofErr w:type="spellEnd"/>
-      <w:r>
-        <w:t>.\n")</w:t>
+      <w:r>
+        <w:t>Unbind eines Dienstes:</w:t>
+      </w:r>
+    </w:p>
+    <w:p>
+      <w:pPr>
+        <w:spacing w:after="0" w:line="20" w:lineRule="atLeast"/>
+        <w:ind w:left="708"/>
+      </w:pPr>
+      <w:r>
+        <w:t>Nameservice ! {From,{unbind,meindienst}},</w:t>
+      </w:r>
+    </w:p>
+    <w:p>
+      <w:pPr>
+        <w:spacing w:after="0" w:line="20" w:lineRule="atLeast"/>
+        <w:ind w:left="708"/>
+      </w:pPr>
+      <w:r>
+        <w:t xml:space="preserve">receive </w:t>
+      </w:r>
+    </w:p>
+    <w:p>
+      <w:pPr>
+        <w:spacing w:after="0" w:line="20" w:lineRule="atLeast"/>
+        <w:ind w:left="708"/>
+      </w:pPr>
+      <w:r>
+        <w:t xml:space="preserve">        ok -&gt; io:format("..unbind..done.\n")</w:t>
       </w:r>
     </w:p>
     <w:p>
@@ -1758,21 +1408,8 @@
         <w:spacing w:after="0" w:line="20" w:lineRule="atLeast"/>
         <w:ind w:left="708"/>
       </w:pPr>
-      <w:proofErr w:type="spellStart"/>
-      <w:r>
-        <w:t>unregister</w:t>
-      </w:r>
-      <w:proofErr w:type="spellEnd"/>
-      <w:r>
-        <w:t>(</w:t>
-      </w:r>
-      <w:proofErr w:type="spellStart"/>
-      <w:r>
-        <w:t>meindienst</w:t>
-      </w:r>
-      <w:proofErr w:type="spellEnd"/>
-      <w:r>
-        <w:t>),</w:t>
+      <w:r>
+        <w:t>unregister(meindienst),</w:t>
       </w:r>
     </w:p>
     <w:p>
@@ -1795,90 +1432,26 @@
         <w:spacing w:after="0" w:line="20" w:lineRule="atLeast"/>
         <w:ind w:left="708"/>
       </w:pPr>
-      <w:proofErr w:type="gramStart"/>
-      <w:r>
-        <w:t>Nameservice !</w:t>
-      </w:r>
-      <w:proofErr w:type="gramEnd"/>
-      <w:r>
-        <w:t xml:space="preserve"> {</w:t>
-      </w:r>
-      <w:proofErr w:type="spellStart"/>
-      <w:proofErr w:type="gramStart"/>
-      <w:r>
-        <w:t>From</w:t>
-      </w:r>
-      <w:proofErr w:type="spellEnd"/>
-      <w:r>
-        <w:t>,{</w:t>
-      </w:r>
-      <w:proofErr w:type="spellStart"/>
-      <w:proofErr w:type="gramEnd"/>
-      <w:r>
-        <w:t>multicast,vote,meinname</w:t>
-      </w:r>
-      <w:proofErr w:type="spellEnd"/>
-      <w:r>
-        <w:t>}},</w:t>
-      </w:r>
-    </w:p>
-    <w:p>
-      <w:pPr>
-        <w:spacing w:after="0" w:line="20" w:lineRule="atLeast"/>
-        <w:ind w:left="708"/>
-      </w:pPr>
-      <w:proofErr w:type="spellStart"/>
-      <w:r>
-        <w:t>receive</w:t>
-      </w:r>
-      <w:proofErr w:type="spellEnd"/>
-      <w:r>
-        <w:t xml:space="preserve"> </w:t>
-      </w:r>
-    </w:p>
-    <w:p>
-      <w:pPr>
-        <w:spacing w:after="0" w:line="20" w:lineRule="atLeast"/>
-        <w:ind w:left="708"/>
-      </w:pPr>
-      <w:r>
-        <w:t xml:space="preserve">        {</w:t>
-      </w:r>
-      <w:proofErr w:type="spellStart"/>
-      <w:proofErr w:type="gramStart"/>
-      <w:r>
-        <w:t>From</w:t>
-      </w:r>
-      <w:proofErr w:type="spellEnd"/>
-      <w:r>
-        <w:t>,{</w:t>
-      </w:r>
-      <w:proofErr w:type="spellStart"/>
-      <w:proofErr w:type="gramEnd"/>
-      <w:r>
-        <w:t>vote,meinname</w:t>
-      </w:r>
-      <w:proofErr w:type="spellEnd"/>
-      <w:r>
-        <w:t>}} -&gt;...</w:t>
-      </w:r>
-      <w:proofErr w:type="spellStart"/>
-      <w:r>
-        <w:t>From</w:t>
-      </w:r>
-      <w:proofErr w:type="spellEnd"/>
-      <w:r>
-        <w:t xml:space="preserve"> ! {</w:t>
-      </w:r>
-      <w:proofErr w:type="spellStart"/>
-      <w:proofErr w:type="gramStart"/>
-      <w:r>
-        <w:t>voteYes,Clientname</w:t>
-      </w:r>
-      <w:proofErr w:type="spellEnd"/>
-      <w:proofErr w:type="gramEnd"/>
-      <w:r>
-        <w:t>}...,</w:t>
+      <w:r>
+        <w:t>Nameservice ! {From,{multicast,vote,meinname}},</w:t>
+      </w:r>
+    </w:p>
+    <w:p>
+      <w:pPr>
+        <w:spacing w:after="0" w:line="20" w:lineRule="atLeast"/>
+        <w:ind w:left="708"/>
+      </w:pPr>
+      <w:r>
+        <w:t xml:space="preserve">receive </w:t>
+      </w:r>
+    </w:p>
+    <w:p>
+      <w:pPr>
+        <w:spacing w:after="0" w:line="20" w:lineRule="atLeast"/>
+        <w:ind w:left="708"/>
+      </w:pPr>
+      <w:r>
+        <w:t xml:space="preserve">        {From,{vote,meinname}} -&gt;...From ! {voteYes,Clientname}...,</w:t>
       </w:r>
     </w:p>
     <w:p>
@@ -1901,76 +1474,35 @@
         <w:spacing w:after="0" w:line="20" w:lineRule="atLeast"/>
         <w:ind w:left="708"/>
       </w:pPr>
-      <w:proofErr w:type="spellStart"/>
-      <w:r>
-        <w:t>Reset</w:t>
-      </w:r>
-      <w:proofErr w:type="spellEnd"/>
-      <w:r>
-        <w:t xml:space="preserve"> </w:t>
-      </w:r>
-      <w:proofErr w:type="gramStart"/>
-      <w:r>
-        <w:t>des Namensdienst</w:t>
-      </w:r>
-      <w:proofErr w:type="gramEnd"/>
-      <w:r>
-        <w:t>:</w:t>
-      </w:r>
-    </w:p>
-    <w:p>
-      <w:pPr>
-        <w:spacing w:after="0" w:line="20" w:lineRule="atLeast"/>
-        <w:ind w:left="708"/>
-      </w:pPr>
-      <w:proofErr w:type="gramStart"/>
-      <w:r>
-        <w:t>Nameservice !</w:t>
-      </w:r>
-      <w:proofErr w:type="gramEnd"/>
-      <w:r>
-        <w:t xml:space="preserve"> {</w:t>
-      </w:r>
-      <w:proofErr w:type="spellStart"/>
-      <w:proofErr w:type="gramStart"/>
-      <w:r>
-        <w:t>From,reset</w:t>
-      </w:r>
-      <w:proofErr w:type="spellEnd"/>
-      <w:proofErr w:type="gramEnd"/>
-      <w:r>
-        <w:t>},</w:t>
-      </w:r>
-    </w:p>
-    <w:p>
-      <w:pPr>
-        <w:spacing w:after="0" w:line="20" w:lineRule="atLeast"/>
-        <w:ind w:left="708"/>
-      </w:pPr>
-      <w:proofErr w:type="spellStart"/>
-      <w:r>
-        <w:t>receive</w:t>
-      </w:r>
-      <w:proofErr w:type="spellEnd"/>
-      <w:r>
-        <w:t xml:space="preserve"> </w:t>
-      </w:r>
-    </w:p>
-    <w:p>
-      <w:pPr>
-        <w:spacing w:after="0" w:line="20" w:lineRule="atLeast"/>
-        <w:ind w:left="708"/>
-      </w:pPr>
-      <w:r>
-        <w:t xml:space="preserve">       ok -&gt; </w:t>
-      </w:r>
-      <w:proofErr w:type="spellStart"/>
-      <w:r>
-        <w:t>do_something_else</w:t>
-      </w:r>
-      <w:proofErr w:type="spellEnd"/>
-      <w:r>
-        <w:t>,</w:t>
+      <w:r>
+        <w:t>Reset des Namensdienst:</w:t>
+      </w:r>
+    </w:p>
+    <w:p>
+      <w:pPr>
+        <w:spacing w:after="0" w:line="20" w:lineRule="atLeast"/>
+        <w:ind w:left="708"/>
+      </w:pPr>
+      <w:r>
+        <w:t>Nameservice ! {From,reset},</w:t>
+      </w:r>
+    </w:p>
+    <w:p>
+      <w:pPr>
+        <w:spacing w:after="0" w:line="20" w:lineRule="atLeast"/>
+        <w:ind w:left="708"/>
+      </w:pPr>
+      <w:r>
+        <w:t xml:space="preserve">receive </w:t>
+      </w:r>
+    </w:p>
+    <w:p>
+      <w:pPr>
+        <w:spacing w:after="0" w:line="20" w:lineRule="atLeast"/>
+        <w:ind w:left="708"/>
+      </w:pPr>
+      <w:r>
+        <w:t xml:space="preserve">       ok -&gt; do_something_else,</w:t>
       </w:r>
     </w:p>
     <w:p>
@@ -2114,20 +1646,10 @@
         <w:ind w:left="708"/>
       </w:pPr>
       <w:r>
-        <w:t>{</w:t>
-      </w:r>
-      <w:proofErr w:type="spellStart"/>
-      <w:proofErr w:type="gramStart"/>
-      <w:r>
-        <w:t>From</w:t>
-      </w:r>
-      <w:r>
-        <w:t>,getsteeringval</w:t>
-      </w:r>
-      <w:proofErr w:type="spellEnd"/>
-      <w:proofErr w:type="gramEnd"/>
-      <w:r>
-        <w:t>}:</w:t>
+        <w:t>{From</w:t>
+      </w:r>
+      <w:r>
+        <w:t>,getsteeringval}:</w:t>
       </w:r>
       <w:r>
         <w:t xml:space="preserve"> PID X Tupel -&gt; void</w:t>
@@ -2157,17 +1679,7 @@
         <w:ind w:left="708"/>
       </w:pPr>
       <w:r>
-        <w:t>{</w:t>
-      </w:r>
-      <w:proofErr w:type="spellStart"/>
-      <w:proofErr w:type="gramStart"/>
-      <w:r>
-        <w:t>hello,Clientname</w:t>
-      </w:r>
-      <w:proofErr w:type="spellEnd"/>
-      <w:proofErr w:type="gramEnd"/>
-      <w:r>
-        <w:t xml:space="preserve">}: </w:t>
+        <w:t xml:space="preserve">{hello,Clientname}: </w:t>
       </w:r>
       <w:r>
         <w:t>Atom X Atom - &gt; void</w:t>
@@ -2200,25 +1712,7 @@
         <w:ind w:left="708"/>
       </w:pPr>
       <w:r>
-        <w:t>{</w:t>
-      </w:r>
-      <w:proofErr w:type="spellStart"/>
-      <w:proofErr w:type="gramStart"/>
-      <w:r>
-        <w:t>briefmi</w:t>
-      </w:r>
-      <w:proofErr w:type="spellEnd"/>
-      <w:r>
-        <w:t>,{</w:t>
-      </w:r>
-      <w:proofErr w:type="spellStart"/>
-      <w:proofErr w:type="gramEnd"/>
-      <w:r>
-        <w:t>Clientname,CMi,CZeit</w:t>
-      </w:r>
-      <w:proofErr w:type="spellEnd"/>
-      <w:r>
-        <w:t xml:space="preserve">}}: </w:t>
+        <w:t xml:space="preserve">{briefmi,{Clientname,CMi,CZeit}}: </w:t>
       </w:r>
       <w:r>
         <w:t>Atom X Tupel (Atom X Nummer X Nummer) -&gt; void</w:t>
@@ -2230,74 +1724,22 @@
         <w:ind w:left="708"/>
       </w:pPr>
       <w:r>
-        <w:t xml:space="preserve">Ein ggT-Prozess mit Namen Clientname (keine PID!) informiert über sein neues Mi </w:t>
-      </w:r>
-      <w:proofErr w:type="spellStart"/>
-      <w:r>
-        <w:t>CMi</w:t>
-      </w:r>
-      <w:proofErr w:type="spellEnd"/>
-      <w:r>
-        <w:t xml:space="preserve"> um </w:t>
-      </w:r>
-      <w:proofErr w:type="spellStart"/>
-      <w:r>
-        <w:t>CZeit</w:t>
-      </w:r>
-      <w:proofErr w:type="spellEnd"/>
-      <w:r>
-        <w:t xml:space="preserve"> Uhr (</w:t>
-      </w:r>
-      <w:proofErr w:type="spellStart"/>
-      <w:r>
-        <w:t>CZeit</w:t>
-      </w:r>
-      <w:proofErr w:type="spellEnd"/>
-      <w:r>
-        <w:t xml:space="preserve"> wird mittels </w:t>
-      </w:r>
-      <w:proofErr w:type="spellStart"/>
-      <w:proofErr w:type="gramStart"/>
-      <w:r>
-        <w:t>util:timeMilliSecond</w:t>
-      </w:r>
-      <w:proofErr w:type="spellEnd"/>
-      <w:proofErr w:type="gramEnd"/>
-      <w:r>
-        <w:t xml:space="preserve">() erstellt). </w:t>
-      </w:r>
-    </w:p>
-    <w:p>
-      <w:pPr>
-        <w:spacing w:after="0" w:line="20" w:lineRule="atLeast"/>
-        <w:ind w:left="708"/>
-      </w:pPr>
-    </w:p>
-    <w:p>
-      <w:pPr>
-        <w:spacing w:after="0" w:line="20" w:lineRule="atLeast"/>
-        <w:ind w:left="708"/>
-      </w:pPr>
-      <w:r>
-        <w:t>{</w:t>
-      </w:r>
-      <w:proofErr w:type="spellStart"/>
-      <w:proofErr w:type="gramStart"/>
-      <w:r>
-        <w:t>From,briefterm</w:t>
-      </w:r>
-      <w:proofErr w:type="spellEnd"/>
-      <w:proofErr w:type="gramEnd"/>
-      <w:r>
-        <w:t>,{</w:t>
-      </w:r>
-      <w:proofErr w:type="spellStart"/>
-      <w:r>
-        <w:t>Clientname,CMi,CZeit</w:t>
-      </w:r>
-      <w:proofErr w:type="spellEnd"/>
-      <w:r>
-        <w:t xml:space="preserve">}}: </w:t>
+        <w:t xml:space="preserve">Ein ggT-Prozess mit Namen Clientname (keine PID!) informiert über sein neues Mi CMi um CZeit Uhr (CZeit wird mittels util:timeMilliSecond() erstellt). </w:t>
+      </w:r>
+    </w:p>
+    <w:p>
+      <w:pPr>
+        <w:spacing w:after="0" w:line="20" w:lineRule="atLeast"/>
+        <w:ind w:left="708"/>
+      </w:pPr>
+    </w:p>
+    <w:p>
+      <w:pPr>
+        <w:spacing w:after="0" w:line="20" w:lineRule="atLeast"/>
+        <w:ind w:left="708"/>
+      </w:pPr>
+      <w:r>
+        <w:t xml:space="preserve">{From,briefterm,{Clientname,CMi,CZeit}}: </w:t>
       </w:r>
       <w:r>
         <w:t>PID X Atom X Tupel (Atom</w:t>
@@ -2318,61 +1760,32 @@
         <w:t xml:space="preserve">Ein ggT-Prozess mit Namen Clientname </w:t>
       </w:r>
       <w:r>
-        <w:t xml:space="preserve">und Absender </w:t>
-      </w:r>
-      <w:proofErr w:type="spellStart"/>
-      <w:r>
-        <w:t>From</w:t>
-      </w:r>
-      <w:proofErr w:type="spellEnd"/>
+        <w:t xml:space="preserve">und Absender From </w:t>
+      </w:r>
+      <w:r>
+        <w:t>informiert über die Terminierung der Berechnung mit Ergebnis CMi um CZeit Uhr.</w:t>
+      </w:r>
+    </w:p>
+    <w:p>
+      <w:pPr>
+        <w:spacing w:after="0" w:line="20" w:lineRule="atLeast"/>
+        <w:ind w:left="708"/>
+      </w:pPr>
+    </w:p>
+    <w:p>
+      <w:pPr>
+        <w:spacing w:after="0" w:line="20" w:lineRule="atLeast"/>
+        <w:ind w:left="708"/>
+      </w:pPr>
+      <w:r>
+        <w:t>reset:</w:t>
+      </w:r>
+      <w:r>
+        <w:t xml:space="preserve"> Atom -&gt; void</w:t>
+      </w:r>
       <w:r>
         <w:t xml:space="preserve"> </w:t>
       </w:r>
-      <w:r>
-        <w:t xml:space="preserve">informiert über die Terminierung der Berechnung mit Ergebnis </w:t>
-      </w:r>
-      <w:proofErr w:type="spellStart"/>
-      <w:r>
-        <w:t>CMi</w:t>
-      </w:r>
-      <w:proofErr w:type="spellEnd"/>
-      <w:r>
-        <w:t xml:space="preserve"> um </w:t>
-      </w:r>
-      <w:proofErr w:type="spellStart"/>
-      <w:r>
-        <w:t>CZeit</w:t>
-      </w:r>
-      <w:proofErr w:type="spellEnd"/>
-      <w:r>
-        <w:t xml:space="preserve"> Uhr.</w:t>
-      </w:r>
-    </w:p>
-    <w:p>
-      <w:pPr>
-        <w:spacing w:after="0" w:line="20" w:lineRule="atLeast"/>
-        <w:ind w:left="708"/>
-      </w:pPr>
-    </w:p>
-    <w:p>
-      <w:pPr>
-        <w:spacing w:after="0" w:line="20" w:lineRule="atLeast"/>
-        <w:ind w:left="708"/>
-      </w:pPr>
-      <w:proofErr w:type="spellStart"/>
-      <w:r>
-        <w:t>reset</w:t>
-      </w:r>
-      <w:proofErr w:type="spellEnd"/>
-      <w:r>
-        <w:t>:</w:t>
-      </w:r>
-      <w:r>
-        <w:t xml:space="preserve"> Atom -&gt; void</w:t>
-      </w:r>
-      <w:r>
-        <w:t xml:space="preserve"> </w:t>
-      </w:r>
     </w:p>
     <w:p>
       <w:pPr>
@@ -2394,13 +1807,8 @@
         <w:spacing w:after="0" w:line="20" w:lineRule="atLeast"/>
         <w:ind w:left="708"/>
       </w:pPr>
-      <w:proofErr w:type="spellStart"/>
-      <w:r>
-        <w:t>step</w:t>
-      </w:r>
-      <w:proofErr w:type="spellEnd"/>
-      <w:r>
-        <w:t xml:space="preserve">: </w:t>
+      <w:r>
+        <w:t xml:space="preserve">step: </w:t>
       </w:r>
       <w:r>
         <w:t>Atom -&gt; void</w:t>
@@ -2439,43 +1847,22 @@
         <w:ind w:firstLine="708"/>
       </w:pPr>
       <w:r>
-        <w:t xml:space="preserve">Der Koordinator erfragt bei allen ggT-Prozessen per </w:t>
-      </w:r>
-      <w:proofErr w:type="spellStart"/>
-      <w:r>
-        <w:t>tellmi</w:t>
-      </w:r>
-      <w:proofErr w:type="spellEnd"/>
-      <w:r>
-        <w:t xml:space="preserve"> deren aktuelles Mi ab und zeigt dies im </w:t>
-      </w:r>
-      <w:proofErr w:type="spellStart"/>
-      <w:r>
-        <w:t>log</w:t>
-      </w:r>
-      <w:proofErr w:type="spellEnd"/>
-      <w:r>
-        <w:t xml:space="preserve"> an.</w:t>
-      </w:r>
-    </w:p>
-    <w:p>
-      <w:pPr>
-        <w:spacing w:after="0" w:line="20" w:lineRule="atLeast"/>
-        <w:ind w:left="708"/>
-      </w:pPr>
-    </w:p>
-    <w:p>
-      <w:pPr>
-        <w:spacing w:after="0" w:line="20" w:lineRule="atLeast"/>
-        <w:ind w:left="708"/>
-      </w:pPr>
-      <w:proofErr w:type="spellStart"/>
-      <w:r>
-        <w:t>nudge</w:t>
-      </w:r>
-      <w:proofErr w:type="spellEnd"/>
-      <w:r>
-        <w:t xml:space="preserve">: </w:t>
+        <w:t>Der Koordinator erfragt bei allen ggT-Prozessen per tellmi deren aktuelles Mi ab und zeigt dies im log an.</w:t>
+      </w:r>
+    </w:p>
+    <w:p>
+      <w:pPr>
+        <w:spacing w:after="0" w:line="20" w:lineRule="atLeast"/>
+        <w:ind w:left="708"/>
+      </w:pPr>
+    </w:p>
+    <w:p>
+      <w:pPr>
+        <w:spacing w:after="0" w:line="20" w:lineRule="atLeast"/>
+        <w:ind w:left="708"/>
+      </w:pPr>
+      <w:r>
+        <w:t xml:space="preserve">nudge: </w:t>
       </w:r>
       <w:r>
         <w:t>Atom -&gt; void</w:t>
@@ -2487,26 +1874,10 @@
         <w:ind w:left="708"/>
       </w:pPr>
       <w:r>
-        <w:t xml:space="preserve">Der Koordinator erfragt bei allen ggT-Prozessen per </w:t>
-      </w:r>
-      <w:proofErr w:type="spellStart"/>
-      <w:r>
-        <w:t>pingGGT</w:t>
-      </w:r>
-      <w:proofErr w:type="spellEnd"/>
-      <w:r>
-        <w:t xml:space="preserve"> deren Lebensz</w:t>
-      </w:r>
-      <w:r>
-        <w:t xml:space="preserve">ustand ab und zeigt dies im </w:t>
-      </w:r>
-      <w:proofErr w:type="spellStart"/>
-      <w:r>
-        <w:t>log</w:t>
-      </w:r>
-      <w:proofErr w:type="spellEnd"/>
-      <w:r>
-        <w:t xml:space="preserve"> </w:t>
+        <w:t>Der Koordinator erfragt bei allen ggT-Prozessen per pingGGT deren Lebensz</w:t>
+      </w:r>
+      <w:r>
+        <w:t xml:space="preserve">ustand ab und zeigt dies im log </w:t>
       </w:r>
       <w:r>
         <w:t>an.</w:t>
@@ -2523,13 +1894,8 @@
         <w:spacing w:after="0" w:line="20" w:lineRule="atLeast"/>
         <w:ind w:left="708"/>
       </w:pPr>
-      <w:proofErr w:type="spellStart"/>
-      <w:r>
-        <w:t>toggle</w:t>
-      </w:r>
-      <w:proofErr w:type="spellEnd"/>
-      <w:r>
-        <w:t xml:space="preserve">: </w:t>
+      <w:r>
+        <w:t xml:space="preserve">toggle: </w:t>
       </w:r>
       <w:r>
         <w:t>Atom -&gt; void</w:t>
@@ -2556,17 +1922,7 @@
         <w:ind w:left="708"/>
       </w:pPr>
       <w:r>
-        <w:t>{</w:t>
-      </w:r>
-      <w:proofErr w:type="spellStart"/>
-      <w:proofErr w:type="gramStart"/>
-      <w:r>
-        <w:t>calc,WggT</w:t>
-      </w:r>
-      <w:proofErr w:type="spellEnd"/>
-      <w:proofErr w:type="gramEnd"/>
-      <w:r>
-        <w:t xml:space="preserve">}: </w:t>
+        <w:t xml:space="preserve">{calc,WggT}: </w:t>
       </w:r>
       <w:r>
         <w:t>Tupel (Atom, Nummer) -&gt; void</w:t>
@@ -2578,15 +1934,7 @@
         <w:ind w:firstLine="708"/>
       </w:pPr>
       <w:r>
-        <w:t xml:space="preserve">Der Koordinator startet eine neue ggT-Berechnung mit Wunsch-ggT </w:t>
-      </w:r>
-      <w:proofErr w:type="spellStart"/>
-      <w:r>
-        <w:t>WggT</w:t>
-      </w:r>
-      <w:proofErr w:type="spellEnd"/>
-      <w:r>
-        <w:t>.</w:t>
+        <w:t>Der Koordinator startet eine neue ggT-Berechnung mit Wunsch-ggT WggT.</w:t>
       </w:r>
     </w:p>
     <w:p>
@@ -2656,26 +2004,17 @@
       </w:pPr>
       <w:r>
         <w:tab/>
-      </w:r>
-      <w:proofErr w:type="spellStart"/>
-      <w:r>
-        <w:t>koordinator.cfg</w:t>
-      </w:r>
-      <w:proofErr w:type="spellEnd"/>
-      <w:r>
-        <w:t>:</w:t>
-      </w:r>
-    </w:p>
-    <w:p>
-      <w:pPr>
-        <w:pStyle w:val="Listenabsatz"/>
-        <w:spacing w:after="0" w:line="20" w:lineRule="atLeast"/>
-      </w:pPr>
-      <w:proofErr w:type="spellStart"/>
+        <w:t>koordinator.cfg:</w:t>
+      </w:r>
+    </w:p>
+    <w:p>
+      <w:pPr>
+        <w:pStyle w:val="Listenabsatz"/>
+        <w:spacing w:after="0" w:line="20" w:lineRule="atLeast"/>
+      </w:pPr>
       <w:r>
         <w:t>arbeitszeit</w:t>
       </w:r>
-      <w:proofErr w:type="spellEnd"/>
     </w:p>
     <w:p>
       <w:pPr>
@@ -2700,29 +2039,16 @@
         <w:spacing w:after="0" w:line="20" w:lineRule="atLeast"/>
       </w:pPr>
       <w:r>
-        <w:t xml:space="preserve">Gibt in Sekunden an wie lang der ggT-Prozess bei der Berechnung eines neuen </w:t>
-      </w:r>
-      <w:proofErr w:type="spellStart"/>
-      <w:r>
-        <w:t>Mis</w:t>
-      </w:r>
-      <w:proofErr w:type="spellEnd"/>
-      <w:r>
-        <w:t xml:space="preserve"> Warten wird.</w:t>
-      </w:r>
-    </w:p>
-    <w:p>
-      <w:pPr>
-        <w:pStyle w:val="Listenabsatz"/>
-        <w:spacing w:after="0" w:line="20" w:lineRule="atLeast"/>
-      </w:pPr>
-      <w:proofErr w:type="spellStart"/>
-      <w:r>
-        <w:t>termzeit</w:t>
-      </w:r>
-      <w:proofErr w:type="spellEnd"/>
-      <w:r>
-        <w:t xml:space="preserve"> </w:t>
+        <w:t>Gibt in Sekunden an wie lang der ggT-Prozess bei der Berechnung eines neuen Mis Warten wird.</w:t>
+      </w:r>
+    </w:p>
+    <w:p>
+      <w:pPr>
+        <w:pStyle w:val="Listenabsatz"/>
+        <w:spacing w:after="0" w:line="20" w:lineRule="atLeast"/>
+      </w:pPr>
+      <w:r>
+        <w:t xml:space="preserve">termzeit </w:t>
       </w:r>
     </w:p>
     <w:p>
@@ -2756,13 +2082,8 @@
         <w:pStyle w:val="Listenabsatz"/>
         <w:spacing w:after="0" w:line="20" w:lineRule="atLeast"/>
       </w:pPr>
-      <w:proofErr w:type="spellStart"/>
-      <w:r>
-        <w:t>ggtprozessnummer</w:t>
-      </w:r>
-      <w:proofErr w:type="spellEnd"/>
-      <w:r>
-        <w:t xml:space="preserve"> </w:t>
+      <w:r>
+        <w:t xml:space="preserve">ggtprozessnummer </w:t>
       </w:r>
     </w:p>
     <w:p>
@@ -2797,11 +2118,9 @@
         <w:pStyle w:val="Listenabsatz"/>
         <w:spacing w:after="0" w:line="20" w:lineRule="atLeast"/>
       </w:pPr>
-      <w:proofErr w:type="spellStart"/>
       <w:r>
         <w:t>nameservicenode</w:t>
       </w:r>
-      <w:proofErr w:type="spellEnd"/>
     </w:p>
     <w:p>
       <w:pPr>
@@ -2825,25 +2144,18 @@
         </w:numPr>
         <w:spacing w:after="0" w:line="20" w:lineRule="atLeast"/>
       </w:pPr>
-      <w:proofErr w:type="spellStart"/>
-      <w:r>
-        <w:t>Node</w:t>
-      </w:r>
-      <w:proofErr w:type="spellEnd"/>
-      <w:r>
-        <w:t xml:space="preserve"> vom Nameservice</w:t>
-      </w:r>
-    </w:p>
-    <w:p>
-      <w:pPr>
-        <w:pStyle w:val="Listenabsatz"/>
-        <w:spacing w:after="0" w:line="20" w:lineRule="atLeast"/>
-      </w:pPr>
-      <w:proofErr w:type="spellStart"/>
+      <w:r>
+        <w:t>Node vom Nameservice</w:t>
+      </w:r>
+    </w:p>
+    <w:p>
+      <w:pPr>
+        <w:pStyle w:val="Listenabsatz"/>
+        <w:spacing w:after="0" w:line="20" w:lineRule="atLeast"/>
+      </w:pPr>
       <w:r>
         <w:t>koordinatorname</w:t>
       </w:r>
-      <w:proofErr w:type="spellEnd"/>
     </w:p>
     <w:p>
       <w:pPr>
@@ -2876,11 +2188,9 @@
         <w:pStyle w:val="Listenabsatz"/>
         <w:spacing w:after="0" w:line="20" w:lineRule="atLeast"/>
       </w:pPr>
-      <w:proofErr w:type="spellStart"/>
       <w:r>
         <w:t>quote</w:t>
       </w:r>
-      <w:proofErr w:type="spellEnd"/>
     </w:p>
     <w:p>
       <w:pPr>
@@ -2911,15 +2221,7 @@
         <w:t>Koordinator</w:t>
       </w:r>
       <w:r>
-        <w:t xml:space="preserve"> in eine konkrete Zahl umgerechnet, wenn Starter beim Koordinator nach „</w:t>
-      </w:r>
-      <w:proofErr w:type="spellStart"/>
-      <w:r>
-        <w:t>getsteeringval</w:t>
-      </w:r>
-      <w:proofErr w:type="spellEnd"/>
-      <w:r>
-        <w:t>“ fragt.</w:t>
+        <w:t xml:space="preserve"> in eine konkrete Zahl umgerechnet, wenn Starter beim Koordinator nach „getsteeringval“ fragt.</w:t>
       </w:r>
     </w:p>
     <w:p>
@@ -3184,20 +2486,7 @@
         <w:ind w:left="708"/>
       </w:pPr>
       <w:r>
-        <w:t>{</w:t>
-      </w:r>
-      <w:proofErr w:type="spellStart"/>
-      <w:proofErr w:type="gramStart"/>
-      <w:r>
-        <w:t>steeringval,ArbeitsZeit</w:t>
-      </w:r>
-      <w:proofErr w:type="gramEnd"/>
-      <w:r>
-        <w:t>,TermZeit,Quota,GGTProzessnummer</w:t>
-      </w:r>
-      <w:proofErr w:type="spellEnd"/>
-      <w:r>
-        <w:t xml:space="preserve">}: </w:t>
+        <w:t xml:space="preserve">{steeringval,ArbeitsZeit,TermZeit,Quota,GGTProzessnummer}: </w:t>
       </w:r>
     </w:p>
     <w:p>
@@ -3215,37 +2504,13 @@
         <w:ind w:left="708"/>
       </w:pPr>
       <w:r>
-        <w:t xml:space="preserve">die steuernden Werte für die ggT-Prozesse werden im Starter Prozess gesetzt; Arbeitszeit ist die simulierte Verzögerungszeit zur Berechnung in Sekunden, </w:t>
-      </w:r>
-      <w:proofErr w:type="spellStart"/>
-      <w:r>
-        <w:t>TermZeit</w:t>
-      </w:r>
-      <w:proofErr w:type="spellEnd"/>
-      <w:r>
-        <w:t xml:space="preserve"> ist die Wartezeit in Sekunden, bis eine Wahl für eine Terminierung initiiert wird, </w:t>
-      </w:r>
-      <w:proofErr w:type="spellStart"/>
-      <w:r>
-        <w:t>Quo</w:t>
-      </w:r>
-      <w:r>
-        <w:t>ta</w:t>
-      </w:r>
-      <w:proofErr w:type="spellEnd"/>
-      <w:r>
-        <w:t xml:space="preserve"> ist die konkrete Anzahl an notwendigen</w:t>
-      </w:r>
-      <w:r>
-        <w:t xml:space="preserve"> Zustimmungen zu einer Terminierungsabstimmung und </w:t>
-      </w:r>
-      <w:proofErr w:type="spellStart"/>
-      <w:r>
-        <w:t>GGTProzessnummer</w:t>
-      </w:r>
-      <w:proofErr w:type="spellEnd"/>
-      <w:r>
-        <w:t xml:space="preserve"> ist die Anzahl der zu startenden ggT-Prozesse.</w:t>
+        <w:t>die steuernden Werte für die ggT-Prozesse werden im Starter Prozess gesetzt; Arbeitszeit ist die simulierte Verzögerungszeit zur Berechnung in Sekunden, TermZeit ist die Wartezeit in Sekunden, bis eine Wahl für eine Terminierung initiiert wird, Quo</w:t>
+      </w:r>
+      <w:r>
+        <w:t>ta ist die konkrete Anzahl an notwendigen</w:t>
+      </w:r>
+      <w:r>
+        <w:t xml:space="preserve"> Zustimmungen zu einer Terminierungsabstimmung und GGTProzessnummer ist die Anzahl der zu startenden ggT-Prozesse.</w:t>
       </w:r>
     </w:p>
     <w:p>
@@ -3285,8 +2550,6 @@
       <w:r>
         <w:t>.</w:t>
       </w:r>
-      <w:bookmarkStart w:id="0" w:name="_GoBack"/>
-      <w:bookmarkEnd w:id="0"/>
     </w:p>
     <w:p>
       <w:pPr>
@@ -3362,15 +2625,7 @@
         <w:t xml:space="preserve"> Haben alle zu einem definierten Ende der Berechnung gefunden, </w:t>
       </w:r>
       <w:r>
-        <w:t xml:space="preserve">werden die einzelnen </w:t>
-      </w:r>
-      <w:proofErr w:type="spellStart"/>
-      <w:r>
-        <w:t>ggTs</w:t>
-      </w:r>
-      <w:proofErr w:type="spellEnd"/>
-      <w:r>
-        <w:t xml:space="preserve"> der einzelnen Prozesse ggf. korrigiert und warten dann auf eine neue Berechnung. Bis sie „gekillt“ werden.</w:t>
+        <w:t>werden die einzelnen ggTs der einzelnen Prozesse ggf. korrigiert und warten dann auf eine neue Berechnung. Bis sie „gekillt“ werden.</w:t>
       </w:r>
     </w:p>
     <w:p>
@@ -3399,20 +2654,7 @@
         <w:ind w:left="708"/>
       </w:pPr>
       <w:r>
-        <w:t>{</w:t>
-      </w:r>
-      <w:proofErr w:type="spellStart"/>
-      <w:proofErr w:type="gramStart"/>
-      <w:r>
-        <w:t>setneighbors,LeftN</w:t>
-      </w:r>
-      <w:proofErr w:type="gramEnd"/>
-      <w:r>
-        <w:t>,RightN</w:t>
-      </w:r>
-      <w:proofErr w:type="spellEnd"/>
-      <w:r>
-        <w:t xml:space="preserve">}: </w:t>
+        <w:t xml:space="preserve">{setneighbors,LeftN,RightN}: </w:t>
       </w:r>
       <w:r>
         <w:t>Tupel (Atom X Atom X Atom) -&gt; void</w:t>
@@ -3445,17 +2687,7 @@
         <w:ind w:left="708"/>
       </w:pPr>
       <w:r>
-        <w:t>{</w:t>
-      </w:r>
-      <w:proofErr w:type="spellStart"/>
-      <w:proofErr w:type="gramStart"/>
-      <w:r>
-        <w:t>setpm,MiNeu</w:t>
-      </w:r>
-      <w:proofErr w:type="spellEnd"/>
-      <w:proofErr w:type="gramEnd"/>
-      <w:r>
-        <w:t>}:</w:t>
+        <w:t>{setpm,MiNeu}:</w:t>
       </w:r>
       <w:r>
         <w:t xml:space="preserve"> Tupel (Atom X Nummer)  -&gt; void</w:t>
@@ -3488,17 +2720,7 @@
         <w:ind w:left="708"/>
       </w:pPr>
       <w:r>
-        <w:t>{</w:t>
-      </w:r>
-      <w:proofErr w:type="spellStart"/>
-      <w:proofErr w:type="gramStart"/>
-      <w:r>
-        <w:t>sendy,Y</w:t>
-      </w:r>
-      <w:proofErr w:type="spellEnd"/>
-      <w:proofErr w:type="gramEnd"/>
-      <w:r>
-        <w:t xml:space="preserve">}: </w:t>
+        <w:t xml:space="preserve">{sendy,Y}: </w:t>
       </w:r>
       <w:r>
         <w:t>Tupel (Atom X Nummer) -&gt; void</w:t>
@@ -3525,25 +2747,7 @@
         <w:ind w:left="708"/>
       </w:pPr>
       <w:r>
-        <w:t>{</w:t>
-      </w:r>
-      <w:proofErr w:type="spellStart"/>
-      <w:proofErr w:type="gramStart"/>
-      <w:r>
-        <w:t>From</w:t>
-      </w:r>
-      <w:proofErr w:type="spellEnd"/>
-      <w:r>
-        <w:t>,{</w:t>
-      </w:r>
-      <w:proofErr w:type="spellStart"/>
-      <w:proofErr w:type="gramEnd"/>
-      <w:r>
-        <w:t>vote,Initiator</w:t>
-      </w:r>
-      <w:proofErr w:type="spellEnd"/>
-      <w:r>
-        <w:t xml:space="preserve">}}: </w:t>
+        <w:t xml:space="preserve">{From,{vote,Initiator}}: </w:t>
       </w:r>
       <w:r>
         <w:t>Tupel (PID X Tupel (Atom X Atom)) -&gt; void</w:t>
@@ -3558,15 +2762,7 @@
         <w:t>Wahlnachricht für die Terminierung der aktuellen Berechnung; Initiator ist der Initiator dieser Wahl</w:t>
       </w:r>
       <w:r>
-        <w:t xml:space="preserve"> und </w:t>
-      </w:r>
-      <w:proofErr w:type="spellStart"/>
-      <w:r>
-        <w:t>From</w:t>
-      </w:r>
-      <w:proofErr w:type="spellEnd"/>
-      <w:r>
-        <w:t xml:space="preserve"> </w:t>
+        <w:t xml:space="preserve"> und From </w:t>
       </w:r>
       <w:r>
         <w:t>ist sein Absender.</w:t>
@@ -3584,17 +2780,7 @@
         <w:ind w:left="708"/>
       </w:pPr>
       <w:r>
-        <w:t>{</w:t>
-      </w:r>
-      <w:proofErr w:type="spellStart"/>
-      <w:proofErr w:type="gramStart"/>
-      <w:r>
-        <w:t>voteYes,Name</w:t>
-      </w:r>
-      <w:proofErr w:type="spellEnd"/>
-      <w:proofErr w:type="gramEnd"/>
-      <w:r>
-        <w:t>}:</w:t>
+        <w:t>{voteYes,Name}:</w:t>
       </w:r>
       <w:r>
         <w:t xml:space="preserve"> Tupel (Atom X Atom) -&gt; void</w:t>
@@ -3624,55 +2810,22 @@
         <w:ind w:left="708"/>
       </w:pPr>
       <w:r>
-        <w:t>{</w:t>
-      </w:r>
-      <w:proofErr w:type="spellStart"/>
-      <w:proofErr w:type="gramStart"/>
-      <w:r>
-        <w:t>From,tellmi</w:t>
-      </w:r>
-      <w:proofErr w:type="spellEnd"/>
-      <w:proofErr w:type="gramEnd"/>
-      <w:r>
-        <w:t xml:space="preserve">}: </w:t>
+        <w:t xml:space="preserve">{From,tellmi}: </w:t>
       </w:r>
       <w:r>
         <w:t xml:space="preserve">Tupel (PID X Atom) -&gt; </w:t>
       </w:r>
-      <w:proofErr w:type="spellStart"/>
-      <w:r>
-        <w:t>From</w:t>
-      </w:r>
-      <w:proofErr w:type="spellEnd"/>
-      <w:r>
-        <w:t xml:space="preserve"> ! {</w:t>
-      </w:r>
-      <w:proofErr w:type="spellStart"/>
-      <w:proofErr w:type="gramStart"/>
-      <w:r>
-        <w:t>mi,Mi</w:t>
-      </w:r>
-      <w:proofErr w:type="spellEnd"/>
-      <w:proofErr w:type="gramEnd"/>
-      <w:r>
-        <w:t>}</w:t>
-      </w:r>
-    </w:p>
-    <w:p>
-      <w:pPr>
-        <w:spacing w:after="0" w:line="20" w:lineRule="atLeast"/>
-        <w:ind w:left="708"/>
-      </w:pPr>
-      <w:r>
-        <w:t xml:space="preserve">Sendet das aktuelle Mi an </w:t>
-      </w:r>
-      <w:proofErr w:type="spellStart"/>
-      <w:r>
-        <w:t>From</w:t>
-      </w:r>
-      <w:proofErr w:type="spellEnd"/>
-      <w:r>
-        <w:t xml:space="preserve">. </w:t>
+      <w:r>
+        <w:t>From ! {mi,Mi}</w:t>
+      </w:r>
+    </w:p>
+    <w:p>
+      <w:pPr>
+        <w:spacing w:after="0" w:line="20" w:lineRule="atLeast"/>
+        <w:ind w:left="708"/>
+      </w:pPr>
+      <w:r>
+        <w:t xml:space="preserve">Sendet das aktuelle Mi an From. </w:t>
       </w:r>
       <w:r>
         <w:t>Wird vom Koordinator z.B. genutzt, um bei einem Berechnungsstillstand die Mi-Situation im Ring anzuzeigen.</w:t>
@@ -3690,38 +2843,13 @@
         <w:ind w:left="708"/>
       </w:pPr>
       <w:r>
-        <w:t>{</w:t>
-      </w:r>
-      <w:proofErr w:type="spellStart"/>
-      <w:proofErr w:type="gramStart"/>
-      <w:r>
-        <w:t>From,pingGGT</w:t>
-      </w:r>
-      <w:proofErr w:type="spellEnd"/>
-      <w:proofErr w:type="gramEnd"/>
-      <w:r>
-        <w:t xml:space="preserve">}: </w:t>
+        <w:t xml:space="preserve">{From,pingGGT}: </w:t>
       </w:r>
       <w:r>
         <w:t xml:space="preserve">Tupel (PID X Atom) -&gt; </w:t>
       </w:r>
-      <w:proofErr w:type="spellStart"/>
-      <w:r>
-        <w:t>From</w:t>
-      </w:r>
-      <w:proofErr w:type="spellEnd"/>
-      <w:r>
-        <w:t xml:space="preserve"> ! {</w:t>
-      </w:r>
-      <w:proofErr w:type="spellStart"/>
-      <w:proofErr w:type="gramStart"/>
-      <w:r>
-        <w:t>pongGGT,GGTname</w:t>
-      </w:r>
-      <w:proofErr w:type="spellEnd"/>
-      <w:proofErr w:type="gramEnd"/>
-      <w:r>
-        <w:t>}</w:t>
+      <w:r>
+        <w:t>From ! {pongGGT,GGTname}</w:t>
       </w:r>
     </w:p>
     <w:p>
@@ -3733,23 +2861,7 @@
         <w:t>Sende</w:t>
       </w:r>
       <w:r>
-        <w:t xml:space="preserve">t ein </w:t>
-      </w:r>
-      <w:proofErr w:type="spellStart"/>
-      <w:r>
-        <w:t>pongGGT</w:t>
-      </w:r>
-      <w:proofErr w:type="spellEnd"/>
-      <w:r>
-        <w:t xml:space="preserve"> an </w:t>
-      </w:r>
-      <w:proofErr w:type="spellStart"/>
-      <w:r>
-        <w:t>From</w:t>
-      </w:r>
-      <w:proofErr w:type="spellEnd"/>
-      <w:r>
-        <w:t>.</w:t>
+        <w:t>t ein pongGGT an From.</w:t>
       </w:r>
       <w:r>
         <w:t xml:space="preserve"> Wird vom Koordinator z.B. genutzt, um auf manuelle Anforderung hin die Lebendigkeit des Rings zu prüfen.</w:t>
@@ -3807,11 +2919,9 @@
         <w:spacing w:after="0" w:line="20" w:lineRule="atLeast"/>
         <w:ind w:firstLine="708"/>
       </w:pPr>
-      <w:proofErr w:type="spellStart"/>
       <w:r>
         <w:t>ggt.cfg</w:t>
       </w:r>
-      <w:proofErr w:type="spellEnd"/>
     </w:p>
     <w:p>
       <w:pPr>
@@ -3853,11 +2963,9 @@
         <w:pStyle w:val="Listenabsatz"/>
         <w:spacing w:after="0" w:line="20" w:lineRule="atLeast"/>
       </w:pPr>
-      <w:proofErr w:type="spellStart"/>
       <w:r>
         <w:t>teamnummer</w:t>
       </w:r>
-      <w:proofErr w:type="spellEnd"/>
     </w:p>
     <w:p>
       <w:pPr>
@@ -3890,11 +2998,9 @@
         <w:pStyle w:val="Listenabsatz"/>
         <w:spacing w:after="0" w:line="20" w:lineRule="atLeast"/>
       </w:pPr>
-      <w:proofErr w:type="spellStart"/>
       <w:r>
         <w:t>nameservicenode</w:t>
       </w:r>
-      <w:proofErr w:type="spellEnd"/>
     </w:p>
     <w:p>
       <w:pPr>
@@ -3905,11 +3011,9 @@
         </w:numPr>
         <w:spacing w:after="0" w:line="20" w:lineRule="atLeast"/>
       </w:pPr>
-      <w:proofErr w:type="spellStart"/>
       <w:r>
         <w:t>atom</w:t>
       </w:r>
-      <w:proofErr w:type="spellEnd"/>
     </w:p>
     <w:p>
       <w:pPr>
@@ -3920,25 +3024,18 @@
         </w:numPr>
         <w:spacing w:after="0" w:line="20" w:lineRule="atLeast"/>
       </w:pPr>
-      <w:proofErr w:type="spellStart"/>
-      <w:r>
-        <w:t>Node</w:t>
-      </w:r>
-      <w:proofErr w:type="spellEnd"/>
-      <w:r>
-        <w:t xml:space="preserve"> vom Nameservice</w:t>
-      </w:r>
-    </w:p>
-    <w:p>
-      <w:pPr>
-        <w:pStyle w:val="Listenabsatz"/>
-        <w:spacing w:after="0" w:line="20" w:lineRule="atLeast"/>
-      </w:pPr>
-      <w:proofErr w:type="spellStart"/>
+      <w:r>
+        <w:t>Node vom Nameservice</w:t>
+      </w:r>
+    </w:p>
+    <w:p>
+      <w:pPr>
+        <w:pStyle w:val="Listenabsatz"/>
+        <w:spacing w:after="0" w:line="20" w:lineRule="atLeast"/>
+      </w:pPr>
       <w:r>
         <w:t>koordinatorname</w:t>
       </w:r>
-      <w:proofErr w:type="spellEnd"/>
     </w:p>
     <w:p>
       <w:pPr>
@@ -4002,11 +3099,9 @@
       <w:r>
         <w:t>´</w:t>
       </w:r>
-      <w:proofErr w:type="spellStart"/>
       <w:r>
         <w:t>ggt</w:t>
       </w:r>
-      <w:proofErr w:type="spellEnd"/>
       <w:r>
         <w:t>-</w:t>
       </w:r>
@@ -4076,15 +3171,7 @@
         <w:ind w:left="708"/>
       </w:pPr>
       <w:r>
-        <w:t>Anzahl der aktuell bekommenen „</w:t>
-      </w:r>
-      <w:proofErr w:type="spellStart"/>
-      <w:r>
-        <w:t>voteYes</w:t>
-      </w:r>
-      <w:proofErr w:type="spellEnd"/>
-      <w:r>
-        <w:t>“ Nachrichten.</w:t>
+        <w:t>Anzahl der aktuell bekommenen „voteYes“ Nachrichten.</w:t>
       </w:r>
     </w:p>
     <w:p>
@@ -4269,31 +3356,7 @@
         <w:spacing w:after="0" w:line="20" w:lineRule="atLeast"/>
       </w:pPr>
       <w:r>
-        <w:t>Festgelegt werden die Nachbarn mit Hilfe der „</w:t>
-      </w:r>
-      <w:proofErr w:type="spellStart"/>
-      <w:r>
-        <w:t>setneighbors</w:t>
-      </w:r>
-      <w:proofErr w:type="spellEnd"/>
-      <w:r>
-        <w:t xml:space="preserve">“ Schnittstelle des jeweiligen ggT-Prozesses. Hierzu wird mit Hilfe </w:t>
-      </w:r>
-      <w:proofErr w:type="gramStart"/>
-      <w:r>
-        <w:t>des Nameservices</w:t>
-      </w:r>
-      <w:proofErr w:type="gramEnd"/>
-      <w:r>
-        <w:t xml:space="preserve"> („</w:t>
-      </w:r>
-      <w:proofErr w:type="spellStart"/>
-      <w:r>
-        <w:t>lookup</w:t>
-      </w:r>
-      <w:proofErr w:type="spellEnd"/>
-      <w:r>
-        <w:t>“) die ggT-Prozess ID zum bekannten ggT-Prozessnamen herausgefunden. Damit kann dann die ggT-Prozess Schnittstelle angesprochen werden. Die Nachbarn werden mit ihrem ggT-Prozessnamen übergeben.</w:t>
+        <w:t>Festgelegt werden die Nachbarn mit Hilfe der „setneighbors“ Schnittstelle des jeweiligen ggT-Prozesses. Hierzu wird mit Hilfe des Nameservices („lookup“) die ggT-Prozess ID zum bekannten ggT-Prozessnamen herausgefunden. Damit kann dann die ggT-Prozess Schnittstelle angesprochen werden. Die Nachbarn werden mit ihrem ggT-Prozessnamen übergeben.</w:t>
       </w:r>
     </w:p>
     <w:p>
@@ -4341,15 +3404,7 @@
         <w:t>en</w:t>
       </w:r>
       <w:r>
-        <w:t xml:space="preserve"> wird ein neues Mi mitgeteilt („</w:t>
-      </w:r>
-      <w:proofErr w:type="spellStart"/>
-      <w:r>
-        <w:t>setpm</w:t>
-      </w:r>
-      <w:proofErr w:type="spellEnd"/>
-      <w:r>
-        <w:t>“).</w:t>
+        <w:t xml:space="preserve"> wird ein neues Mi mitgeteilt („setpm“).</w:t>
       </w:r>
     </w:p>
     <w:p>
@@ -4362,15 +3417,7 @@
         <w:spacing w:after="0" w:line="20" w:lineRule="atLeast"/>
       </w:pPr>
       <w:r>
-        <w:t>Ein ggT-Prozess bekommt ein neues Y mitgeteilt („</w:t>
-      </w:r>
-      <w:proofErr w:type="spellStart"/>
-      <w:r>
-        <w:t>sendy</w:t>
-      </w:r>
-      <w:proofErr w:type="spellEnd"/>
-      <w:r>
-        <w:t>“).</w:t>
+        <w:t>Ein ggT-Prozess bekommt ein neues Y mitgeteilt („sendy“).</w:t>
       </w:r>
     </w:p>
     <w:p>
@@ -4383,13 +3430,8 @@
         <w:spacing w:after="0" w:line="20" w:lineRule="atLeast"/>
       </w:pPr>
       <w:r>
-        <w:t xml:space="preserve">Zuerst wird eine gewisse Zeit gewartet (siehe </w:t>
-      </w:r>
-      <w:proofErr w:type="spellStart"/>
-      <w:r>
-        <w:t>steeringvalues</w:t>
-      </w:r>
-      <w:proofErr w:type="spellEnd"/>
+        <w:t>Zuerst wird eine gewisse Zeit gewartet (siehe steeringvalues</w:t>
+      </w:r>
       <w:r>
         <w:t>, Verzögerungszeit</w:t>
       </w:r>
@@ -4406,13 +3448,8 @@
         </w:numPr>
         <w:spacing w:after="0" w:line="20" w:lineRule="atLeast"/>
       </w:pPr>
-      <w:proofErr w:type="spellStart"/>
-      <w:r>
-        <w:t>Darauhin</w:t>
-      </w:r>
-      <w:proofErr w:type="spellEnd"/>
-      <w:r>
-        <w:t xml:space="preserve"> berechnet der gg</w:t>
+      <w:r>
+        <w:t>Darauhin berechnet der gg</w:t>
       </w:r>
       <w:r>
         <w:t>T-Prozess ein neues Mi anhand folgenden Pseudocodes</w:t>
@@ -4426,22 +3463,12 @@
         <w:spacing w:after="0" w:line="20" w:lineRule="atLeast"/>
         <w:ind w:left="1077" w:firstLine="708"/>
       </w:pPr>
-      <w:proofErr w:type="spellStart"/>
-      <w:r>
-        <w:t>if</w:t>
-      </w:r>
-      <w:proofErr w:type="spellEnd"/>
-      <w:r>
-        <w:t xml:space="preserve"> (Y</w:t>
-      </w:r>
-      <w:r>
-        <w:t xml:space="preserve"> &lt; Mi) </w:t>
-      </w:r>
-      <w:proofErr w:type="spellStart"/>
-      <w:r>
-        <w:t>then</w:t>
-      </w:r>
-      <w:proofErr w:type="spellEnd"/>
+      <w:r>
+        <w:t>if (Y</w:t>
+      </w:r>
+      <w:r>
+        <w:t xml:space="preserve"> &lt; Mi) then</w:t>
+      </w:r>
     </w:p>
     <w:p>
       <w:pPr>
@@ -4450,27 +3477,10 @@
       </w:pPr>
       <w:r>
         <w:tab/>
-      </w:r>
-      <w:proofErr w:type="spellStart"/>
-      <w:r>
-        <w:t>NeuesMi</w:t>
-      </w:r>
-      <w:proofErr w:type="spellEnd"/>
-      <w:r>
-        <w:t xml:space="preserve"> = </w:t>
-      </w:r>
-      <w:proofErr w:type="spellStart"/>
-      <w:proofErr w:type="gramStart"/>
-      <w:r>
-        <w:t>mod</w:t>
-      </w:r>
-      <w:proofErr w:type="spellEnd"/>
-      <w:r>
-        <w:t>(</w:t>
-      </w:r>
-      <w:proofErr w:type="gramEnd"/>
-      <w:r>
-        <w:t>Mi – 1, Y</w:t>
+        <w:t xml:space="preserve">NeuesMi = </w:t>
+      </w:r>
+      <w:r>
+        <w:t>mod(Mi – 1, Y</w:t>
       </w:r>
       <w:r>
         <w:t>) + 1</w:t>
@@ -4489,23 +3499,7 @@
         <w:t>Ist ein neues Mi entstanden wird es an die Nachbarn gesendet</w:t>
       </w:r>
       <w:r>
-        <w:t xml:space="preserve"> („</w:t>
-      </w:r>
-      <w:proofErr w:type="spellStart"/>
-      <w:r>
-        <w:t>sendy</w:t>
-      </w:r>
-      <w:proofErr w:type="spellEnd"/>
-      <w:r>
-        <w:t>“), informiert den Koordinator („</w:t>
-      </w:r>
-      <w:proofErr w:type="spellStart"/>
-      <w:r>
-        <w:t>briefmi</w:t>
-      </w:r>
-      <w:proofErr w:type="spellEnd"/>
-      <w:r>
-        <w:t>“)</w:t>
+        <w:t xml:space="preserve"> („sendy“), informiert den Koordinator („briefmi“)</w:t>
       </w:r>
       <w:r>
         <w:t xml:space="preserve"> und ersetzt das alte Mi.</w:t>
@@ -4556,15 +3550,7 @@
         <w:spacing w:after="0" w:line="20" w:lineRule="atLeast"/>
       </w:pPr>
       <w:r>
-        <w:t>Ein ggT-Prozess hat seit „</w:t>
-      </w:r>
-      <w:proofErr w:type="spellStart"/>
-      <w:r>
-        <w:t>termzeit</w:t>
-      </w:r>
-      <w:proofErr w:type="spellEnd"/>
-      <w:r>
-        <w:t>“ keine Nachricht mehr bekommen.</w:t>
+        <w:t>Ein ggT-Prozess hat seit „termzeit“ keine Nachricht mehr bekommen.</w:t>
       </w:r>
     </w:p>
     <w:p>
@@ -4577,23 +3563,7 @@
         <w:spacing w:after="0" w:line="20" w:lineRule="atLeast"/>
       </w:pPr>
       <w:r>
-        <w:t>Daraufhin stößt er ein Vote an (</w:t>
-      </w:r>
-      <w:proofErr w:type="spellStart"/>
-      <w:r>
-        <w:t>multicast</w:t>
-      </w:r>
-      <w:proofErr w:type="spellEnd"/>
-      <w:r>
-        <w:t xml:space="preserve">, </w:t>
-      </w:r>
-      <w:proofErr w:type="spellStart"/>
-      <w:r>
-        <w:t>vote</w:t>
-      </w:r>
-      <w:proofErr w:type="spellEnd"/>
-      <w:r>
-        <w:t>, an Nameservice).</w:t>
+        <w:t>Daraufhin stößt er ein Vote an (multicast, vote, an Nameservice).</w:t>
       </w:r>
     </w:p>
     <w:p>
@@ -4606,15 +3576,7 @@
         <w:spacing w:after="0" w:line="20" w:lineRule="atLeast"/>
       </w:pPr>
       <w:r>
-        <w:t>Er wartet nun auf genügend „</w:t>
-      </w:r>
-      <w:proofErr w:type="spellStart"/>
-      <w:r>
-        <w:t>voteyes</w:t>
-      </w:r>
-      <w:proofErr w:type="spellEnd"/>
-      <w:r>
-        <w:t>“ antworten anderer ggT-Prozesse</w:t>
+        <w:t>Er wartet nun auf genügend „voteyes“ antworten anderer ggT-Prozesse</w:t>
       </w:r>
     </w:p>
     <w:p>
@@ -4640,15 +3602,7 @@
         <w:spacing w:after="0" w:line="20" w:lineRule="atLeast"/>
       </w:pPr>
       <w:r>
-        <w:t>Meldet er dem Koordinator „</w:t>
-      </w:r>
-      <w:proofErr w:type="spellStart"/>
-      <w:r>
-        <w:t>briefterm</w:t>
-      </w:r>
-      <w:proofErr w:type="spellEnd"/>
-      <w:r>
-        <w:t xml:space="preserve">“. </w:t>
+        <w:t xml:space="preserve">Meldet er dem Koordinator „briefterm“. </w:t>
       </w:r>
     </w:p>
     <w:p>
@@ -4661,41 +3615,33 @@
         <w:spacing w:after="0" w:line="20" w:lineRule="atLeast"/>
       </w:pPr>
       <w:r>
-        <w:t xml:space="preserve">Loggt die Anzahl der eingegangenen </w:t>
-      </w:r>
-      <w:proofErr w:type="spellStart"/>
-      <w:r>
-        <w:t>voteYes</w:t>
-      </w:r>
-      <w:proofErr w:type="spellEnd"/>
-      <w:r>
-        <w:t xml:space="preserve"> Meldungen </w:t>
+        <w:t xml:space="preserve">Loggt die Anzahl der eingegangenen voteYes Meldungen </w:t>
       </w:r>
       <w:r>
         <w:rPr>
           <w:highlight w:val="yellow"/>
         </w:rPr>
-        <w:t xml:space="preserve">(Also nicht einfach abbrechen nachdem </w:t>
-      </w:r>
-      <w:proofErr w:type="spellStart"/>
+        <w:t>(Also nicht einfach abbrechen nachdem quote erreicht?</w:t>
+      </w:r>
       <w:r>
         <w:rPr>
           <w:highlight w:val="yellow"/>
         </w:rPr>
-        <w:t>quote</w:t>
-      </w:r>
-      <w:proofErr w:type="spellEnd"/>
+        <w:t xml:space="preserve"> Dann müsste man ja eine gewisse Zeit warten, wie</w:t>
+      </w:r>
       <w:r>
         <w:rPr>
           <w:highlight w:val="yellow"/>
         </w:rPr>
-        <w:t xml:space="preserve"> erreicht?</w:t>
-      </w:r>
+        <w:t xml:space="preserve"> lang</w:t>
+      </w:r>
+      <w:bookmarkStart w:id="0" w:name="_GoBack"/>
+      <w:bookmarkEnd w:id="0"/>
       <w:r>
         <w:rPr>
           <w:highlight w:val="yellow"/>
         </w:rPr>
-        <w:t xml:space="preserve"> Dann müsste man ja eine gewisse Zeit warten, wie lang? Sinnvoll?</w:t>
+        <w:t xml:space="preserve"> Sinnvoll?</w:t>
       </w:r>
       <w:r>
         <w:rPr>
@@ -4781,23 +3727,7 @@
         <w:spacing w:after="0" w:line="20" w:lineRule="atLeast"/>
       </w:pPr>
       <w:r>
-        <w:t>Ein anderer ggT-Prozess schickte per „</w:t>
-      </w:r>
-      <w:proofErr w:type="spellStart"/>
-      <w:r>
-        <w:t>multicast</w:t>
-      </w:r>
-      <w:proofErr w:type="spellEnd"/>
-      <w:r>
-        <w:t xml:space="preserve">, </w:t>
-      </w:r>
-      <w:proofErr w:type="spellStart"/>
-      <w:r>
-        <w:t>vote</w:t>
-      </w:r>
-      <w:proofErr w:type="spellEnd"/>
-      <w:r>
-        <w:t>“ über den Nameservice an alle ggT-Prozesse die Abstimmungsaufforderung.</w:t>
+        <w:t>Ein anderer ggT-Prozess schickte per „multicast, vote“ über den Nameservice an alle ggT-Prozesse die Abstimmungsaufforderung.</w:t>
       </w:r>
     </w:p>
     <w:p>
@@ -4810,23 +3740,7 @@
         <w:spacing w:after="0" w:line="20" w:lineRule="atLeast"/>
       </w:pPr>
       <w:r>
-        <w:t>Hat dieser ggT-Prozess seit „</w:t>
-      </w:r>
-      <w:proofErr w:type="spellStart"/>
-      <w:r>
-        <w:t>termzeit</w:t>
-      </w:r>
-      <w:proofErr w:type="spellEnd"/>
-      <w:r>
-        <w:t>“ / 2 keine Nachrichten mehr bekommen antwortet er mit „</w:t>
-      </w:r>
-      <w:proofErr w:type="spellStart"/>
-      <w:r>
-        <w:t>voteYes</w:t>
-      </w:r>
-      <w:proofErr w:type="spellEnd"/>
-      <w:r>
-        <w:t>“.</w:t>
+        <w:t>Hat dieser ggT-Prozess seit „termzeit“ / 2 keine Nachrichten mehr bekommen antwortet er mit „voteYes“.</w:t>
       </w:r>
     </w:p>
     <w:p>
@@ -4908,15 +3822,7 @@
         <w:spacing w:after="0" w:line="20" w:lineRule="atLeast"/>
       </w:pPr>
       <w:r>
-        <w:t xml:space="preserve">Konkrete für Anfragender Starter ist: Aktuell gemeldete Starter * </w:t>
-      </w:r>
-      <w:proofErr w:type="spellStart"/>
-      <w:r>
-        <w:t>GGTProzessAnzahl</w:t>
-      </w:r>
-      <w:proofErr w:type="spellEnd"/>
-      <w:r>
-        <w:t xml:space="preserve"> * Quote</w:t>
+        <w:t>Konkrete für Anfragender Starter ist: Aktuell gemeldete Starter * GGTProzessAnzahl * Quote</w:t>
       </w:r>
     </w:p>
     <w:p>
@@ -4928,11 +3834,9 @@
         </w:numPr>
         <w:spacing w:after="0" w:line="20" w:lineRule="atLeast"/>
       </w:pPr>
-      <w:proofErr w:type="spellStart"/>
       <w:r>
         <w:t>step</w:t>
       </w:r>
-      <w:proofErr w:type="spellEnd"/>
     </w:p>
     <w:p>
       <w:pPr>
@@ -4970,15 +3874,7 @@
         <w:spacing w:after="0" w:line="20" w:lineRule="atLeast"/>
       </w:pPr>
       <w:r>
-        <w:t xml:space="preserve">KO </w:t>
-      </w:r>
-      <w:proofErr w:type="spellStart"/>
-      <w:r>
-        <w:t>ready</w:t>
-      </w:r>
-      <w:proofErr w:type="spellEnd"/>
-      <w:r>
-        <w:t xml:space="preserve"> für Berechnung</w:t>
+        <w:t>KO ready für Berechnung</w:t>
       </w:r>
     </w:p>
     <w:p>
@@ -5063,15 +3959,7 @@
         <w:spacing w:after="0" w:line="20" w:lineRule="atLeast"/>
       </w:pPr>
       <w:r>
-        <w:t xml:space="preserve">N </w:t>
-      </w:r>
-      <w:proofErr w:type="spellStart"/>
-      <w:r>
-        <w:t>Votes</w:t>
-      </w:r>
-      <w:proofErr w:type="spellEnd"/>
-      <w:r>
-        <w:t xml:space="preserve"> </w:t>
+        <w:t xml:space="preserve">N Votes </w:t>
       </w:r>
       <w:r>
         <w:t>zurzeit</w:t>
@@ -5080,15 +3968,7 @@
         <w:t>, für jeden ggT-Prozess 0 oder 1.</w:t>
       </w:r>
       <w:r>
-        <w:t xml:space="preserve"> -&gt; Jeder muss genügend </w:t>
-      </w:r>
-      <w:proofErr w:type="spellStart"/>
-      <w:r>
-        <w:t>voteYes</w:t>
-      </w:r>
-      <w:proofErr w:type="spellEnd"/>
-      <w:r>
-        <w:t xml:space="preserve"> bekommen und </w:t>
+        <w:t xml:space="preserve"> -&gt; Jeder muss genügend voteYes bekommen und </w:t>
       </w:r>
       <w:r>
         <w:t>„</w:t>
@@ -6870,7 +5750,7 @@
 </file>
 
 <file path=customXml/itemProps1.xml><?xml version="1.0" encoding="utf-8"?>
-<ds:datastoreItem xmlns:ds="http://schemas.openxmlformats.org/officeDocument/2006/customXml" ds:itemID="{9C843492-5360-4C45-AC4E-BE25D95E18B7}">
+<ds:datastoreItem xmlns:ds="http://schemas.openxmlformats.org/officeDocument/2006/customXml" ds:itemID="{55D6D98E-28D5-4657-96E5-3C9EA8E9A8AD}">
   <ds:schemaRefs>
     <ds:schemaRef ds:uri="http://schemas.openxmlformats.org/officeDocument/2006/bibliography"/>
   </ds:schemaRefs>

</xml_diff>

<commit_message>
detected new question added flag in ggtprozess
</commit_message>
<xml_diff>
--- a/A2/design/Entwurf.docx
+++ b/A2/design/Entwurf.docx
@@ -467,6 +467,16 @@
       <w:pPr>
         <w:spacing w:after="0" w:line="20" w:lineRule="atLeast"/>
       </w:pPr>
+      <w:r>
+        <w:t>Wenn wir immer nur aktuelles Minimum im System zwischen speichern kann das am Ende dennoch größer als der WggT sein, soll das so?</w:t>
+      </w:r>
+      <w:bookmarkStart w:id="0" w:name="_GoBack"/>
+      <w:bookmarkEnd w:id="0"/>
+    </w:p>
+    <w:p>
+      <w:pPr>
+        <w:spacing w:after="0" w:line="20" w:lineRule="atLeast"/>
+      </w:pPr>
     </w:p>
     <w:p>
       <w:pPr>
@@ -3635,8 +3645,6 @@
         </w:rPr>
         <w:t xml:space="preserve"> lang</w:t>
       </w:r>
-      <w:bookmarkStart w:id="0" w:name="_GoBack"/>
-      <w:bookmarkEnd w:id="0"/>
       <w:r>
         <w:rPr>
           <w:highlight w:val="yellow"/>
@@ -5750,7 +5758,7 @@
 </file>
 
 <file path=customXml/itemProps1.xml><?xml version="1.0" encoding="utf-8"?>
-<ds:datastoreItem xmlns:ds="http://schemas.openxmlformats.org/officeDocument/2006/customXml" ds:itemID="{55D6D98E-28D5-4657-96E5-3C9EA8E9A8AD}">
+<ds:datastoreItem xmlns:ds="http://schemas.openxmlformats.org/officeDocument/2006/customXml" ds:itemID="{54C3DC7F-42AC-4182-9773-72B36C541C83}">
   <ds:schemaRefs>
     <ds:schemaRef ds:uri="http://schemas.openxmlformats.org/officeDocument/2006/bibliography"/>
   </ds:schemaRefs>

</xml_diff>

<commit_message>
moved {calc, ...} into the big loop
</commit_message>
<xml_diff>
--- a/A2/design/Entwurf.docx
+++ b/A2/design/Entwurf.docx
@@ -449,6 +449,11 @@
     </w:p>
     <w:p>
       <w:pPr>
+        <w:pStyle w:val="Listenabsatz"/>
+        <w:numPr>
+          <w:ilvl w:val="0"/>
+          <w:numId w:val="3"/>
+        </w:numPr>
         <w:spacing w:after="0" w:line="20" w:lineRule="atLeast"/>
       </w:pPr>
       <w:r>
@@ -457,6 +462,11 @@
     </w:p>
     <w:p>
       <w:pPr>
+        <w:pStyle w:val="Listenabsatz"/>
+        <w:numPr>
+          <w:ilvl w:val="0"/>
+          <w:numId w:val="3"/>
+        </w:numPr>
         <w:spacing w:after="0" w:line="20" w:lineRule="atLeast"/>
       </w:pPr>
       <w:r>
@@ -465,13 +475,34 @@
     </w:p>
     <w:p>
       <w:pPr>
+        <w:pStyle w:val="Listenabsatz"/>
+        <w:numPr>
+          <w:ilvl w:val="0"/>
+          <w:numId w:val="3"/>
+        </w:numPr>
         <w:spacing w:after="0" w:line="20" w:lineRule="atLeast"/>
       </w:pPr>
       <w:r>
         <w:t>Wenn wir immer nur aktuelles Minimum im System zwischen speichern kann das am Ende dennoch größer als der WggT sein, soll das so?</w:t>
+      </w:r>
+    </w:p>
+    <w:p>
+      <w:pPr>
+        <w:pStyle w:val="Listenabsatz"/>
+        <w:numPr>
+          <w:ilvl w:val="0"/>
+          <w:numId w:val="3"/>
+        </w:numPr>
+        <w:spacing w:after="0" w:line="20" w:lineRule="atLeast"/>
+      </w:pPr>
+      <w:r>
+        <w:t>Wenn wir zu jeder Zeit eine neue Kalkulation anstoßen können, aber gerade noch sendy-Nachrichten mindestens eines Nachbarn unterwegs sind (weil der neues Mis errechnet hat) verfälscht dies das Ergebnis! Wie damit umgehen?</w:t>
       </w:r>
       <w:bookmarkStart w:id="0" w:name="_GoBack"/>
       <w:bookmarkEnd w:id="0"/>
+      <w:r>
+        <w:t xml:space="preserve"> </w:t>
+      </w:r>
     </w:p>
     <w:p>
       <w:pPr>
@@ -5758,7 +5789,7 @@
 </file>
 
 <file path=customXml/itemProps1.xml><?xml version="1.0" encoding="utf-8"?>
-<ds:datastoreItem xmlns:ds="http://schemas.openxmlformats.org/officeDocument/2006/customXml" ds:itemID="{54C3DC7F-42AC-4182-9773-72B36C541C83}">
+<ds:datastoreItem xmlns:ds="http://schemas.openxmlformats.org/officeDocument/2006/customXml" ds:itemID="{F36E5BCA-CA27-460B-B1E9-5E3A9A0E6B61}">
   <ds:schemaRefs>
     <ds:schemaRef ds:uri="http://schemas.openxmlformats.org/officeDocument/2006/bibliography"/>
   </ds:schemaRefs>

</xml_diff>

<commit_message>
added diagramme to entwurf
</commit_message>
<xml_diff>
--- a/A2/design/Entwurf.docx
+++ b/A2/design/Entwurf.docx
@@ -819,23 +819,13 @@
         <w:spacing w:after="0" w:line="20" w:lineRule="atLeast"/>
       </w:pPr>
       <w:r>
-        <w:t>Peer-to-Peer Kommunikation:</w:t>
-      </w:r>
-    </w:p>
-    <w:p>
-      <w:pPr>
-        <w:spacing w:after="0" w:line="20" w:lineRule="atLeast"/>
-      </w:pPr>
-      <w:r>
-        <w:t>Unsere Architektur zu unserem Entwurf sieht vor, dass wir 2 Architektur-Arten haben.</w:t>
-      </w:r>
-    </w:p>
-    <w:p>
-      <w:pPr>
-        <w:spacing w:after="0" w:line="20" w:lineRule="atLeast"/>
-      </w:pPr>
-      <w:r>
-        <w:t>Zu einem eine P2P-Architektur, welches unsere Prozesse nutzen um mit ihren Nachbarn direkt zu kommunizieren.</w:t>
+        <w:t xml:space="preserve">Zu einem eine </w:t>
+      </w:r>
+      <w:r>
+        <w:t xml:space="preserve">Peer-to-Peer </w:t>
+      </w:r>
+      <w:r>
+        <w:t>Architektur, welches unsere Prozesse nutzen um mit ihren Nachbarn direkt zu kommunizieren.</w:t>
       </w:r>
     </w:p>
     <w:p>
@@ -845,11 +835,9 @@
       <w:r>
         <w:t>Und eine Client-Server Architektur, welches unteranderem vom Starter, Koordinator, Namensdienst und den ggT-Prozessen genutzt wird, um Informationen mit dem Server, in diesem Fall der Koordinator und der Namensdienst, auszutauschen.</w:t>
       </w:r>
-    </w:p>
-    <w:p>
-      <w:pPr>
-        <w:spacing w:after="0" w:line="20" w:lineRule="atLeast"/>
-      </w:pPr>
+      <w:r>
+        <w:t xml:space="preserve"> Doch auch der Koordinator (client) und der Nameservice (server) kommunizieren so.</w:t>
+      </w:r>
     </w:p>
     <w:p>
       <w:pPr>
@@ -4210,6 +4198,71 @@
     <w:p>
       <w:pPr>
         <w:spacing w:after="0" w:line="20" w:lineRule="atLeast"/>
+      </w:pPr>
+      <w:r>
+        <w:rPr>
+          <w:noProof/>
+        </w:rPr>
+        <w:lastRenderedPageBreak/>
+        <w:drawing>
+          <wp:inline distT="0" distB="0" distL="0" distR="0" wp14:anchorId="3A2B3491" wp14:editId="268C72F9">
+            <wp:extent cx="6642100" cy="5303520"/>
+            <wp:effectExtent l="0" t="0" r="6350" b="0"/>
+            <wp:docPr id="2" name="Grafik 2" descr="C:\Users\Michael\Desktop\Fachliches Sequenzdiagramme (2).jpg"/>
+            <wp:cNvGraphicFramePr>
+              <a:graphicFrameLocks xmlns:a="http://schemas.openxmlformats.org/drawingml/2006/main" noChangeAspect="1"/>
+            </wp:cNvGraphicFramePr>
+            <a:graphic xmlns:a="http://schemas.openxmlformats.org/drawingml/2006/main">
+              <a:graphicData uri="http://schemas.openxmlformats.org/drawingml/2006/picture">
+                <pic:pic xmlns:pic="http://schemas.openxmlformats.org/drawingml/2006/picture">
+                  <pic:nvPicPr>
+                    <pic:cNvPr id="0" name="Picture 2" descr="C:\Users\Michael\Desktop\Fachliches Sequenzdiagramme (2).jpg"/>
+                    <pic:cNvPicPr>
+                      <a:picLocks noChangeAspect="1" noChangeArrowheads="1"/>
+                    </pic:cNvPicPr>
+                  </pic:nvPicPr>
+                  <pic:blipFill>
+                    <a:blip r:embed="rId8" cstate="print">
+                      <a:extLst>
+                        <a:ext uri="{28A0092B-C50C-407E-A947-70E740481C1C}">
+                          <a14:useLocalDpi xmlns:a14="http://schemas.microsoft.com/office/drawing/2010/main" val="0"/>
+                        </a:ext>
+                      </a:extLst>
+                    </a:blip>
+                    <a:srcRect/>
+                    <a:stretch>
+                      <a:fillRect/>
+                    </a:stretch>
+                  </pic:blipFill>
+                  <pic:spPr bwMode="auto">
+                    <a:xfrm>
+                      <a:off x="0" y="0"/>
+                      <a:ext cx="6642100" cy="5303520"/>
+                    </a:xfrm>
+                    <a:prstGeom prst="rect">
+                      <a:avLst/>
+                    </a:prstGeom>
+                    <a:noFill/>
+                    <a:ln>
+                      <a:noFill/>
+                    </a:ln>
+                  </pic:spPr>
+                </pic:pic>
+              </a:graphicData>
+            </a:graphic>
+          </wp:inline>
+        </w:drawing>
+      </w:r>
+    </w:p>
+    <w:p>
+      <w:pPr>
+        <w:spacing w:after="0" w:line="20" w:lineRule="atLeast"/>
+        <w:ind w:left="705"/>
+      </w:pPr>
+    </w:p>
+    <w:p>
+      <w:pPr>
+        <w:spacing w:after="0" w:line="20" w:lineRule="atLeast"/>
         <w:ind w:left="705"/>
       </w:pPr>
       <w:r>
@@ -4425,8 +4478,285 @@
       <w:r>
         <w:t>Danach geht der wieder in den normalen Berechnungszustand über.</w:t>
       </w:r>
+    </w:p>
+    <w:p>
+      <w:pPr>
+        <w:spacing w:after="0" w:line="20" w:lineRule="atLeast"/>
+      </w:pPr>
+      <w:r>
+        <w:rPr>
+          <w:noProof/>
+        </w:rPr>
+        <w:lastRenderedPageBreak/>
+        <w:drawing>
+          <wp:inline distT="0" distB="0" distL="0" distR="0" wp14:anchorId="7787217B" wp14:editId="161C5808">
+            <wp:extent cx="6627495" cy="4323080"/>
+            <wp:effectExtent l="0" t="0" r="1905" b="1270"/>
+            <wp:docPr id="1" name="Grafik 1" descr="C:\Users\Michael\Desktop\Fachliches Sequenzdiagramme (3).jpg"/>
+            <wp:cNvGraphicFramePr>
+              <a:graphicFrameLocks xmlns:a="http://schemas.openxmlformats.org/drawingml/2006/main" noChangeAspect="1"/>
+            </wp:cNvGraphicFramePr>
+            <a:graphic xmlns:a="http://schemas.openxmlformats.org/drawingml/2006/main">
+              <a:graphicData uri="http://schemas.openxmlformats.org/drawingml/2006/picture">
+                <pic:pic xmlns:pic="http://schemas.openxmlformats.org/drawingml/2006/picture">
+                  <pic:nvPicPr>
+                    <pic:cNvPr id="0" name="Picture 1" descr="C:\Users\Michael\Desktop\Fachliches Sequenzdiagramme (3).jpg"/>
+                    <pic:cNvPicPr>
+                      <a:picLocks noChangeAspect="1" noChangeArrowheads="1"/>
+                    </pic:cNvPicPr>
+                  </pic:nvPicPr>
+                  <pic:blipFill>
+                    <a:blip r:embed="rId9" cstate="print">
+                      <a:extLst>
+                        <a:ext uri="{28A0092B-C50C-407E-A947-70E740481C1C}">
+                          <a14:useLocalDpi xmlns:a14="http://schemas.microsoft.com/office/drawing/2010/main" val="0"/>
+                        </a:ext>
+                      </a:extLst>
+                    </a:blip>
+                    <a:srcRect/>
+                    <a:stretch>
+                      <a:fillRect/>
+                    </a:stretch>
+                  </pic:blipFill>
+                  <pic:spPr bwMode="auto">
+                    <a:xfrm>
+                      <a:off x="0" y="0"/>
+                      <a:ext cx="6627495" cy="4323080"/>
+                    </a:xfrm>
+                    <a:prstGeom prst="rect">
+                      <a:avLst/>
+                    </a:prstGeom>
+                    <a:noFill/>
+                    <a:ln>
+                      <a:noFill/>
+                    </a:ln>
+                  </pic:spPr>
+                </pic:pic>
+              </a:graphicData>
+            </a:graphic>
+          </wp:inline>
+        </w:drawing>
+      </w:r>
+    </w:p>
+    <w:p>
+      <w:pPr>
+        <w:spacing w:after="0" w:line="20" w:lineRule="atLeast"/>
+      </w:pPr>
+    </w:p>
+    <w:p>
+      <w:pPr>
+        <w:spacing w:after="0" w:line="20" w:lineRule="atLeast"/>
+        <w:rPr>
+          <w:b/>
+          <w:sz w:val="24"/>
+          <w:szCs w:val="24"/>
+        </w:rPr>
+      </w:pPr>
+      <w:r>
+        <w:rPr>
+          <w:b/>
+          <w:sz w:val="24"/>
+          <w:szCs w:val="24"/>
+        </w:rPr>
+        <w:t>Weitere Diagramme zur Visualisierung von Prozessen:</w:t>
+      </w:r>
+    </w:p>
+    <w:p>
+      <w:pPr>
+        <w:spacing w:after="0" w:line="20" w:lineRule="atLeast"/>
+        <w:rPr>
+          <w:b/>
+          <w:sz w:val="24"/>
+          <w:szCs w:val="24"/>
+        </w:rPr>
+      </w:pPr>
       <w:bookmarkStart w:id="0" w:name="_GoBack"/>
       <w:bookmarkEnd w:id="0"/>
+    </w:p>
+    <w:p>
+      <w:pPr>
+        <w:spacing w:after="0" w:line="20" w:lineRule="atLeast"/>
+      </w:pPr>
+      <w:r>
+        <w:rPr>
+          <w:noProof/>
+        </w:rPr>
+        <w:drawing>
+          <wp:inline distT="0" distB="0" distL="0" distR="0">
+            <wp:extent cx="4525635" cy="4111142"/>
+            <wp:effectExtent l="0" t="0" r="8890" b="3810"/>
+            <wp:docPr id="3" name="Grafik 3" descr="C:\Users\Michael\Desktop\Fachliches Sequenzdiagramme.jpg"/>
+            <wp:cNvGraphicFramePr>
+              <a:graphicFrameLocks xmlns:a="http://schemas.openxmlformats.org/drawingml/2006/main" noChangeAspect="1"/>
+            </wp:cNvGraphicFramePr>
+            <a:graphic xmlns:a="http://schemas.openxmlformats.org/drawingml/2006/main">
+              <a:graphicData uri="http://schemas.openxmlformats.org/drawingml/2006/picture">
+                <pic:pic xmlns:pic="http://schemas.openxmlformats.org/drawingml/2006/picture">
+                  <pic:nvPicPr>
+                    <pic:cNvPr id="0" name="Picture 3" descr="C:\Users\Michael\Desktop\Fachliches Sequenzdiagramme.jpg"/>
+                    <pic:cNvPicPr>
+                      <a:picLocks noChangeAspect="1" noChangeArrowheads="1"/>
+                    </pic:cNvPicPr>
+                  </pic:nvPicPr>
+                  <pic:blipFill>
+                    <a:blip r:embed="rId10" cstate="print">
+                      <a:extLst>
+                        <a:ext uri="{28A0092B-C50C-407E-A947-70E740481C1C}">
+                          <a14:useLocalDpi xmlns:a14="http://schemas.microsoft.com/office/drawing/2010/main" val="0"/>
+                        </a:ext>
+                      </a:extLst>
+                    </a:blip>
+                    <a:srcRect/>
+                    <a:stretch>
+                      <a:fillRect/>
+                    </a:stretch>
+                  </pic:blipFill>
+                  <pic:spPr bwMode="auto">
+                    <a:xfrm>
+                      <a:off x="0" y="0"/>
+                      <a:ext cx="4526870" cy="4112264"/>
+                    </a:xfrm>
+                    <a:prstGeom prst="rect">
+                      <a:avLst/>
+                    </a:prstGeom>
+                    <a:noFill/>
+                    <a:ln>
+                      <a:noFill/>
+                    </a:ln>
+                  </pic:spPr>
+                </pic:pic>
+              </a:graphicData>
+            </a:graphic>
+          </wp:inline>
+        </w:drawing>
+      </w:r>
+    </w:p>
+    <w:p>
+      <w:pPr>
+        <w:spacing w:after="0" w:line="20" w:lineRule="atLeast"/>
+      </w:pPr>
+    </w:p>
+    <w:p>
+      <w:pPr>
+        <w:spacing w:after="0" w:line="20" w:lineRule="atLeast"/>
+      </w:pPr>
+      <w:r>
+        <w:rPr>
+          <w:noProof/>
+        </w:rPr>
+        <w:lastRenderedPageBreak/>
+        <w:drawing>
+          <wp:inline distT="0" distB="0" distL="0" distR="0">
+            <wp:extent cx="6642100" cy="4623435"/>
+            <wp:effectExtent l="0" t="0" r="6350" b="5715"/>
+            <wp:docPr id="4" name="Grafik 4" descr="C:\Users\Michael\Desktop\Fachliches Sequenzdiagramme (1).jpg"/>
+            <wp:cNvGraphicFramePr>
+              <a:graphicFrameLocks xmlns:a="http://schemas.openxmlformats.org/drawingml/2006/main" noChangeAspect="1"/>
+            </wp:cNvGraphicFramePr>
+            <a:graphic xmlns:a="http://schemas.openxmlformats.org/drawingml/2006/main">
+              <a:graphicData uri="http://schemas.openxmlformats.org/drawingml/2006/picture">
+                <pic:pic xmlns:pic="http://schemas.openxmlformats.org/drawingml/2006/picture">
+                  <pic:nvPicPr>
+                    <pic:cNvPr id="0" name="Picture 4" descr="C:\Users\Michael\Desktop\Fachliches Sequenzdiagramme (1).jpg"/>
+                    <pic:cNvPicPr>
+                      <a:picLocks noChangeAspect="1" noChangeArrowheads="1"/>
+                    </pic:cNvPicPr>
+                  </pic:nvPicPr>
+                  <pic:blipFill>
+                    <a:blip r:embed="rId11">
+                      <a:extLst>
+                        <a:ext uri="{28A0092B-C50C-407E-A947-70E740481C1C}">
+                          <a14:useLocalDpi xmlns:a14="http://schemas.microsoft.com/office/drawing/2010/main" val="0"/>
+                        </a:ext>
+                      </a:extLst>
+                    </a:blip>
+                    <a:srcRect/>
+                    <a:stretch>
+                      <a:fillRect/>
+                    </a:stretch>
+                  </pic:blipFill>
+                  <pic:spPr bwMode="auto">
+                    <a:xfrm>
+                      <a:off x="0" y="0"/>
+                      <a:ext cx="6642100" cy="4623435"/>
+                    </a:xfrm>
+                    <a:prstGeom prst="rect">
+                      <a:avLst/>
+                    </a:prstGeom>
+                    <a:noFill/>
+                    <a:ln>
+                      <a:noFill/>
+                    </a:ln>
+                  </pic:spPr>
+                </pic:pic>
+              </a:graphicData>
+            </a:graphic>
+          </wp:inline>
+        </w:drawing>
+      </w:r>
+    </w:p>
+    <w:p>
+      <w:pPr>
+        <w:spacing w:after="0" w:line="20" w:lineRule="atLeast"/>
+      </w:pPr>
+    </w:p>
+    <w:p>
+      <w:pPr>
+        <w:spacing w:after="0" w:line="20" w:lineRule="atLeast"/>
+      </w:pPr>
+      <w:r>
+        <w:rPr>
+          <w:noProof/>
+        </w:rPr>
+        <w:drawing>
+          <wp:inline distT="0" distB="0" distL="0" distR="0">
+            <wp:extent cx="6642100" cy="3240405"/>
+            <wp:effectExtent l="0" t="0" r="6350" b="0"/>
+            <wp:docPr id="5" name="Grafik 5" descr="C:\Users\Michael\Desktop\Fachliches Sequenzdiagramme (4).jpg"/>
+            <wp:cNvGraphicFramePr>
+              <a:graphicFrameLocks xmlns:a="http://schemas.openxmlformats.org/drawingml/2006/main" noChangeAspect="1"/>
+            </wp:cNvGraphicFramePr>
+            <a:graphic xmlns:a="http://schemas.openxmlformats.org/drawingml/2006/main">
+              <a:graphicData uri="http://schemas.openxmlformats.org/drawingml/2006/picture">
+                <pic:pic xmlns:pic="http://schemas.openxmlformats.org/drawingml/2006/picture">
+                  <pic:nvPicPr>
+                    <pic:cNvPr id="0" name="Picture 5" descr="C:\Users\Michael\Desktop\Fachliches Sequenzdiagramme (4).jpg"/>
+                    <pic:cNvPicPr>
+                      <a:picLocks noChangeAspect="1" noChangeArrowheads="1"/>
+                    </pic:cNvPicPr>
+                  </pic:nvPicPr>
+                  <pic:blipFill>
+                    <a:blip r:embed="rId12">
+                      <a:extLst>
+                        <a:ext uri="{28A0092B-C50C-407E-A947-70E740481C1C}">
+                          <a14:useLocalDpi xmlns:a14="http://schemas.microsoft.com/office/drawing/2010/main" val="0"/>
+                        </a:ext>
+                      </a:extLst>
+                    </a:blip>
+                    <a:srcRect/>
+                    <a:stretch>
+                      <a:fillRect/>
+                    </a:stretch>
+                  </pic:blipFill>
+                  <pic:spPr bwMode="auto">
+                    <a:xfrm>
+                      <a:off x="0" y="0"/>
+                      <a:ext cx="6642100" cy="3240405"/>
+                    </a:xfrm>
+                    <a:prstGeom prst="rect">
+                      <a:avLst/>
+                    </a:prstGeom>
+                    <a:noFill/>
+                    <a:ln>
+                      <a:noFill/>
+                    </a:ln>
+                  </pic:spPr>
+                </pic:pic>
+              </a:graphicData>
+            </a:graphic>
+          </wp:inline>
+        </w:drawing>
+      </w:r>
     </w:p>
     <w:sectPr>
       <w:pgSz w:w="11906" w:h="16838"/>
@@ -6164,7 +6494,7 @@
 </file>
 
 <file path=customXml/itemProps1.xml><?xml version="1.0" encoding="utf-8"?>
-<ds:datastoreItem xmlns:ds="http://schemas.openxmlformats.org/officeDocument/2006/customXml" ds:itemID="{85BE093C-F145-4753-A352-FF45B4D558F3}">
+<ds:datastoreItem xmlns:ds="http://schemas.openxmlformats.org/officeDocument/2006/customXml" ds:itemID="{B31913E5-DB04-4717-B7C3-607097B88540}">
   <ds:schemaRefs>
     <ds:schemaRef ds:uri="http://schemas.openxmlformats.org/officeDocument/2006/bibliography"/>
   </ds:schemaRefs>

</xml_diff>

<commit_message>
deleted some useless diagrams from entwurf
</commit_message>
<xml_diff>
--- a/A2/design/Entwurf.docx
+++ b/A2/design/Entwurf.docx
@@ -4558,142 +4558,47 @@
           <w:sz w:val="24"/>
           <w:szCs w:val="24"/>
         </w:rPr>
-        <w:t>Weitere Diagramme zur Visualisierung von Prozessen:</w:t>
-      </w:r>
-    </w:p>
-    <w:p>
-      <w:pPr>
-        <w:spacing w:after="0" w:line="20" w:lineRule="atLeast"/>
+        <w:t>Weitere</w:t>
+      </w:r>
+      <w:r>
         <w:rPr>
           <w:b/>
           <w:sz w:val="24"/>
           <w:szCs w:val="24"/>
         </w:rPr>
-      </w:pPr>
+        <w:t>s</w:t>
+      </w:r>
+      <w:r>
+        <w:rPr>
+          <w:b/>
+          <w:sz w:val="24"/>
+          <w:szCs w:val="24"/>
+        </w:rPr>
+        <w:t xml:space="preserve"> Diagramme zur Visualisierung von</w:t>
+      </w:r>
+      <w:r>
+        <w:rPr>
+          <w:b/>
+          <w:sz w:val="24"/>
+          <w:szCs w:val="24"/>
+        </w:rPr>
+        <w:t xml:space="preserve"> den Phasen und deren Übergängen</w:t>
+      </w:r>
       <w:bookmarkStart w:id="0" w:name="_GoBack"/>
       <w:bookmarkEnd w:id="0"/>
-    </w:p>
-    <w:p>
-      <w:pPr>
-        <w:spacing w:after="0" w:line="20" w:lineRule="atLeast"/>
-      </w:pPr>
-      <w:r>
-        <w:rPr>
-          <w:noProof/>
-        </w:rPr>
-        <w:drawing>
-          <wp:inline distT="0" distB="0" distL="0" distR="0">
-            <wp:extent cx="4525635" cy="4111142"/>
-            <wp:effectExtent l="0" t="0" r="8890" b="3810"/>
-            <wp:docPr id="3" name="Grafik 3" descr="C:\Users\Michael\Desktop\Fachliches Sequenzdiagramme.jpg"/>
-            <wp:cNvGraphicFramePr>
-              <a:graphicFrameLocks xmlns:a="http://schemas.openxmlformats.org/drawingml/2006/main" noChangeAspect="1"/>
-            </wp:cNvGraphicFramePr>
-            <a:graphic xmlns:a="http://schemas.openxmlformats.org/drawingml/2006/main">
-              <a:graphicData uri="http://schemas.openxmlformats.org/drawingml/2006/picture">
-                <pic:pic xmlns:pic="http://schemas.openxmlformats.org/drawingml/2006/picture">
-                  <pic:nvPicPr>
-                    <pic:cNvPr id="0" name="Picture 3" descr="C:\Users\Michael\Desktop\Fachliches Sequenzdiagramme.jpg"/>
-                    <pic:cNvPicPr>
-                      <a:picLocks noChangeAspect="1" noChangeArrowheads="1"/>
-                    </pic:cNvPicPr>
-                  </pic:nvPicPr>
-                  <pic:blipFill>
-                    <a:blip r:embed="rId10" cstate="print">
-                      <a:extLst>
-                        <a:ext uri="{28A0092B-C50C-407E-A947-70E740481C1C}">
-                          <a14:useLocalDpi xmlns:a14="http://schemas.microsoft.com/office/drawing/2010/main" val="0"/>
-                        </a:ext>
-                      </a:extLst>
-                    </a:blip>
-                    <a:srcRect/>
-                    <a:stretch>
-                      <a:fillRect/>
-                    </a:stretch>
-                  </pic:blipFill>
-                  <pic:spPr bwMode="auto">
-                    <a:xfrm>
-                      <a:off x="0" y="0"/>
-                      <a:ext cx="4526870" cy="4112264"/>
-                    </a:xfrm>
-                    <a:prstGeom prst="rect">
-                      <a:avLst/>
-                    </a:prstGeom>
-                    <a:noFill/>
-                    <a:ln>
-                      <a:noFill/>
-                    </a:ln>
-                  </pic:spPr>
-                </pic:pic>
-              </a:graphicData>
-            </a:graphic>
-          </wp:inline>
-        </w:drawing>
-      </w:r>
-    </w:p>
-    <w:p>
-      <w:pPr>
-        <w:spacing w:after="0" w:line="20" w:lineRule="atLeast"/>
-      </w:pPr>
-    </w:p>
-    <w:p>
-      <w:pPr>
-        <w:spacing w:after="0" w:line="20" w:lineRule="atLeast"/>
-      </w:pPr>
-      <w:r>
-        <w:rPr>
-          <w:noProof/>
-        </w:rPr>
-        <w:lastRenderedPageBreak/>
-        <w:drawing>
-          <wp:inline distT="0" distB="0" distL="0" distR="0">
-            <wp:extent cx="6642100" cy="4623435"/>
-            <wp:effectExtent l="0" t="0" r="6350" b="5715"/>
-            <wp:docPr id="4" name="Grafik 4" descr="C:\Users\Michael\Desktop\Fachliches Sequenzdiagramme (1).jpg"/>
-            <wp:cNvGraphicFramePr>
-              <a:graphicFrameLocks xmlns:a="http://schemas.openxmlformats.org/drawingml/2006/main" noChangeAspect="1"/>
-            </wp:cNvGraphicFramePr>
-            <a:graphic xmlns:a="http://schemas.openxmlformats.org/drawingml/2006/main">
-              <a:graphicData uri="http://schemas.openxmlformats.org/drawingml/2006/picture">
-                <pic:pic xmlns:pic="http://schemas.openxmlformats.org/drawingml/2006/picture">
-                  <pic:nvPicPr>
-                    <pic:cNvPr id="0" name="Picture 4" descr="C:\Users\Michael\Desktop\Fachliches Sequenzdiagramme (1).jpg"/>
-                    <pic:cNvPicPr>
-                      <a:picLocks noChangeAspect="1" noChangeArrowheads="1"/>
-                    </pic:cNvPicPr>
-                  </pic:nvPicPr>
-                  <pic:blipFill>
-                    <a:blip r:embed="rId11">
-                      <a:extLst>
-                        <a:ext uri="{28A0092B-C50C-407E-A947-70E740481C1C}">
-                          <a14:useLocalDpi xmlns:a14="http://schemas.microsoft.com/office/drawing/2010/main" val="0"/>
-                        </a:ext>
-                      </a:extLst>
-                    </a:blip>
-                    <a:srcRect/>
-                    <a:stretch>
-                      <a:fillRect/>
-                    </a:stretch>
-                  </pic:blipFill>
-                  <pic:spPr bwMode="auto">
-                    <a:xfrm>
-                      <a:off x="0" y="0"/>
-                      <a:ext cx="6642100" cy="4623435"/>
-                    </a:xfrm>
-                    <a:prstGeom prst="rect">
-                      <a:avLst/>
-                    </a:prstGeom>
-                    <a:noFill/>
-                    <a:ln>
-                      <a:noFill/>
-                    </a:ln>
-                  </pic:spPr>
-                </pic:pic>
-              </a:graphicData>
-            </a:graphic>
-          </wp:inline>
-        </w:drawing>
-      </w:r>
+      <w:r>
+        <w:rPr>
+          <w:b/>
+          <w:sz w:val="24"/>
+          <w:szCs w:val="24"/>
+        </w:rPr>
+        <w:t>:</w:t>
+      </w:r>
+    </w:p>
+    <w:p>
+      <w:pPr>
+        <w:spacing w:after="0" w:line="20" w:lineRule="atLeast"/>
+      </w:pPr>
     </w:p>
     <w:p>
       <w:pPr>
@@ -4726,7 +4631,7 @@
                     </pic:cNvPicPr>
                   </pic:nvPicPr>
                   <pic:blipFill>
-                    <a:blip r:embed="rId12">
+                    <a:blip r:embed="rId10">
                       <a:extLst>
                         <a:ext uri="{28A0092B-C50C-407E-A947-70E740481C1C}">
                           <a14:useLocalDpi xmlns:a14="http://schemas.microsoft.com/office/drawing/2010/main" val="0"/>
@@ -6494,7 +6399,7 @@
 </file>
 
 <file path=customXml/itemProps1.xml><?xml version="1.0" encoding="utf-8"?>
-<ds:datastoreItem xmlns:ds="http://schemas.openxmlformats.org/officeDocument/2006/customXml" ds:itemID="{B31913E5-DB04-4717-B7C3-607097B88540}">
+<ds:datastoreItem xmlns:ds="http://schemas.openxmlformats.org/officeDocument/2006/customXml" ds:itemID="{A5438B9D-055A-4C9D-92F3-08726595D17E}">
   <ds:schemaRefs>
     <ds:schemaRef ds:uri="http://schemas.openxmlformats.org/officeDocument/2006/bibliography"/>
   </ds:schemaRefs>

</xml_diff>

<commit_message>
changed ring ADT to ggt-Prozess Nachbarn Zuteilung
</commit_message>
<xml_diff>
--- a/A2/design/Entwurf.docx
+++ b/A2/design/Entwurf.docx
@@ -76,8 +76,6 @@
         <w:spacing w:after="0" w:line="20" w:lineRule="atLeast"/>
         <w:ind w:left="360"/>
       </w:pPr>
-      <w:bookmarkStart w:id="0" w:name="_GoBack"/>
-      <w:bookmarkEnd w:id="0"/>
     </w:p>
     <w:p>
       <w:pPr>
@@ -179,7 +177,7 @@
         <w:rPr>
           <w:rFonts w:cs="Tahoma"/>
         </w:rPr>
-        <w:t>Entwurf und Diagramme fertig.</w:t>
+        <w:t>Alles fertig, Kombinationen laufen.</w:t>
       </w:r>
     </w:p>
     <w:p>
@@ -190,8 +188,10 @@
         <w:rPr>
           <w:rFonts w:cs="Tahoma"/>
         </w:rPr>
-        <w:t>Bereit für Implementierung.</w:t>
-      </w:r>
+        <w:t>Keine Probleme bekannt.</w:t>
+      </w:r>
+      <w:bookmarkStart w:id="0" w:name="_GoBack"/>
+      <w:bookmarkEnd w:id="0"/>
     </w:p>
     <w:p>
       <w:pPr>
@@ -211,8 +211,19 @@
       <w:r>
         <w:t xml:space="preserve">: </w:t>
       </w:r>
-      <w:r>
-        <w:t>-</w:t>
+    </w:p>
+    <w:p>
+      <w:pPr>
+        <w:spacing w:after="0" w:line="20" w:lineRule="atLeast"/>
+      </w:pPr>
+      <w:r>
+        <w:t xml:space="preserve">Ring ADT war ein falsch gewählter </w:t>
+      </w:r>
+      <w:r>
+        <w:t>(Fach-)</w:t>
+      </w:r>
+      <w:r>
+        <w:t>Begriff. Nun den Teil des Systems zu „Zuteilung der ggT-Prozess Nachbarn“ umbenannt.</w:t>
       </w:r>
     </w:p>
     <w:p>
@@ -441,7 +452,7 @@
         <w:spacing w:after="0" w:line="20" w:lineRule="atLeast"/>
       </w:pPr>
       <w:r>
-        <w:t>Ring ADT</w:t>
+        <w:t>Zuteilung der ggT-Prozess Nachbarn</w:t>
       </w:r>
     </w:p>
     <w:p>
@@ -2609,7 +2620,13 @@
       </w:pPr>
       <w:r>
         <w:tab/>
-        <w:t>Ring aus allen bekannten ggT-Prozessnamen (siehe ADT).</w:t>
+        <w:t xml:space="preserve">Ring aus allen bekannten ggT-Prozessnamen (siehe </w:t>
+      </w:r>
+      <w:r>
+        <w:t>Zuteilung</w:t>
+      </w:r>
+      <w:r>
+        <w:t>).</w:t>
       </w:r>
       <w:r>
         <w:tab/>
@@ -2639,56 +2656,67 @@
           <w:sz w:val="30"/>
           <w:szCs w:val="30"/>
         </w:rPr>
-        <w:t>-Ring ADT-</w:t>
-      </w:r>
-    </w:p>
-    <w:p>
-      <w:pPr>
-        <w:spacing w:after="0" w:line="20" w:lineRule="atLeast"/>
-        <w:ind w:left="705"/>
-      </w:pPr>
-      <w:r>
-        <w:t>Ist eine unsortierte Liste und hält als Elemente die bekannten ggT-Prozessnamen</w:t>
-      </w:r>
-      <w:r>
-        <w:t xml:space="preserve"> (Atome)</w:t>
-      </w:r>
-      <w:r>
-        <w:t>. Am Anfang wird der Ring einmal gebaut (den ggT-Prozessen die Nachbarn mitgeteilt) und danach nicht mehr verändert.</w:t>
-      </w:r>
-    </w:p>
-    <w:p>
-      <w:pPr>
-        <w:spacing w:after="0" w:line="20" w:lineRule="atLeast"/>
-        <w:ind w:left="705"/>
-      </w:pPr>
-    </w:p>
-    <w:p>
-      <w:pPr>
-        <w:spacing w:after="0" w:line="20" w:lineRule="atLeast"/>
-        <w:jc w:val="center"/>
+        <w:t>-</w:t>
+      </w:r>
+      <w:r>
+        <w:t xml:space="preserve"> </w:t>
+      </w:r>
+      <w:r>
         <w:rPr>
           <w:sz w:val="30"/>
           <w:szCs w:val="30"/>
         </w:rPr>
-      </w:pPr>
+        <w:t>Zuteilung der ggT-Prozess Nachbarn</w:t>
+      </w:r>
       <w:r>
         <w:rPr>
           <w:sz w:val="30"/>
           <w:szCs w:val="30"/>
         </w:rPr>
+        <w:t>-</w:t>
+      </w:r>
+    </w:p>
+    <w:p>
+      <w:pPr>
+        <w:spacing w:after="0" w:line="20" w:lineRule="atLeast"/>
+        <w:ind w:left="705"/>
+      </w:pPr>
+      <w:r>
+        <w:t>Ist eine unsortierte Liste und hält als Elemente die bekannten ggT-Prozessnamen</w:t>
+      </w:r>
+      <w:r>
+        <w:t xml:space="preserve"> (Atome)</w:t>
+      </w:r>
+      <w:r>
+        <w:t>. Am Anfang wird der Ring einmal gebaut (den ggT-Prozessen die Nachbarn mitgeteilt) und danach nicht mehr verändert.</w:t>
+      </w:r>
+    </w:p>
+    <w:p>
+      <w:pPr>
+        <w:spacing w:after="0" w:line="20" w:lineRule="atLeast"/>
+        <w:ind w:left="705"/>
+      </w:pPr>
+    </w:p>
+    <w:p>
+      <w:pPr>
+        <w:spacing w:after="0" w:line="20" w:lineRule="atLeast"/>
+        <w:jc w:val="center"/>
+        <w:rPr>
+          <w:sz w:val="30"/>
+          <w:szCs w:val="30"/>
+        </w:rPr>
+      </w:pPr>
+      <w:r>
+        <w:rPr>
+          <w:sz w:val="30"/>
+          <w:szCs w:val="30"/>
+        </w:rPr>
         <w:t>-Realisierung-</w:t>
       </w:r>
     </w:p>
     <w:p>
       <w:pPr>
         <w:spacing w:after="0" w:line="20" w:lineRule="atLeast"/>
-        <w:jc w:val="center"/>
-      </w:pPr>
-    </w:p>
-    <w:p>
-      <w:pPr>
-        <w:spacing w:after="0" w:line="20" w:lineRule="atLeast"/>
         <w:ind w:left="708"/>
       </w:pPr>
       <w:r>
@@ -2896,7 +2924,10 @@
         <w:ind w:left="708"/>
       </w:pPr>
       <w:r>
-        <w:t>Der Ring wird wie folgt gebaut:</w:t>
+        <w:t>Die ggT-Prozess Nachbarn werden wie folgt ermittelt &amp; mitgeteilt</w:t>
+      </w:r>
+      <w:r>
+        <w:t>:</w:t>
       </w:r>
     </w:p>
     <w:p>
@@ -2910,7 +2941,6 @@
         <w:ind w:left="1776"/>
       </w:pPr>
       <w:r>
-        <w:lastRenderedPageBreak/>
         <w:t>Alle bekannten ggT-Prozessnamen (die sich zurückgemeldet haben) sind in einer unsortierten Liste, kein Name ist doppelt. Die Nachbarn pro ggT-Prozessname werden wie folgt festgelegt und dem ggT-Prozess mitgeteilt:</w:t>
       </w:r>
     </w:p>
@@ -2925,6 +2955,7 @@
         <w:ind w:left="2496"/>
       </w:pPr>
       <w:r>
+        <w:lastRenderedPageBreak/>
         <w:t>Die Nachbarn des ersten Elements sind:</w:t>
       </w:r>
     </w:p>
@@ -6397,7 +6428,7 @@
 </file>
 
 <file path=customXml/itemProps1.xml><?xml version="1.0" encoding="utf-8"?>
-<ds:datastoreItem xmlns:ds="http://schemas.openxmlformats.org/officeDocument/2006/customXml" ds:itemID="{48D71151-C9DA-43E4-B282-72A93699BF50}">
+<ds:datastoreItem xmlns:ds="http://schemas.openxmlformats.org/officeDocument/2006/customXml" ds:itemID="{978F4CA7-FF78-4F29-9C9C-3C444EC2A446}">
   <ds:schemaRefs>
     <ds:schemaRef ds:uri="http://schemas.openxmlformats.org/officeDocument/2006/bibliography"/>
   </ds:schemaRefs>

</xml_diff>

<commit_message>
updated Entwurf (changed the Calc initiation a bit) and added more comments
</commit_message>
<xml_diff>
--- a/A2/design/Entwurf.docx
+++ b/A2/design/Entwurf.docx
@@ -190,6 +190,55 @@
         </w:rPr>
         <w:t>Keine Probleme bekannt.</w:t>
       </w:r>
+    </w:p>
+    <w:p>
+      <w:pPr>
+        <w:spacing w:after="0" w:line="20" w:lineRule="atLeast"/>
+      </w:pPr>
+    </w:p>
+    <w:p>
+      <w:pPr>
+        <w:spacing w:after="0" w:line="20" w:lineRule="atLeast"/>
+      </w:pPr>
+      <w:r>
+        <w:rPr>
+          <w:b/>
+        </w:rPr>
+        <w:t>Änderungen des Entwurfs</w:t>
+      </w:r>
+      <w:r>
+        <w:t xml:space="preserve">: </w:t>
+      </w:r>
+    </w:p>
+    <w:p>
+      <w:pPr>
+        <w:spacing w:after="0" w:line="20" w:lineRule="atLeast"/>
+      </w:pPr>
+      <w:r>
+        <w:t xml:space="preserve">Ring ADT war ein falsch gewählter </w:t>
+      </w:r>
+      <w:r>
+        <w:t>(Fach-)</w:t>
+      </w:r>
+      <w:r>
+        <w:t>Begriff. Nun den Teil des Systems zu „Zuteilung der ggT-Prozess Nachbarn“ umbenannt.</w:t>
+      </w:r>
+    </w:p>
+    <w:p>
+      <w:pPr>
+        <w:spacing w:after="0" w:line="20" w:lineRule="atLeast"/>
+      </w:pPr>
+    </w:p>
+    <w:p>
+      <w:pPr>
+        <w:spacing w:after="0" w:line="20" w:lineRule="atLeast"/>
+      </w:pPr>
+      <w:r>
+        <w:t xml:space="preserve">Ausgewählte ggT-Prozesse werden nun zufällige Zahlen im System (PMs anderer ggT-Prozesse) mitgeteilt um die Berechnung anzustoßen. </w:t>
+      </w:r>
+      <w:r>
+        <w:t>Vorher waren diese Zahlen nicht zufällig sondern von einem der Nachbarn des Ausgewählten ggT-Prozesses.</w:t>
+      </w:r>
       <w:bookmarkStart w:id="0" w:name="_GoBack"/>
       <w:bookmarkEnd w:id="0"/>
     </w:p>
@@ -206,39 +255,6 @@
         <w:rPr>
           <w:b/>
         </w:rPr>
-        <w:t>Änderungen des Entwurfs</w:t>
-      </w:r>
-      <w:r>
-        <w:t xml:space="preserve">: </w:t>
-      </w:r>
-    </w:p>
-    <w:p>
-      <w:pPr>
-        <w:spacing w:after="0" w:line="20" w:lineRule="atLeast"/>
-      </w:pPr>
-      <w:r>
-        <w:t xml:space="preserve">Ring ADT war ein falsch gewählter </w:t>
-      </w:r>
-      <w:r>
-        <w:t>(Fach-)</w:t>
-      </w:r>
-      <w:r>
-        <w:t>Begriff. Nun den Teil des Systems zu „Zuteilung der ggT-Prozess Nachbarn“ umbenannt.</w:t>
-      </w:r>
-    </w:p>
-    <w:p>
-      <w:pPr>
-        <w:spacing w:after="0" w:line="20" w:lineRule="atLeast"/>
-      </w:pPr>
-    </w:p>
-    <w:p>
-      <w:pPr>
-        <w:spacing w:after="0" w:line="20" w:lineRule="atLeast"/>
-      </w:pPr>
-      <w:r>
-        <w:rPr>
-          <w:b/>
-        </w:rPr>
         <w:t>Entwurf</w:t>
       </w:r>
       <w:r>
@@ -1662,45 +1678,21 @@
       <w:pPr>
         <w:spacing w:after="0" w:line="20" w:lineRule="atLeast"/>
         <w:ind w:left="708"/>
+      </w:pPr>
+      <w:r>
         <w:rPr>
           <w:rFonts w:cs="Tahoma"/>
         </w:rPr>
-      </w:pPr>
+        <w:t>Der Koordinator kann zudem alle Prozesse beenden</w:t>
+      </w:r>
       <w:r>
         <w:rPr>
           <w:rFonts w:cs="Tahoma"/>
         </w:rPr>
-        <w:t>Hiernach startet der Koordinator die Berechnung.</w:t>
-      </w:r>
-    </w:p>
-    <w:p>
-      <w:pPr>
-        <w:spacing w:after="0" w:line="20" w:lineRule="atLeast"/>
-        <w:ind w:left="708"/>
-        <w:rPr>
-          <w:rFonts w:cs="Tahoma"/>
-        </w:rPr>
-      </w:pPr>
-      <w:r>
-        <w:rPr>
-          <w:rFonts w:cs="Tahoma"/>
-        </w:rPr>
-        <w:t>Der Koordinator kann zudem alle Prozesse beenden.</w:t>
-      </w:r>
-    </w:p>
-    <w:p>
-      <w:pPr>
-        <w:spacing w:after="0" w:line="20" w:lineRule="atLeast"/>
-        <w:ind w:left="708"/>
-      </w:pPr>
-      <w:r>
-        <w:rPr>
-          <w:rFonts w:cs="Tahoma"/>
-        </w:rPr>
-        <w:t>Der Koo</w:t>
-      </w:r>
-      <w:r>
-        <w:t>rdinator wird über manuelle Eingaben gesteuert.</w:t>
+        <w:t xml:space="preserve"> und </w:t>
+      </w:r>
+      <w:r>
+        <w:t>wird über manuelle Eingaben gesteuert.</w:t>
       </w:r>
     </w:p>
     <w:p>
@@ -2225,7 +2217,7 @@
         <w:rPr>
           <w:sz w:val="20"/>
         </w:rPr>
-        <w:t>Der Koordinator startet eine neue ggT-Berechnung mit Wunsch-ggT WggT.</w:t>
+        <w:t>Der Koordinator startet eine neue ggT-Berechnung mit Wunsch-ggT.</w:t>
       </w:r>
     </w:p>
     <w:p>
@@ -2453,7 +2445,6 @@
         <w:spacing w:after="0" w:line="20" w:lineRule="atLeast"/>
       </w:pPr>
       <w:r>
-        <w:lastRenderedPageBreak/>
         <w:t>Node vom Nameservice</w:t>
       </w:r>
     </w:p>
@@ -2476,6 +2467,7 @@
         <w:spacing w:after="0" w:line="20" w:lineRule="atLeast"/>
       </w:pPr>
       <w:r>
+        <w:lastRenderedPageBreak/>
         <w:t>Atom</w:t>
       </w:r>
     </w:p>
@@ -2843,16 +2835,25 @@
         <w:t xml:space="preserve"> </w:t>
       </w:r>
       <w:r>
-        <w:t xml:space="preserve">Hiernach werden bei 20% </w:t>
-      </w:r>
-      <w:r>
-        <w:t xml:space="preserve">(oder min. 2) der Knoten deren Mi an deren Nachbarn gesendet </w:t>
-      </w:r>
-      <w:r>
-        <w:t>um so</w:t>
-      </w:r>
-      <w:r>
-        <w:t xml:space="preserve"> die Berechnung anzustoßen.</w:t>
+        <w:t xml:space="preserve">Hiernach werden </w:t>
+      </w:r>
+      <w:r>
+        <w:t>an</w:t>
+      </w:r>
+      <w:r>
+        <w:t xml:space="preserve"> 20% </w:t>
+      </w:r>
+      <w:r>
+        <w:t xml:space="preserve">(oder min. 2) der Knoten </w:t>
+      </w:r>
+      <w:r>
+        <w:t>ein Mi im System mitgete</w:t>
+      </w:r>
+      <w:r>
+        <w:t>ilt um so die Berechnung anzust</w:t>
+      </w:r>
+      <w:r>
+        <w:t>oßen.</w:t>
       </w:r>
     </w:p>
     <w:p>
@@ -2955,7 +2956,6 @@
         <w:ind w:left="2496"/>
       </w:pPr>
       <w:r>
-        <w:lastRenderedPageBreak/>
         <w:t>Die Nachbarn des ersten Elements sind:</w:t>
       </w:r>
     </w:p>
@@ -2984,6 +2984,7 @@
         <w:ind w:left="3216"/>
       </w:pPr>
       <w:r>
+        <w:lastRenderedPageBreak/>
         <w:t>Das 2. Element (Rechter Nachbar)</w:t>
       </w:r>
     </w:p>
@@ -6428,7 +6429,7 @@
 </file>
 
 <file path=customXml/itemProps1.xml><?xml version="1.0" encoding="utf-8"?>
-<ds:datastoreItem xmlns:ds="http://schemas.openxmlformats.org/officeDocument/2006/customXml" ds:itemID="{978F4CA7-FF78-4F29-9C9C-3C444EC2A446}">
+<ds:datastoreItem xmlns:ds="http://schemas.openxmlformats.org/officeDocument/2006/customXml" ds:itemID="{2BA6022C-B37E-4C70-AA07-DF5467456BEB}">
   <ds:schemaRefs>
     <ds:schemaRef ds:uri="http://schemas.openxmlformats.org/officeDocument/2006/bibliography"/>
   </ds:schemaRefs>

</xml_diff>